<commit_message>
up through jaro string comparisons
</commit_message>
<xml_diff>
--- a/Supplementary_Material.docx
+++ b/Supplementary_Material.docx
@@ -110,19 +110,29 @@
           <w:b/>
           <w:bCs/>
         </w:rPr>
-        <w:t xml:space="preserve">Figure S1. </w:t>
-      </w:r>
-      <w:r>
-        <w:rPr>
-          <w:rFonts w:ascii="Times New Roman" w:hAnsi="Times New Roman" w:cs="Times New Roman"/>
-        </w:rPr>
-        <w:t>Dates</w:t>
-      </w:r>
-      <w:r>
-        <w:rPr>
-          <w:rFonts w:ascii="Times New Roman" w:hAnsi="Times New Roman" w:cs="Times New Roman"/>
-        </w:rPr>
-        <w:t xml:space="preserve"> of </w:t>
+        <w:t>Table S</w:t>
+      </w:r>
+      <w:r>
+        <w:rPr>
+          <w:rFonts w:ascii="Times New Roman" w:hAnsi="Times New Roman" w:cs="Times New Roman"/>
+          <w:b/>
+          <w:bCs/>
+        </w:rPr>
+        <w:t>4</w:t>
+      </w:r>
+      <w:r>
+        <w:rPr>
+          <w:rFonts w:ascii="Times New Roman" w:hAnsi="Times New Roman" w:cs="Times New Roman"/>
+          <w:b/>
+          <w:bCs/>
+        </w:rPr>
+        <w:t xml:space="preserve">. </w:t>
+      </w:r>
+      <w:r>
+        <w:rPr>
+          <w:rFonts w:ascii="Times New Roman" w:hAnsi="Times New Roman" w:cs="Times New Roman"/>
+        </w:rPr>
+        <w:t xml:space="preserve">Coded display strings for </w:t>
       </w:r>
       <w:r>
         <w:rPr>
@@ -136,6 +146,132 @@
         <w:rPr>
           <w:rFonts w:ascii="Times New Roman" w:hAnsi="Times New Roman" w:cs="Times New Roman"/>
         </w:rPr>
+        <w:t xml:space="preserve"> displays that resulted successful copulation (COP displays). Copulation occurs immediately after the last display element. </w:t>
+      </w:r>
+    </w:p>
+    <w:p>
+      <w:pPr>
+        <w:rPr>
+          <w:rFonts w:ascii="Times New Roman" w:hAnsi="Times New Roman" w:cs="Times New Roman"/>
+        </w:rPr>
+      </w:pPr>
+    </w:p>
+    <w:p>
+      <w:pPr>
+        <w:rPr>
+          <w:rFonts w:ascii="Times New Roman" w:hAnsi="Times New Roman" w:cs="Times New Roman"/>
+        </w:rPr>
+      </w:pPr>
+      <w:r>
+        <w:rPr>
+          <w:rFonts w:ascii="Times New Roman" w:hAnsi="Times New Roman" w:cs="Times New Roman"/>
+          <w:b/>
+          <w:bCs/>
+        </w:rPr>
+        <w:t>Table S</w:t>
+      </w:r>
+      <w:r>
+        <w:rPr>
+          <w:rFonts w:ascii="Times New Roman" w:hAnsi="Times New Roman" w:cs="Times New Roman"/>
+          <w:b/>
+          <w:bCs/>
+        </w:rPr>
+        <w:t>5</w:t>
+      </w:r>
+      <w:r>
+        <w:rPr>
+          <w:rFonts w:ascii="Times New Roman" w:hAnsi="Times New Roman" w:cs="Times New Roman"/>
+          <w:b/>
+          <w:bCs/>
+        </w:rPr>
+        <w:t xml:space="preserve">. </w:t>
+      </w:r>
+      <w:r>
+        <w:rPr>
+          <w:rFonts w:ascii="Times New Roman" w:hAnsi="Times New Roman" w:cs="Times New Roman"/>
+        </w:rPr>
+        <w:t>Raw behavioral element frequency in the final dataset</w:t>
+      </w:r>
+      <w:r>
+        <w:rPr>
+          <w:rFonts w:ascii="Times New Roman" w:hAnsi="Times New Roman" w:cs="Times New Roman"/>
+        </w:rPr>
+        <w:t>.</w:t>
+      </w:r>
+    </w:p>
+    <w:p>
+      <w:pPr>
+        <w:rPr>
+          <w:rFonts w:ascii="Times New Roman" w:hAnsi="Times New Roman" w:cs="Times New Roman"/>
+        </w:rPr>
+      </w:pPr>
+    </w:p>
+    <w:p>
+      <w:pPr>
+        <w:rPr>
+          <w:rFonts w:ascii="Times New Roman" w:hAnsi="Times New Roman" w:cs="Times New Roman"/>
+        </w:rPr>
+      </w:pPr>
+    </w:p>
+    <w:p>
+      <w:pPr>
+        <w:rPr>
+          <w:rFonts w:ascii="Times New Roman" w:hAnsi="Times New Roman" w:cs="Times New Roman"/>
+        </w:rPr>
+      </w:pPr>
+    </w:p>
+    <w:p>
+      <w:pPr>
+        <w:rPr>
+          <w:rFonts w:ascii="Times New Roman" w:hAnsi="Times New Roman" w:cs="Times New Roman"/>
+        </w:rPr>
+      </w:pPr>
+    </w:p>
+    <w:p>
+      <w:pPr>
+        <w:rPr>
+          <w:rFonts w:ascii="Times New Roman" w:hAnsi="Times New Roman" w:cs="Times New Roman"/>
+        </w:rPr>
+      </w:pPr>
+    </w:p>
+    <w:p>
+      <w:pPr>
+        <w:rPr>
+          <w:rFonts w:ascii="Times New Roman" w:hAnsi="Times New Roman" w:cs="Times New Roman"/>
+        </w:rPr>
+      </w:pPr>
+      <w:r>
+        <w:rPr>
+          <w:rFonts w:ascii="Times New Roman" w:hAnsi="Times New Roman" w:cs="Times New Roman"/>
+          <w:b/>
+          <w:bCs/>
+        </w:rPr>
+        <w:t xml:space="preserve">Figure S1. </w:t>
+      </w:r>
+      <w:r>
+        <w:rPr>
+          <w:rFonts w:ascii="Times New Roman" w:hAnsi="Times New Roman" w:cs="Times New Roman"/>
+        </w:rPr>
+        <w:t>Dates</w:t>
+      </w:r>
+      <w:r>
+        <w:rPr>
+          <w:rFonts w:ascii="Times New Roman" w:hAnsi="Times New Roman" w:cs="Times New Roman"/>
+        </w:rPr>
+        <w:t xml:space="preserve"> of </w:t>
+      </w:r>
+      <w:r>
+        <w:rPr>
+          <w:rFonts w:ascii="Times New Roman" w:hAnsi="Times New Roman" w:cs="Times New Roman"/>
+          <w:i/>
+          <w:iCs/>
+        </w:rPr>
+        <w:t>Masius</w:t>
+      </w:r>
+      <w:r>
+        <w:rPr>
+          <w:rFonts w:ascii="Times New Roman" w:hAnsi="Times New Roman" w:cs="Times New Roman"/>
+        </w:rPr>
         <w:t xml:space="preserve"> displays in the final dataset (2014-</w:t>
       </w:r>
       <w:r>
@@ -143,6 +279,160 @@
           <w:rFonts w:ascii="Times New Roman" w:hAnsi="Times New Roman" w:cs="Times New Roman"/>
         </w:rPr>
         <w:t xml:space="preserve">2017). </w:t>
+      </w:r>
+    </w:p>
+    <w:p>
+      <w:pPr>
+        <w:rPr>
+          <w:rFonts w:ascii="Times New Roman" w:hAnsi="Times New Roman" w:cs="Times New Roman"/>
+        </w:rPr>
+      </w:pPr>
+    </w:p>
+    <w:p>
+      <w:pPr>
+        <w:rPr>
+          <w:rFonts w:ascii="Times New Roman" w:hAnsi="Times New Roman" w:cs="Times New Roman"/>
+        </w:rPr>
+      </w:pPr>
+      <w:r>
+        <w:rPr>
+          <w:rFonts w:ascii="Times New Roman" w:hAnsi="Times New Roman" w:cs="Times New Roman"/>
+          <w:b/>
+          <w:bCs/>
+        </w:rPr>
+        <w:t>Figure S</w:t>
+      </w:r>
+      <w:r>
+        <w:rPr>
+          <w:rFonts w:ascii="Times New Roman" w:hAnsi="Times New Roman" w:cs="Times New Roman"/>
+          <w:b/>
+          <w:bCs/>
+        </w:rPr>
+        <w:t xml:space="preserve">2. </w:t>
+      </w:r>
+      <w:r>
+        <w:rPr>
+          <w:rFonts w:ascii="Times New Roman" w:hAnsi="Times New Roman" w:cs="Times New Roman"/>
+        </w:rPr>
+        <w:t>Empirical means from the small sample of COP displays (n = 13</w:t>
+      </w:r>
+      <w:r>
+        <w:rPr>
+          <w:rFonts w:ascii="Times New Roman" w:hAnsi="Times New Roman" w:cs="Times New Roman"/>
+        </w:rPr>
+        <w:t>, dashed green line</w:t>
+      </w:r>
+      <w:r>
+        <w:rPr>
+          <w:rFonts w:ascii="Times New Roman" w:hAnsi="Times New Roman" w:cs="Times New Roman"/>
+        </w:rPr>
+        <w:t xml:space="preserve">), compared to randomized </w:t>
+      </w:r>
+      <w:r>
+        <w:rPr>
+          <w:rFonts w:ascii="Times New Roman" w:hAnsi="Times New Roman" w:cs="Times New Roman"/>
+        </w:rPr>
+        <w:t>mean values</w:t>
+      </w:r>
+      <w:r>
+        <w:rPr>
+          <w:rFonts w:ascii="Times New Roman" w:hAnsi="Times New Roman" w:cs="Times New Roman"/>
+        </w:rPr>
+        <w:t xml:space="preserve">. Distributions show 10,000 </w:t>
+      </w:r>
+      <w:r>
+        <w:rPr>
+          <w:rFonts w:ascii="Times New Roman" w:hAnsi="Times New Roman" w:cs="Times New Roman"/>
+        </w:rPr>
+        <w:t>mean</w:t>
+      </w:r>
+      <w:r>
+        <w:rPr>
+          <w:rFonts w:ascii="Times New Roman" w:hAnsi="Times New Roman" w:cs="Times New Roman"/>
+        </w:rPr>
+        <w:t xml:space="preserve"> values</w:t>
+      </w:r>
+      <w:r>
+        <w:rPr>
+          <w:rFonts w:ascii="Times New Roman" w:hAnsi="Times New Roman" w:cs="Times New Roman"/>
+        </w:rPr>
+        <w:t xml:space="preserve">, </w:t>
+      </w:r>
+      <w:r>
+        <w:rPr>
+          <w:rFonts w:ascii="Times New Roman" w:hAnsi="Times New Roman" w:cs="Times New Roman"/>
+        </w:rPr>
+        <w:t xml:space="preserve">with each mean </w:t>
+      </w:r>
+      <w:r>
+        <w:rPr>
+          <w:rFonts w:ascii="Times New Roman" w:hAnsi="Times New Roman" w:cs="Times New Roman"/>
+        </w:rPr>
+        <w:t xml:space="preserve">value calculated from 13 displays drawn </w:t>
+      </w:r>
+      <w:r>
+        <w:rPr>
+          <w:rFonts w:ascii="Times New Roman" w:hAnsi="Times New Roman" w:cs="Times New Roman"/>
+        </w:rPr>
+        <w:t xml:space="preserve">randomly, without replacement, </w:t>
+      </w:r>
+      <w:r>
+        <w:rPr>
+          <w:rFonts w:ascii="Times New Roman" w:hAnsi="Times New Roman" w:cs="Times New Roman"/>
+        </w:rPr>
+        <w:t>from the full dataset</w:t>
+      </w:r>
+      <w:r>
+        <w:rPr>
+          <w:rFonts w:ascii="Times New Roman" w:hAnsi="Times New Roman" w:cs="Times New Roman"/>
+        </w:rPr>
+        <w:t>.</w:t>
+      </w:r>
+    </w:p>
+    <w:p>
+      <w:pPr>
+        <w:rPr>
+          <w:rFonts w:ascii="Times New Roman" w:hAnsi="Times New Roman" w:cs="Times New Roman"/>
+        </w:rPr>
+      </w:pPr>
+    </w:p>
+    <w:p>
+      <w:pPr>
+        <w:rPr>
+          <w:rFonts w:ascii="Times New Roman" w:hAnsi="Times New Roman" w:cs="Times New Roman"/>
+        </w:rPr>
+      </w:pPr>
+      <w:r>
+        <w:rPr>
+          <w:rFonts w:ascii="Times New Roman" w:hAnsi="Times New Roman" w:cs="Times New Roman"/>
+          <w:b/>
+          <w:bCs/>
+        </w:rPr>
+        <w:t xml:space="preserve">Figure S3. </w:t>
+      </w:r>
+      <w:r>
+        <w:rPr>
+          <w:rFonts w:ascii="Times New Roman" w:hAnsi="Times New Roman" w:cs="Times New Roman"/>
+        </w:rPr>
+        <w:t xml:space="preserve">Correlation between display length (total number of elements) and compression ratio (i.e., the </w:t>
+      </w:r>
+      <w:r>
+        <w:rPr>
+          <w:rFonts w:ascii="Times New Roman" w:hAnsi="Times New Roman" w:cs="Times New Roman"/>
+        </w:rPr>
+        <w:t>ratio</w:t>
+      </w:r>
+      <w:r>
+        <w:rPr>
+          <w:rFonts w:ascii="Times New Roman" w:hAnsi="Times New Roman" w:cs="Times New Roman"/>
+        </w:rPr>
+        <w:t xml:space="preserve"> of uncompressed display string </w:t>
+      </w:r>
+      <w:r>
+        <w:rPr>
+          <w:rFonts w:ascii="Times New Roman" w:hAnsi="Times New Roman" w:cs="Times New Roman"/>
+        </w:rPr>
+        <w:t>length to compressed string length).</w:t>
       </w:r>
     </w:p>
     <w:p>

</xml_diff>

<commit_message>
up through jaro comparisons
</commit_message>
<xml_diff>
--- a/Supplementary_Material.docx
+++ b/Supplementary_Material.docx
@@ -110,23 +110,7 @@
           <w:b/>
           <w:bCs/>
         </w:rPr>
-        <w:t>Table S</w:t>
-      </w:r>
-      <w:r>
-        <w:rPr>
-          <w:rFonts w:ascii="Times New Roman" w:hAnsi="Times New Roman" w:cs="Times New Roman"/>
-          <w:b/>
-          <w:bCs/>
-        </w:rPr>
-        <w:t>4</w:t>
-      </w:r>
-      <w:r>
-        <w:rPr>
-          <w:rFonts w:ascii="Times New Roman" w:hAnsi="Times New Roman" w:cs="Times New Roman"/>
-          <w:b/>
-          <w:bCs/>
-        </w:rPr>
-        <w:t xml:space="preserve">. </w:t>
+        <w:t xml:space="preserve">Table S. </w:t>
       </w:r>
       <w:r>
         <w:rPr>

</xml_diff>

<commit_message>
jaro distances done, need to report jaro ANOVA and add confidence bars to plots next
</commit_message>
<xml_diff>
--- a/Supplementary_Material.docx
+++ b/Supplementary_Material.docx
@@ -110,7 +110,23 @@
           <w:b/>
           <w:bCs/>
         </w:rPr>
-        <w:t xml:space="preserve">Table S. </w:t>
+        <w:t>Table S</w:t>
+      </w:r>
+      <w:r>
+        <w:rPr>
+          <w:rFonts w:ascii="Times New Roman" w:hAnsi="Times New Roman" w:cs="Times New Roman"/>
+          <w:b/>
+          <w:bCs/>
+        </w:rPr>
+        <w:t>4</w:t>
+      </w:r>
+      <w:r>
+        <w:rPr>
+          <w:rFonts w:ascii="Times New Roman" w:hAnsi="Times New Roman" w:cs="Times New Roman"/>
+          <w:b/>
+          <w:bCs/>
+        </w:rPr>
+        <w:t xml:space="preserve">. </w:t>
       </w:r>
       <w:r>
         <w:rPr>

</xml_diff>

<commit_message>
Done with tables and supp figures, need to merge with home desktop, revise intro, citations, and check
</commit_message>
<xml_diff>
--- a/Supplementary_Material.docx
+++ b/Supplementary_Material.docx
@@ -198,34 +198,6 @@
         </w:rPr>
         <w:t>.</w:t>
       </w:r>
-    </w:p>
-    <w:p>
-      <w:pPr>
-        <w:rPr>
-          <w:rFonts w:ascii="Times New Roman" w:hAnsi="Times New Roman" w:cs="Times New Roman"/>
-        </w:rPr>
-      </w:pPr>
-    </w:p>
-    <w:p>
-      <w:pPr>
-        <w:rPr>
-          <w:rFonts w:ascii="Times New Roman" w:hAnsi="Times New Roman" w:cs="Times New Roman"/>
-        </w:rPr>
-      </w:pPr>
-    </w:p>
-    <w:p>
-      <w:pPr>
-        <w:rPr>
-          <w:rFonts w:ascii="Times New Roman" w:hAnsi="Times New Roman" w:cs="Times New Roman"/>
-        </w:rPr>
-      </w:pPr>
-    </w:p>
-    <w:p>
-      <w:pPr>
-        <w:rPr>
-          <w:rFonts w:ascii="Times New Roman" w:hAnsi="Times New Roman" w:cs="Times New Roman"/>
-        </w:rPr>
-      </w:pPr>
     </w:p>
     <w:p>
       <w:pPr>
@@ -916,6 +888,7 @@
   <w:style w:type="character" w:default="1" w:styleId="DefaultParagraphFont">
     <w:name w:val="Default Paragraph Font"/>
     <w:uiPriority w:val="1"/>
+    <w:semiHidden/>
     <w:unhideWhenUsed/>
   </w:style>
   <w:style w:type="table" w:default="1" w:styleId="TableNormal">

</xml_diff>

<commit_message>
working through supplementary analyses
</commit_message>
<xml_diff>
--- a/Supplementary_Material.docx
+++ b/Supplementary_Material.docx
@@ -146,7 +146,39 @@
         <w:rPr>
           <w:rFonts w:ascii="Times New Roman" w:hAnsi="Times New Roman" w:cs="Times New Roman"/>
         </w:rPr>
-        <w:t xml:space="preserve"> displays that resulted successful copulation (COP displays). Copulation occurs immediately after the last display element. </w:t>
+        <w:t xml:space="preserve"> displays that resulted </w:t>
+      </w:r>
+      <w:r>
+        <w:rPr>
+          <w:rFonts w:ascii="Times New Roman" w:hAnsi="Times New Roman" w:cs="Times New Roman"/>
+        </w:rPr>
+        <w:t xml:space="preserve">in </w:t>
+      </w:r>
+      <w:r>
+        <w:rPr>
+          <w:rFonts w:ascii="Times New Roman" w:hAnsi="Times New Roman" w:cs="Times New Roman"/>
+        </w:rPr>
+        <w:t xml:space="preserve">successful copulation (COP displays). Copulation </w:t>
+      </w:r>
+      <w:proofErr w:type="spellStart"/>
+      <w:r>
+        <w:rPr>
+          <w:rFonts w:ascii="Times New Roman" w:hAnsi="Times New Roman" w:cs="Times New Roman"/>
+        </w:rPr>
+        <w:t>occur</w:t>
+      </w:r>
+      <w:r>
+        <w:rPr>
+          <w:rFonts w:ascii="Times New Roman" w:hAnsi="Times New Roman" w:cs="Times New Roman"/>
+        </w:rPr>
+        <w:t>ed</w:t>
+      </w:r>
+      <w:proofErr w:type="spellEnd"/>
+      <w:r>
+        <w:rPr>
+          <w:rFonts w:ascii="Times New Roman" w:hAnsi="Times New Roman" w:cs="Times New Roman"/>
+        </w:rPr>
+        <w:t xml:space="preserve"> after the last display element. </w:t>
       </w:r>
     </w:p>
     <w:p>
@@ -431,6 +463,138 @@
           <w:u w:val="single"/>
         </w:rPr>
         <w:t>COMPARSION OF BEFORE- AND AFTER- COPULATION DISPLAYS</w:t>
+      </w:r>
+    </w:p>
+    <w:p>
+      <w:pPr>
+        <w:rPr>
+          <w:rFonts w:ascii="Times New Roman" w:hAnsi="Times New Roman" w:cs="Times New Roman"/>
+          <w:b/>
+          <w:bCs/>
+          <w:u w:val="single"/>
+        </w:rPr>
+      </w:pPr>
+    </w:p>
+    <w:p>
+      <w:pPr>
+        <w:rPr>
+          <w:rFonts w:ascii="Times New Roman" w:hAnsi="Times New Roman" w:cs="Times New Roman"/>
+          <w:b/>
+          <w:bCs/>
+          <w:u w:val="single"/>
+        </w:rPr>
+      </w:pPr>
+    </w:p>
+    <w:p>
+      <w:pPr>
+        <w:rPr>
+          <w:rFonts w:ascii="Times New Roman" w:hAnsi="Times New Roman" w:cs="Times New Roman"/>
+        </w:rPr>
+      </w:pPr>
+      <w:r>
+        <w:rPr>
+          <w:rFonts w:ascii="Times New Roman" w:hAnsi="Times New Roman" w:cs="Times New Roman"/>
+          <w:b/>
+          <w:bCs/>
+        </w:rPr>
+        <w:t xml:space="preserve">Table S6. </w:t>
+      </w:r>
+      <w:r>
+        <w:rPr>
+          <w:rFonts w:ascii="Times New Roman" w:hAnsi="Times New Roman" w:cs="Times New Roman"/>
+        </w:rPr>
+        <w:t>Behavioral element frequencies in COP displays and after-COP displays (n = 13).</w:t>
+      </w:r>
+    </w:p>
+    <w:p>
+      <w:pPr>
+        <w:rPr>
+          <w:rFonts w:ascii="Times New Roman" w:hAnsi="Times New Roman" w:cs="Times New Roman"/>
+          <w:b/>
+          <w:bCs/>
+          <w:u w:val="single"/>
+        </w:rPr>
+      </w:pPr>
+    </w:p>
+    <w:p>
+      <w:pPr>
+        <w:rPr>
+          <w:rFonts w:ascii="Times New Roman" w:hAnsi="Times New Roman" w:cs="Times New Roman"/>
+        </w:rPr>
+      </w:pPr>
+      <w:r>
+        <w:rPr>
+          <w:rFonts w:ascii="Times New Roman" w:hAnsi="Times New Roman" w:cs="Times New Roman"/>
+          <w:b/>
+          <w:bCs/>
+        </w:rPr>
+        <w:t>Table S</w:t>
+      </w:r>
+      <w:r>
+        <w:rPr>
+          <w:rFonts w:ascii="Times New Roman" w:hAnsi="Times New Roman" w:cs="Times New Roman"/>
+          <w:b/>
+          <w:bCs/>
+        </w:rPr>
+        <w:t>7</w:t>
+      </w:r>
+      <w:r>
+        <w:rPr>
+          <w:rFonts w:ascii="Times New Roman" w:hAnsi="Times New Roman" w:cs="Times New Roman"/>
+          <w:b/>
+          <w:bCs/>
+        </w:rPr>
+        <w:t xml:space="preserve">. </w:t>
+      </w:r>
+      <w:r>
+        <w:rPr>
+          <w:rFonts w:ascii="Times New Roman" w:hAnsi="Times New Roman" w:cs="Times New Roman"/>
+        </w:rPr>
+        <w:t xml:space="preserve">Coded display strings for </w:t>
+      </w:r>
+      <w:r>
+        <w:rPr>
+          <w:rFonts w:ascii="Times New Roman" w:hAnsi="Times New Roman" w:cs="Times New Roman"/>
+          <w:i/>
+          <w:iCs/>
+        </w:rPr>
+        <w:t>Masius</w:t>
+      </w:r>
+      <w:r>
+        <w:rPr>
+          <w:rFonts w:ascii="Times New Roman" w:hAnsi="Times New Roman" w:cs="Times New Roman"/>
+        </w:rPr>
+        <w:t xml:space="preserve"> displays that resulted in successful copulation (COP), followed by the display that continued after copulation. </w:t>
+      </w:r>
+      <w:r>
+        <w:rPr>
+          <w:rFonts w:ascii="Times New Roman" w:hAnsi="Times New Roman" w:cs="Times New Roman"/>
+        </w:rPr>
+        <w:t>The first copulation occurred between the two display</w:t>
+      </w:r>
+      <w:r>
+        <w:rPr>
+          <w:rFonts w:ascii="Times New Roman" w:hAnsi="Times New Roman" w:cs="Times New Roman"/>
+        </w:rPr>
+        <w:t xml:space="preserve">s. </w:t>
+      </w:r>
+      <w:r>
+        <w:rPr>
+          <w:rFonts w:ascii="Times New Roman" w:hAnsi="Times New Roman" w:cs="Times New Roman"/>
+        </w:rPr>
+        <w:t xml:space="preserve">See Table S6 for </w:t>
+      </w:r>
+      <w:r>
+        <w:rPr>
+          <w:rFonts w:ascii="Times New Roman" w:hAnsi="Times New Roman" w:cs="Times New Roman"/>
+        </w:rPr>
+        <w:t xml:space="preserve">single-character behavior codes. </w:t>
+      </w:r>
+      <w:r>
+        <w:rPr>
+          <w:rFonts w:ascii="Times New Roman" w:hAnsi="Times New Roman" w:cs="Times New Roman"/>
+        </w:rPr>
+        <w:t xml:space="preserve"> </w:t>
       </w:r>
     </w:p>
     <w:p>

</xml_diff>

<commit_message>
table S1 from desktop
</commit_message>
<xml_diff>
--- a/Supplementary_Material.docx
+++ b/Supplementary_Material.docx
@@ -20,21 +20,4259 @@
         <w:rPr>
           <w:rFonts w:ascii="Times New Roman" w:hAnsi="Times New Roman" w:cs="Times New Roman"/>
         </w:rPr>
-        <w:t>Raw b</w:t>
-      </w:r>
-      <w:r>
-        <w:rPr>
-          <w:rFonts w:ascii="Times New Roman" w:hAnsi="Times New Roman" w:cs="Times New Roman"/>
-        </w:rPr>
-        <w:t xml:space="preserve">ehavioral elements </w:t>
-      </w:r>
-      <w:r>
-        <w:rPr>
-          <w:rFonts w:ascii="Times New Roman" w:hAnsi="Times New Roman" w:cs="Times New Roman"/>
-        </w:rPr>
-        <w:t>used in display event logging.</w:t>
+        <w:t xml:space="preserve">Original behavioral elements used </w:t>
+      </w:r>
+      <w:r>
+        <w:rPr>
+          <w:rFonts w:ascii="Times New Roman" w:hAnsi="Times New Roman" w:cs="Times New Roman"/>
+        </w:rPr>
+        <w:t>in BORIS</w:t>
+      </w:r>
+      <w:r>
+        <w:rPr>
+          <w:rFonts w:ascii="Times New Roman" w:hAnsi="Times New Roman" w:cs="Times New Roman"/>
+        </w:rPr>
+        <w:t xml:space="preserve"> logging. </w:t>
+      </w:r>
+      <w:r>
+        <w:rPr>
+          <w:rFonts w:ascii="Times New Roman" w:hAnsi="Times New Roman" w:cs="Times New Roman"/>
+          <w:i/>
+          <w:iCs/>
+        </w:rPr>
+        <w:t>N</w:t>
+      </w:r>
+      <w:r>
+        <w:rPr>
+          <w:rFonts w:ascii="Times New Roman" w:hAnsi="Times New Roman" w:cs="Times New Roman"/>
+        </w:rPr>
+        <w:t xml:space="preserve"> gives number of occurrences in raw dataset.</w:t>
       </w:r>
     </w:p>
+    <w:p>
+      <w:pPr>
+        <w:rPr>
+          <w:rFonts w:ascii="Times New Roman" w:hAnsi="Times New Roman" w:cs="Times New Roman"/>
+        </w:rPr>
+      </w:pPr>
+    </w:p>
+    <w:tbl>
+      <w:tblPr>
+        <w:tblStyle w:val="TableGrid"/>
+        <w:tblW w:w="8156" w:type="dxa"/>
+        <w:jc w:val="center"/>
+        <w:tblBorders>
+          <w:top w:val="none" w:sz="0" w:space="0" w:color="auto"/>
+          <w:left w:val="none" w:sz="0" w:space="0" w:color="auto"/>
+          <w:bottom w:val="none" w:sz="0" w:space="0" w:color="auto"/>
+          <w:right w:val="none" w:sz="0" w:space="0" w:color="auto"/>
+          <w:insideH w:val="none" w:sz="0" w:space="0" w:color="auto"/>
+          <w:insideV w:val="none" w:sz="0" w:space="0" w:color="auto"/>
+        </w:tblBorders>
+        <w:tblLook w:val="04A0" w:firstRow="1" w:lastRow="0" w:firstColumn="1" w:lastColumn="0" w:noHBand="0" w:noVBand="1"/>
+      </w:tblPr>
+      <w:tblGrid>
+        <w:gridCol w:w="2700"/>
+        <w:gridCol w:w="766"/>
+        <w:gridCol w:w="1047"/>
+        <w:gridCol w:w="3643"/>
+      </w:tblGrid>
+      <w:tr>
+        <w:trPr>
+          <w:trHeight w:val="300"/>
+          <w:jc w:val="center"/>
+        </w:trPr>
+        <w:tc>
+          <w:tcPr>
+            <w:tcW w:w="2700" w:type="dxa"/>
+            <w:tcBorders>
+              <w:bottom w:val="single" w:sz="4" w:space="0" w:color="auto"/>
+            </w:tcBorders>
+            <w:noWrap/>
+            <w:hideMark/>
+          </w:tcPr>
+          <w:p>
+            <w:pPr>
+              <w:rPr>
+                <w:rFonts w:ascii="Times New Roman" w:hAnsi="Times New Roman" w:cs="Times New Roman"/>
+                <w:b/>
+                <w:bCs/>
+              </w:rPr>
+            </w:pPr>
+            <w:r>
+              <w:rPr>
+                <w:rFonts w:ascii="Times New Roman" w:hAnsi="Times New Roman" w:cs="Times New Roman"/>
+                <w:b/>
+                <w:bCs/>
+              </w:rPr>
+              <w:t>Element</w:t>
+            </w:r>
+          </w:p>
+        </w:tc>
+        <w:tc>
+          <w:tcPr>
+            <w:tcW w:w="766" w:type="dxa"/>
+            <w:tcBorders>
+              <w:bottom w:val="single" w:sz="4" w:space="0" w:color="auto"/>
+            </w:tcBorders>
+            <w:noWrap/>
+            <w:hideMark/>
+          </w:tcPr>
+          <w:p>
+            <w:pPr>
+              <w:jc w:val="right"/>
+              <w:rPr>
+                <w:rFonts w:ascii="Times New Roman" w:hAnsi="Times New Roman" w:cs="Times New Roman"/>
+                <w:b/>
+                <w:bCs/>
+              </w:rPr>
+            </w:pPr>
+            <w:r>
+              <w:rPr>
+                <w:rFonts w:ascii="Times New Roman" w:hAnsi="Times New Roman" w:cs="Times New Roman"/>
+                <w:b/>
+                <w:bCs/>
+              </w:rPr>
+              <w:t>N</w:t>
+            </w:r>
+          </w:p>
+        </w:tc>
+        <w:tc>
+          <w:tcPr>
+            <w:tcW w:w="4690" w:type="dxa"/>
+            <w:gridSpan w:val="2"/>
+            <w:tcBorders>
+              <w:bottom w:val="single" w:sz="4" w:space="0" w:color="auto"/>
+            </w:tcBorders>
+            <w:noWrap/>
+            <w:hideMark/>
+          </w:tcPr>
+          <w:p>
+            <w:pPr>
+              <w:rPr>
+                <w:rFonts w:ascii="Times New Roman" w:hAnsi="Times New Roman" w:cs="Times New Roman"/>
+                <w:b/>
+                <w:bCs/>
+              </w:rPr>
+            </w:pPr>
+            <w:r>
+              <w:rPr>
+                <w:rFonts w:ascii="Times New Roman" w:hAnsi="Times New Roman" w:cs="Times New Roman"/>
+                <w:b/>
+                <w:bCs/>
+              </w:rPr>
+              <w:t>Classification</w:t>
+            </w:r>
+          </w:p>
+        </w:tc>
+      </w:tr>
+      <w:tr>
+        <w:trPr>
+          <w:trHeight w:val="20"/>
+          <w:jc w:val="center"/>
+        </w:trPr>
+        <w:tc>
+          <w:tcPr>
+            <w:tcW w:w="2700" w:type="dxa"/>
+            <w:tcBorders>
+              <w:top w:val="single" w:sz="4" w:space="0" w:color="auto"/>
+            </w:tcBorders>
+            <w:noWrap/>
+            <w:hideMark/>
+          </w:tcPr>
+          <w:p>
+            <w:pPr>
+              <w:rPr>
+                <w:rFonts w:ascii="Times New Roman" w:hAnsi="Times New Roman" w:cs="Times New Roman"/>
+                <w:sz w:val="22"/>
+                <w:szCs w:val="22"/>
+              </w:rPr>
+            </w:pPr>
+            <w:r>
+              <w:rPr>
+                <w:rFonts w:ascii="Times New Roman" w:hAnsi="Times New Roman" w:cs="Times New Roman"/>
+                <w:sz w:val="22"/>
+                <w:szCs w:val="22"/>
+              </w:rPr>
+              <w:t>Attempted Copulation</w:t>
+            </w:r>
+          </w:p>
+        </w:tc>
+        <w:tc>
+          <w:tcPr>
+            <w:tcW w:w="766" w:type="dxa"/>
+            <w:tcBorders>
+              <w:top w:val="single" w:sz="4" w:space="0" w:color="auto"/>
+            </w:tcBorders>
+            <w:noWrap/>
+            <w:hideMark/>
+          </w:tcPr>
+          <w:p>
+            <w:pPr>
+              <w:jc w:val="right"/>
+              <w:rPr>
+                <w:rFonts w:ascii="Times New Roman" w:hAnsi="Times New Roman" w:cs="Times New Roman"/>
+                <w:sz w:val="22"/>
+                <w:szCs w:val="22"/>
+              </w:rPr>
+            </w:pPr>
+            <w:r>
+              <w:rPr>
+                <w:rFonts w:ascii="Times New Roman" w:hAnsi="Times New Roman" w:cs="Times New Roman"/>
+                <w:sz w:val="22"/>
+                <w:szCs w:val="22"/>
+              </w:rPr>
+              <w:t>11</w:t>
+            </w:r>
+          </w:p>
+        </w:tc>
+        <w:tc>
+          <w:tcPr>
+            <w:tcW w:w="1047" w:type="dxa"/>
+            <w:tcBorders>
+              <w:top w:val="single" w:sz="4" w:space="0" w:color="auto"/>
+            </w:tcBorders>
+            <w:noWrap/>
+            <w:hideMark/>
+          </w:tcPr>
+          <w:p>
+            <w:pPr>
+              <w:rPr>
+                <w:rFonts w:ascii="Times New Roman" w:hAnsi="Times New Roman" w:cs="Times New Roman"/>
+                <w:sz w:val="22"/>
+                <w:szCs w:val="22"/>
+              </w:rPr>
+            </w:pPr>
+            <w:r>
+              <w:rPr>
+                <w:rFonts w:ascii="Times New Roman" w:hAnsi="Times New Roman" w:cs="Times New Roman"/>
+                <w:sz w:val="22"/>
+                <w:szCs w:val="22"/>
+              </w:rPr>
+              <w:t>Excluded</w:t>
+            </w:r>
+          </w:p>
+        </w:tc>
+        <w:tc>
+          <w:tcPr>
+            <w:tcW w:w="3643" w:type="dxa"/>
+            <w:tcBorders>
+              <w:top w:val="single" w:sz="4" w:space="0" w:color="auto"/>
+            </w:tcBorders>
+          </w:tcPr>
+          <w:p>
+            <w:pPr>
+              <w:rPr>
+                <w:rFonts w:ascii="Times New Roman" w:hAnsi="Times New Roman" w:cs="Times New Roman"/>
+                <w:sz w:val="22"/>
+                <w:szCs w:val="22"/>
+              </w:rPr>
+            </w:pPr>
+            <w:r>
+              <w:rPr>
+                <w:rFonts w:ascii="Times New Roman" w:hAnsi="Times New Roman" w:cs="Times New Roman"/>
+                <w:sz w:val="22"/>
+                <w:szCs w:val="22"/>
+              </w:rPr>
+              <w:t>Non-display</w:t>
+            </w:r>
+          </w:p>
+        </w:tc>
+      </w:tr>
+      <w:tr>
+        <w:trPr>
+          <w:trHeight w:val="20"/>
+          <w:jc w:val="center"/>
+        </w:trPr>
+        <w:tc>
+          <w:tcPr>
+            <w:tcW w:w="2700" w:type="dxa"/>
+            <w:noWrap/>
+            <w:hideMark/>
+          </w:tcPr>
+          <w:p>
+            <w:pPr>
+              <w:rPr>
+                <w:rFonts w:ascii="Times New Roman" w:hAnsi="Times New Roman" w:cs="Times New Roman"/>
+                <w:sz w:val="22"/>
+                <w:szCs w:val="22"/>
+              </w:rPr>
+            </w:pPr>
+            <w:r>
+              <w:rPr>
+                <w:rFonts w:ascii="Times New Roman" w:hAnsi="Times New Roman" w:cs="Times New Roman"/>
+                <w:sz w:val="22"/>
+                <w:szCs w:val="22"/>
+              </w:rPr>
+              <w:t>Bird2 ALAD</w:t>
+            </w:r>
+          </w:p>
+        </w:tc>
+        <w:tc>
+          <w:tcPr>
+            <w:tcW w:w="766" w:type="dxa"/>
+            <w:noWrap/>
+            <w:hideMark/>
+          </w:tcPr>
+          <w:p>
+            <w:pPr>
+              <w:jc w:val="right"/>
+              <w:rPr>
+                <w:rFonts w:ascii="Times New Roman" w:hAnsi="Times New Roman" w:cs="Times New Roman"/>
+                <w:sz w:val="22"/>
+                <w:szCs w:val="22"/>
+              </w:rPr>
+            </w:pPr>
+            <w:r>
+              <w:rPr>
+                <w:rFonts w:ascii="Times New Roman" w:hAnsi="Times New Roman" w:cs="Times New Roman"/>
+                <w:sz w:val="22"/>
+                <w:szCs w:val="22"/>
+              </w:rPr>
+              <w:t>55</w:t>
+            </w:r>
+          </w:p>
+        </w:tc>
+        <w:tc>
+          <w:tcPr>
+            <w:tcW w:w="1047" w:type="dxa"/>
+            <w:noWrap/>
+            <w:hideMark/>
+          </w:tcPr>
+          <w:p>
+            <w:pPr>
+              <w:rPr>
+                <w:rFonts w:ascii="Times New Roman" w:hAnsi="Times New Roman" w:cs="Times New Roman"/>
+                <w:sz w:val="22"/>
+                <w:szCs w:val="22"/>
+              </w:rPr>
+            </w:pPr>
+            <w:r>
+              <w:rPr>
+                <w:rFonts w:ascii="Times New Roman" w:hAnsi="Times New Roman" w:cs="Times New Roman"/>
+                <w:sz w:val="22"/>
+                <w:szCs w:val="22"/>
+              </w:rPr>
+              <w:t>Excluded</w:t>
+            </w:r>
+          </w:p>
+        </w:tc>
+        <w:tc>
+          <w:tcPr>
+            <w:tcW w:w="3643" w:type="dxa"/>
+          </w:tcPr>
+          <w:p>
+            <w:pPr>
+              <w:rPr>
+                <w:rFonts w:ascii="Times New Roman" w:hAnsi="Times New Roman" w:cs="Times New Roman"/>
+                <w:sz w:val="22"/>
+                <w:szCs w:val="22"/>
+              </w:rPr>
+            </w:pPr>
+            <w:r>
+              <w:rPr>
+                <w:rFonts w:ascii="Times New Roman" w:hAnsi="Times New Roman" w:cs="Times New Roman"/>
+                <w:sz w:val="22"/>
+                <w:szCs w:val="22"/>
+              </w:rPr>
+              <w:t>Multiple male performers</w:t>
+            </w:r>
+          </w:p>
+        </w:tc>
+      </w:tr>
+      <w:tr>
+        <w:trPr>
+          <w:trHeight w:val="20"/>
+          <w:jc w:val="center"/>
+        </w:trPr>
+        <w:tc>
+          <w:tcPr>
+            <w:tcW w:w="2700" w:type="dxa"/>
+            <w:noWrap/>
+            <w:hideMark/>
+          </w:tcPr>
+          <w:p>
+            <w:pPr>
+              <w:rPr>
+                <w:rFonts w:ascii="Times New Roman" w:hAnsi="Times New Roman" w:cs="Times New Roman"/>
+                <w:sz w:val="22"/>
+                <w:szCs w:val="22"/>
+              </w:rPr>
+            </w:pPr>
+            <w:r>
+              <w:rPr>
+                <w:rFonts w:ascii="Times New Roman" w:hAnsi="Times New Roman" w:cs="Times New Roman"/>
+                <w:sz w:val="22"/>
+                <w:szCs w:val="22"/>
+              </w:rPr>
+              <w:t>Bird2 BowLeft</w:t>
+            </w:r>
+          </w:p>
+        </w:tc>
+        <w:tc>
+          <w:tcPr>
+            <w:tcW w:w="766" w:type="dxa"/>
+            <w:noWrap/>
+            <w:hideMark/>
+          </w:tcPr>
+          <w:p>
+            <w:pPr>
+              <w:jc w:val="right"/>
+              <w:rPr>
+                <w:rFonts w:ascii="Times New Roman" w:hAnsi="Times New Roman" w:cs="Times New Roman"/>
+                <w:sz w:val="22"/>
+                <w:szCs w:val="22"/>
+              </w:rPr>
+            </w:pPr>
+            <w:r>
+              <w:rPr>
+                <w:rFonts w:ascii="Times New Roman" w:hAnsi="Times New Roman" w:cs="Times New Roman"/>
+                <w:sz w:val="22"/>
+                <w:szCs w:val="22"/>
+              </w:rPr>
+              <w:t>695</w:t>
+            </w:r>
+          </w:p>
+        </w:tc>
+        <w:tc>
+          <w:tcPr>
+            <w:tcW w:w="1047" w:type="dxa"/>
+            <w:noWrap/>
+            <w:hideMark/>
+          </w:tcPr>
+          <w:p>
+            <w:pPr>
+              <w:rPr>
+                <w:rFonts w:ascii="Times New Roman" w:hAnsi="Times New Roman" w:cs="Times New Roman"/>
+                <w:sz w:val="22"/>
+                <w:szCs w:val="22"/>
+              </w:rPr>
+            </w:pPr>
+            <w:r>
+              <w:rPr>
+                <w:rFonts w:ascii="Times New Roman" w:hAnsi="Times New Roman" w:cs="Times New Roman"/>
+                <w:sz w:val="22"/>
+                <w:szCs w:val="22"/>
+              </w:rPr>
+              <w:t>Excluded</w:t>
+            </w:r>
+          </w:p>
+        </w:tc>
+        <w:tc>
+          <w:tcPr>
+            <w:tcW w:w="3643" w:type="dxa"/>
+          </w:tcPr>
+          <w:p>
+            <w:pPr>
+              <w:rPr>
+                <w:rFonts w:ascii="Times New Roman" w:hAnsi="Times New Roman" w:cs="Times New Roman"/>
+                <w:sz w:val="22"/>
+                <w:szCs w:val="22"/>
+              </w:rPr>
+            </w:pPr>
+            <w:r>
+              <w:rPr>
+                <w:rFonts w:ascii="Times New Roman" w:hAnsi="Times New Roman" w:cs="Times New Roman"/>
+                <w:sz w:val="22"/>
+                <w:szCs w:val="22"/>
+              </w:rPr>
+              <w:t>Multiple male performers</w:t>
+            </w:r>
+          </w:p>
+        </w:tc>
+      </w:tr>
+      <w:tr>
+        <w:trPr>
+          <w:trHeight w:val="20"/>
+          <w:jc w:val="center"/>
+        </w:trPr>
+        <w:tc>
+          <w:tcPr>
+            <w:tcW w:w="2700" w:type="dxa"/>
+            <w:noWrap/>
+            <w:hideMark/>
+          </w:tcPr>
+          <w:p>
+            <w:pPr>
+              <w:rPr>
+                <w:rFonts w:ascii="Times New Roman" w:hAnsi="Times New Roman" w:cs="Times New Roman"/>
+                <w:sz w:val="22"/>
+                <w:szCs w:val="22"/>
+              </w:rPr>
+            </w:pPr>
+            <w:r>
+              <w:rPr>
+                <w:rFonts w:ascii="Times New Roman" w:hAnsi="Times New Roman" w:cs="Times New Roman"/>
+                <w:sz w:val="22"/>
+                <w:szCs w:val="22"/>
+              </w:rPr>
+              <w:t>Bird2 BowRight</w:t>
+            </w:r>
+          </w:p>
+        </w:tc>
+        <w:tc>
+          <w:tcPr>
+            <w:tcW w:w="766" w:type="dxa"/>
+            <w:noWrap/>
+            <w:hideMark/>
+          </w:tcPr>
+          <w:p>
+            <w:pPr>
+              <w:jc w:val="right"/>
+              <w:rPr>
+                <w:rFonts w:ascii="Times New Roman" w:hAnsi="Times New Roman" w:cs="Times New Roman"/>
+                <w:sz w:val="22"/>
+                <w:szCs w:val="22"/>
+              </w:rPr>
+            </w:pPr>
+            <w:r>
+              <w:rPr>
+                <w:rFonts w:ascii="Times New Roman" w:hAnsi="Times New Roman" w:cs="Times New Roman"/>
+                <w:sz w:val="22"/>
+                <w:szCs w:val="22"/>
+              </w:rPr>
+              <w:t>677</w:t>
+            </w:r>
+          </w:p>
+        </w:tc>
+        <w:tc>
+          <w:tcPr>
+            <w:tcW w:w="1047" w:type="dxa"/>
+            <w:noWrap/>
+            <w:hideMark/>
+          </w:tcPr>
+          <w:p>
+            <w:pPr>
+              <w:rPr>
+                <w:rFonts w:ascii="Times New Roman" w:hAnsi="Times New Roman" w:cs="Times New Roman"/>
+                <w:sz w:val="22"/>
+                <w:szCs w:val="22"/>
+              </w:rPr>
+            </w:pPr>
+            <w:r>
+              <w:rPr>
+                <w:rFonts w:ascii="Times New Roman" w:hAnsi="Times New Roman" w:cs="Times New Roman"/>
+                <w:sz w:val="22"/>
+                <w:szCs w:val="22"/>
+              </w:rPr>
+              <w:t>Excluded</w:t>
+            </w:r>
+          </w:p>
+        </w:tc>
+        <w:tc>
+          <w:tcPr>
+            <w:tcW w:w="3643" w:type="dxa"/>
+          </w:tcPr>
+          <w:p>
+            <w:pPr>
+              <w:rPr>
+                <w:rFonts w:ascii="Times New Roman" w:hAnsi="Times New Roman" w:cs="Times New Roman"/>
+                <w:sz w:val="22"/>
+                <w:szCs w:val="22"/>
+              </w:rPr>
+            </w:pPr>
+            <w:r>
+              <w:rPr>
+                <w:rFonts w:ascii="Times New Roman" w:hAnsi="Times New Roman" w:cs="Times New Roman"/>
+                <w:sz w:val="22"/>
+                <w:szCs w:val="22"/>
+              </w:rPr>
+              <w:t>Multiple male performers</w:t>
+            </w:r>
+          </w:p>
+        </w:tc>
+      </w:tr>
+      <w:tr>
+        <w:trPr>
+          <w:trHeight w:val="20"/>
+          <w:jc w:val="center"/>
+        </w:trPr>
+        <w:tc>
+          <w:tcPr>
+            <w:tcW w:w="2700" w:type="dxa"/>
+            <w:noWrap/>
+            <w:hideMark/>
+          </w:tcPr>
+          <w:p>
+            <w:pPr>
+              <w:rPr>
+                <w:rFonts w:ascii="Times New Roman" w:hAnsi="Times New Roman" w:cs="Times New Roman"/>
+                <w:sz w:val="22"/>
+                <w:szCs w:val="22"/>
+              </w:rPr>
+            </w:pPr>
+            <w:r>
+              <w:rPr>
+                <w:rFonts w:ascii="Times New Roman" w:hAnsi="Times New Roman" w:cs="Times New Roman"/>
+                <w:sz w:val="22"/>
+                <w:szCs w:val="22"/>
+              </w:rPr>
+              <w:t>Bird2 Half-bow Left</w:t>
+            </w:r>
+          </w:p>
+        </w:tc>
+        <w:tc>
+          <w:tcPr>
+            <w:tcW w:w="766" w:type="dxa"/>
+            <w:noWrap/>
+            <w:hideMark/>
+          </w:tcPr>
+          <w:p>
+            <w:pPr>
+              <w:jc w:val="right"/>
+              <w:rPr>
+                <w:rFonts w:ascii="Times New Roman" w:hAnsi="Times New Roman" w:cs="Times New Roman"/>
+                <w:sz w:val="22"/>
+                <w:szCs w:val="22"/>
+              </w:rPr>
+            </w:pPr>
+            <w:r>
+              <w:rPr>
+                <w:rFonts w:ascii="Times New Roman" w:hAnsi="Times New Roman" w:cs="Times New Roman"/>
+                <w:sz w:val="22"/>
+                <w:szCs w:val="22"/>
+              </w:rPr>
+              <w:t>26</w:t>
+            </w:r>
+          </w:p>
+        </w:tc>
+        <w:tc>
+          <w:tcPr>
+            <w:tcW w:w="1047" w:type="dxa"/>
+            <w:noWrap/>
+            <w:hideMark/>
+          </w:tcPr>
+          <w:p>
+            <w:pPr>
+              <w:rPr>
+                <w:rFonts w:ascii="Times New Roman" w:hAnsi="Times New Roman" w:cs="Times New Roman"/>
+                <w:sz w:val="22"/>
+                <w:szCs w:val="22"/>
+              </w:rPr>
+            </w:pPr>
+            <w:r>
+              <w:rPr>
+                <w:rFonts w:ascii="Times New Roman" w:hAnsi="Times New Roman" w:cs="Times New Roman"/>
+                <w:sz w:val="22"/>
+                <w:szCs w:val="22"/>
+              </w:rPr>
+              <w:t>Excluded</w:t>
+            </w:r>
+          </w:p>
+        </w:tc>
+        <w:tc>
+          <w:tcPr>
+            <w:tcW w:w="3643" w:type="dxa"/>
+          </w:tcPr>
+          <w:p>
+            <w:pPr>
+              <w:rPr>
+                <w:rFonts w:ascii="Times New Roman" w:hAnsi="Times New Roman" w:cs="Times New Roman"/>
+                <w:sz w:val="22"/>
+                <w:szCs w:val="22"/>
+              </w:rPr>
+            </w:pPr>
+            <w:r>
+              <w:rPr>
+                <w:rFonts w:ascii="Times New Roman" w:hAnsi="Times New Roman" w:cs="Times New Roman"/>
+                <w:sz w:val="22"/>
+                <w:szCs w:val="22"/>
+              </w:rPr>
+              <w:t>Multiple male performers</w:t>
+            </w:r>
+          </w:p>
+        </w:tc>
+      </w:tr>
+      <w:tr>
+        <w:trPr>
+          <w:trHeight w:val="20"/>
+          <w:jc w:val="center"/>
+        </w:trPr>
+        <w:tc>
+          <w:tcPr>
+            <w:tcW w:w="2700" w:type="dxa"/>
+            <w:noWrap/>
+            <w:hideMark/>
+          </w:tcPr>
+          <w:p>
+            <w:pPr>
+              <w:rPr>
+                <w:rFonts w:ascii="Times New Roman" w:hAnsi="Times New Roman" w:cs="Times New Roman"/>
+                <w:sz w:val="22"/>
+                <w:szCs w:val="22"/>
+              </w:rPr>
+            </w:pPr>
+            <w:r>
+              <w:rPr>
+                <w:rFonts w:ascii="Times New Roman" w:hAnsi="Times New Roman" w:cs="Times New Roman"/>
+                <w:sz w:val="22"/>
+                <w:szCs w:val="22"/>
+              </w:rPr>
+              <w:t>Bird2 Half-bow Right</w:t>
+            </w:r>
+          </w:p>
+        </w:tc>
+        <w:tc>
+          <w:tcPr>
+            <w:tcW w:w="766" w:type="dxa"/>
+            <w:noWrap/>
+            <w:hideMark/>
+          </w:tcPr>
+          <w:p>
+            <w:pPr>
+              <w:jc w:val="right"/>
+              <w:rPr>
+                <w:rFonts w:ascii="Times New Roman" w:hAnsi="Times New Roman" w:cs="Times New Roman"/>
+                <w:sz w:val="22"/>
+                <w:szCs w:val="22"/>
+              </w:rPr>
+            </w:pPr>
+            <w:r>
+              <w:rPr>
+                <w:rFonts w:ascii="Times New Roman" w:hAnsi="Times New Roman" w:cs="Times New Roman"/>
+                <w:sz w:val="22"/>
+                <w:szCs w:val="22"/>
+              </w:rPr>
+              <w:t>21</w:t>
+            </w:r>
+          </w:p>
+        </w:tc>
+        <w:tc>
+          <w:tcPr>
+            <w:tcW w:w="1047" w:type="dxa"/>
+            <w:noWrap/>
+            <w:hideMark/>
+          </w:tcPr>
+          <w:p>
+            <w:pPr>
+              <w:rPr>
+                <w:rFonts w:ascii="Times New Roman" w:hAnsi="Times New Roman" w:cs="Times New Roman"/>
+                <w:sz w:val="22"/>
+                <w:szCs w:val="22"/>
+              </w:rPr>
+            </w:pPr>
+            <w:r>
+              <w:rPr>
+                <w:rFonts w:ascii="Times New Roman" w:hAnsi="Times New Roman" w:cs="Times New Roman"/>
+                <w:sz w:val="22"/>
+                <w:szCs w:val="22"/>
+              </w:rPr>
+              <w:t>Excluded</w:t>
+            </w:r>
+          </w:p>
+        </w:tc>
+        <w:tc>
+          <w:tcPr>
+            <w:tcW w:w="3643" w:type="dxa"/>
+          </w:tcPr>
+          <w:p>
+            <w:pPr>
+              <w:rPr>
+                <w:rFonts w:ascii="Times New Roman" w:hAnsi="Times New Roman" w:cs="Times New Roman"/>
+                <w:sz w:val="22"/>
+                <w:szCs w:val="22"/>
+              </w:rPr>
+            </w:pPr>
+            <w:r>
+              <w:rPr>
+                <w:rFonts w:ascii="Times New Roman" w:hAnsi="Times New Roman" w:cs="Times New Roman"/>
+                <w:sz w:val="22"/>
+                <w:szCs w:val="22"/>
+              </w:rPr>
+              <w:t>Multiple male performers</w:t>
+            </w:r>
+          </w:p>
+        </w:tc>
+      </w:tr>
+      <w:tr>
+        <w:trPr>
+          <w:trHeight w:val="20"/>
+          <w:jc w:val="center"/>
+        </w:trPr>
+        <w:tc>
+          <w:tcPr>
+            <w:tcW w:w="2700" w:type="dxa"/>
+            <w:noWrap/>
+            <w:hideMark/>
+          </w:tcPr>
+          <w:p>
+            <w:pPr>
+              <w:rPr>
+                <w:rFonts w:ascii="Times New Roman" w:hAnsi="Times New Roman" w:cs="Times New Roman"/>
+                <w:sz w:val="22"/>
+                <w:szCs w:val="22"/>
+              </w:rPr>
+            </w:pPr>
+            <w:r>
+              <w:rPr>
+                <w:rFonts w:ascii="Times New Roman" w:hAnsi="Times New Roman" w:cs="Times New Roman"/>
+                <w:sz w:val="22"/>
+                <w:szCs w:val="22"/>
+              </w:rPr>
+              <w:t>Bird2 HeadDownBowing</w:t>
+            </w:r>
+          </w:p>
+        </w:tc>
+        <w:tc>
+          <w:tcPr>
+            <w:tcW w:w="766" w:type="dxa"/>
+            <w:noWrap/>
+            <w:hideMark/>
+          </w:tcPr>
+          <w:p>
+            <w:pPr>
+              <w:jc w:val="right"/>
+              <w:rPr>
+                <w:rFonts w:ascii="Times New Roman" w:hAnsi="Times New Roman" w:cs="Times New Roman"/>
+                <w:sz w:val="22"/>
+                <w:szCs w:val="22"/>
+              </w:rPr>
+            </w:pPr>
+            <w:r>
+              <w:rPr>
+                <w:rFonts w:ascii="Times New Roman" w:hAnsi="Times New Roman" w:cs="Times New Roman"/>
+                <w:sz w:val="22"/>
+                <w:szCs w:val="22"/>
+              </w:rPr>
+              <w:t>56</w:t>
+            </w:r>
+          </w:p>
+        </w:tc>
+        <w:tc>
+          <w:tcPr>
+            <w:tcW w:w="1047" w:type="dxa"/>
+            <w:noWrap/>
+            <w:hideMark/>
+          </w:tcPr>
+          <w:p>
+            <w:pPr>
+              <w:rPr>
+                <w:rFonts w:ascii="Times New Roman" w:hAnsi="Times New Roman" w:cs="Times New Roman"/>
+                <w:sz w:val="22"/>
+                <w:szCs w:val="22"/>
+              </w:rPr>
+            </w:pPr>
+            <w:r>
+              <w:rPr>
+                <w:rFonts w:ascii="Times New Roman" w:hAnsi="Times New Roman" w:cs="Times New Roman"/>
+                <w:sz w:val="22"/>
+                <w:szCs w:val="22"/>
+              </w:rPr>
+              <w:t>Excluded</w:t>
+            </w:r>
+          </w:p>
+        </w:tc>
+        <w:tc>
+          <w:tcPr>
+            <w:tcW w:w="3643" w:type="dxa"/>
+          </w:tcPr>
+          <w:p>
+            <w:pPr>
+              <w:rPr>
+                <w:rFonts w:ascii="Times New Roman" w:hAnsi="Times New Roman" w:cs="Times New Roman"/>
+                <w:sz w:val="22"/>
+                <w:szCs w:val="22"/>
+              </w:rPr>
+            </w:pPr>
+            <w:r>
+              <w:rPr>
+                <w:rFonts w:ascii="Times New Roman" w:hAnsi="Times New Roman" w:cs="Times New Roman"/>
+                <w:sz w:val="22"/>
+                <w:szCs w:val="22"/>
+              </w:rPr>
+              <w:t>Multiple male performers</w:t>
+            </w:r>
+          </w:p>
+        </w:tc>
+      </w:tr>
+      <w:tr>
+        <w:trPr>
+          <w:trHeight w:val="20"/>
+          <w:jc w:val="center"/>
+        </w:trPr>
+        <w:tc>
+          <w:tcPr>
+            <w:tcW w:w="2700" w:type="dxa"/>
+            <w:noWrap/>
+            <w:hideMark/>
+          </w:tcPr>
+          <w:p>
+            <w:pPr>
+              <w:rPr>
+                <w:rFonts w:ascii="Times New Roman" w:hAnsi="Times New Roman" w:cs="Times New Roman"/>
+                <w:sz w:val="22"/>
+                <w:szCs w:val="22"/>
+              </w:rPr>
+            </w:pPr>
+            <w:r>
+              <w:rPr>
+                <w:rFonts w:ascii="Times New Roman" w:hAnsi="Times New Roman" w:cs="Times New Roman"/>
+                <w:sz w:val="22"/>
+                <w:szCs w:val="22"/>
+              </w:rPr>
+              <w:t>Bird2 Mixed Element</w:t>
+            </w:r>
+          </w:p>
+        </w:tc>
+        <w:tc>
+          <w:tcPr>
+            <w:tcW w:w="766" w:type="dxa"/>
+            <w:noWrap/>
+            <w:hideMark/>
+          </w:tcPr>
+          <w:p>
+            <w:pPr>
+              <w:jc w:val="right"/>
+              <w:rPr>
+                <w:rFonts w:ascii="Times New Roman" w:hAnsi="Times New Roman" w:cs="Times New Roman"/>
+                <w:sz w:val="22"/>
+                <w:szCs w:val="22"/>
+              </w:rPr>
+            </w:pPr>
+            <w:r>
+              <w:rPr>
+                <w:rFonts w:ascii="Times New Roman" w:hAnsi="Times New Roman" w:cs="Times New Roman"/>
+                <w:sz w:val="22"/>
+                <w:szCs w:val="22"/>
+              </w:rPr>
+              <w:t>13</w:t>
+            </w:r>
+          </w:p>
+        </w:tc>
+        <w:tc>
+          <w:tcPr>
+            <w:tcW w:w="1047" w:type="dxa"/>
+            <w:noWrap/>
+            <w:hideMark/>
+          </w:tcPr>
+          <w:p>
+            <w:pPr>
+              <w:rPr>
+                <w:rFonts w:ascii="Times New Roman" w:hAnsi="Times New Roman" w:cs="Times New Roman"/>
+                <w:sz w:val="22"/>
+                <w:szCs w:val="22"/>
+              </w:rPr>
+            </w:pPr>
+            <w:r>
+              <w:rPr>
+                <w:rFonts w:ascii="Times New Roman" w:hAnsi="Times New Roman" w:cs="Times New Roman"/>
+                <w:sz w:val="22"/>
+                <w:szCs w:val="22"/>
+              </w:rPr>
+              <w:t>Excluded</w:t>
+            </w:r>
+          </w:p>
+        </w:tc>
+        <w:tc>
+          <w:tcPr>
+            <w:tcW w:w="3643" w:type="dxa"/>
+          </w:tcPr>
+          <w:p>
+            <w:pPr>
+              <w:rPr>
+                <w:rFonts w:ascii="Times New Roman" w:hAnsi="Times New Roman" w:cs="Times New Roman"/>
+                <w:sz w:val="22"/>
+                <w:szCs w:val="22"/>
+              </w:rPr>
+            </w:pPr>
+            <w:r>
+              <w:rPr>
+                <w:rFonts w:ascii="Times New Roman" w:hAnsi="Times New Roman" w:cs="Times New Roman"/>
+                <w:sz w:val="22"/>
+                <w:szCs w:val="22"/>
+              </w:rPr>
+              <w:t>Multiple male performers</w:t>
+            </w:r>
+          </w:p>
+        </w:tc>
+      </w:tr>
+      <w:tr>
+        <w:trPr>
+          <w:trHeight w:val="20"/>
+          <w:jc w:val="center"/>
+        </w:trPr>
+        <w:tc>
+          <w:tcPr>
+            <w:tcW w:w="2700" w:type="dxa"/>
+            <w:noWrap/>
+            <w:hideMark/>
+          </w:tcPr>
+          <w:p>
+            <w:pPr>
+              <w:rPr>
+                <w:rFonts w:ascii="Times New Roman" w:hAnsi="Times New Roman" w:cs="Times New Roman"/>
+                <w:sz w:val="22"/>
+                <w:szCs w:val="22"/>
+              </w:rPr>
+            </w:pPr>
+            <w:r>
+              <w:rPr>
+                <w:rFonts w:ascii="Times New Roman" w:hAnsi="Times New Roman" w:cs="Times New Roman"/>
+                <w:sz w:val="22"/>
+                <w:szCs w:val="22"/>
+              </w:rPr>
+              <w:t>Bird2 NeckTwist</w:t>
+            </w:r>
+          </w:p>
+        </w:tc>
+        <w:tc>
+          <w:tcPr>
+            <w:tcW w:w="766" w:type="dxa"/>
+            <w:noWrap/>
+            <w:hideMark/>
+          </w:tcPr>
+          <w:p>
+            <w:pPr>
+              <w:jc w:val="right"/>
+              <w:rPr>
+                <w:rFonts w:ascii="Times New Roman" w:hAnsi="Times New Roman" w:cs="Times New Roman"/>
+                <w:sz w:val="22"/>
+                <w:szCs w:val="22"/>
+              </w:rPr>
+            </w:pPr>
+            <w:r>
+              <w:rPr>
+                <w:rFonts w:ascii="Times New Roman" w:hAnsi="Times New Roman" w:cs="Times New Roman"/>
+                <w:sz w:val="22"/>
+                <w:szCs w:val="22"/>
+              </w:rPr>
+              <w:t>1693</w:t>
+            </w:r>
+          </w:p>
+        </w:tc>
+        <w:tc>
+          <w:tcPr>
+            <w:tcW w:w="1047" w:type="dxa"/>
+            <w:noWrap/>
+            <w:hideMark/>
+          </w:tcPr>
+          <w:p>
+            <w:pPr>
+              <w:rPr>
+                <w:rFonts w:ascii="Times New Roman" w:hAnsi="Times New Roman" w:cs="Times New Roman"/>
+                <w:sz w:val="22"/>
+                <w:szCs w:val="22"/>
+              </w:rPr>
+            </w:pPr>
+            <w:r>
+              <w:rPr>
+                <w:rFonts w:ascii="Times New Roman" w:hAnsi="Times New Roman" w:cs="Times New Roman"/>
+                <w:sz w:val="22"/>
+                <w:szCs w:val="22"/>
+              </w:rPr>
+              <w:t>Excluded</w:t>
+            </w:r>
+          </w:p>
+        </w:tc>
+        <w:tc>
+          <w:tcPr>
+            <w:tcW w:w="3643" w:type="dxa"/>
+          </w:tcPr>
+          <w:p>
+            <w:pPr>
+              <w:rPr>
+                <w:rFonts w:ascii="Times New Roman" w:hAnsi="Times New Roman" w:cs="Times New Roman"/>
+                <w:sz w:val="22"/>
+                <w:szCs w:val="22"/>
+              </w:rPr>
+            </w:pPr>
+            <w:r>
+              <w:rPr>
+                <w:rFonts w:ascii="Times New Roman" w:hAnsi="Times New Roman" w:cs="Times New Roman"/>
+                <w:sz w:val="22"/>
+                <w:szCs w:val="22"/>
+              </w:rPr>
+              <w:t>Multiple male performers</w:t>
+            </w:r>
+          </w:p>
+        </w:tc>
+      </w:tr>
+      <w:tr>
+        <w:trPr>
+          <w:trHeight w:val="20"/>
+          <w:jc w:val="center"/>
+        </w:trPr>
+        <w:tc>
+          <w:tcPr>
+            <w:tcW w:w="2700" w:type="dxa"/>
+            <w:noWrap/>
+            <w:hideMark/>
+          </w:tcPr>
+          <w:p>
+            <w:pPr>
+              <w:rPr>
+                <w:rFonts w:ascii="Times New Roman" w:hAnsi="Times New Roman" w:cs="Times New Roman"/>
+                <w:sz w:val="22"/>
+                <w:szCs w:val="22"/>
+              </w:rPr>
+            </w:pPr>
+            <w:r>
+              <w:rPr>
+                <w:rFonts w:ascii="Times New Roman" w:hAnsi="Times New Roman" w:cs="Times New Roman"/>
+                <w:sz w:val="22"/>
+                <w:szCs w:val="22"/>
+              </w:rPr>
+              <w:t>Bird2 On-log NO display</w:t>
+            </w:r>
+          </w:p>
+        </w:tc>
+        <w:tc>
+          <w:tcPr>
+            <w:tcW w:w="766" w:type="dxa"/>
+            <w:noWrap/>
+            <w:hideMark/>
+          </w:tcPr>
+          <w:p>
+            <w:pPr>
+              <w:jc w:val="right"/>
+              <w:rPr>
+                <w:rFonts w:ascii="Times New Roman" w:hAnsi="Times New Roman" w:cs="Times New Roman"/>
+                <w:sz w:val="22"/>
+                <w:szCs w:val="22"/>
+              </w:rPr>
+            </w:pPr>
+            <w:r>
+              <w:rPr>
+                <w:rFonts w:ascii="Times New Roman" w:hAnsi="Times New Roman" w:cs="Times New Roman"/>
+                <w:sz w:val="22"/>
+                <w:szCs w:val="22"/>
+              </w:rPr>
+              <w:t>79</w:t>
+            </w:r>
+          </w:p>
+        </w:tc>
+        <w:tc>
+          <w:tcPr>
+            <w:tcW w:w="1047" w:type="dxa"/>
+            <w:noWrap/>
+            <w:hideMark/>
+          </w:tcPr>
+          <w:p>
+            <w:pPr>
+              <w:rPr>
+                <w:rFonts w:ascii="Times New Roman" w:hAnsi="Times New Roman" w:cs="Times New Roman"/>
+                <w:sz w:val="22"/>
+                <w:szCs w:val="22"/>
+              </w:rPr>
+            </w:pPr>
+            <w:r>
+              <w:rPr>
+                <w:rFonts w:ascii="Times New Roman" w:hAnsi="Times New Roman" w:cs="Times New Roman"/>
+                <w:sz w:val="22"/>
+                <w:szCs w:val="22"/>
+              </w:rPr>
+              <w:t>Excluded</w:t>
+            </w:r>
+          </w:p>
+        </w:tc>
+        <w:tc>
+          <w:tcPr>
+            <w:tcW w:w="3643" w:type="dxa"/>
+          </w:tcPr>
+          <w:p>
+            <w:pPr>
+              <w:rPr>
+                <w:rFonts w:ascii="Times New Roman" w:hAnsi="Times New Roman" w:cs="Times New Roman"/>
+                <w:sz w:val="22"/>
+                <w:szCs w:val="22"/>
+              </w:rPr>
+            </w:pPr>
+            <w:r>
+              <w:rPr>
+                <w:rFonts w:ascii="Times New Roman" w:hAnsi="Times New Roman" w:cs="Times New Roman"/>
+                <w:sz w:val="22"/>
+                <w:szCs w:val="22"/>
+              </w:rPr>
+              <w:t>Multiple male performers</w:t>
+            </w:r>
+          </w:p>
+        </w:tc>
+      </w:tr>
+      <w:tr>
+        <w:trPr>
+          <w:trHeight w:val="20"/>
+          <w:jc w:val="center"/>
+        </w:trPr>
+        <w:tc>
+          <w:tcPr>
+            <w:tcW w:w="2700" w:type="dxa"/>
+            <w:noWrap/>
+            <w:hideMark/>
+          </w:tcPr>
+          <w:p>
+            <w:pPr>
+              <w:rPr>
+                <w:rFonts w:ascii="Times New Roman" w:hAnsi="Times New Roman" w:cs="Times New Roman"/>
+                <w:sz w:val="22"/>
+                <w:szCs w:val="22"/>
+              </w:rPr>
+            </w:pPr>
+            <w:r>
+              <w:rPr>
+                <w:rFonts w:ascii="Times New Roman" w:hAnsi="Times New Roman" w:cs="Times New Roman"/>
+                <w:sz w:val="22"/>
+                <w:szCs w:val="22"/>
+              </w:rPr>
+              <w:t>Bird2 SLAD</w:t>
+            </w:r>
+          </w:p>
+        </w:tc>
+        <w:tc>
+          <w:tcPr>
+            <w:tcW w:w="766" w:type="dxa"/>
+            <w:noWrap/>
+            <w:hideMark/>
+          </w:tcPr>
+          <w:p>
+            <w:pPr>
+              <w:jc w:val="right"/>
+              <w:rPr>
+                <w:rFonts w:ascii="Times New Roman" w:hAnsi="Times New Roman" w:cs="Times New Roman"/>
+                <w:sz w:val="22"/>
+                <w:szCs w:val="22"/>
+              </w:rPr>
+            </w:pPr>
+            <w:r>
+              <w:rPr>
+                <w:rFonts w:ascii="Times New Roman" w:hAnsi="Times New Roman" w:cs="Times New Roman"/>
+                <w:sz w:val="22"/>
+                <w:szCs w:val="22"/>
+              </w:rPr>
+              <w:t>1</w:t>
+            </w:r>
+          </w:p>
+        </w:tc>
+        <w:tc>
+          <w:tcPr>
+            <w:tcW w:w="1047" w:type="dxa"/>
+            <w:noWrap/>
+            <w:hideMark/>
+          </w:tcPr>
+          <w:p>
+            <w:pPr>
+              <w:rPr>
+                <w:rFonts w:ascii="Times New Roman" w:hAnsi="Times New Roman" w:cs="Times New Roman"/>
+                <w:sz w:val="22"/>
+                <w:szCs w:val="22"/>
+              </w:rPr>
+            </w:pPr>
+            <w:r>
+              <w:rPr>
+                <w:rFonts w:ascii="Times New Roman" w:hAnsi="Times New Roman" w:cs="Times New Roman"/>
+                <w:sz w:val="22"/>
+                <w:szCs w:val="22"/>
+              </w:rPr>
+              <w:t>Excluded</w:t>
+            </w:r>
+          </w:p>
+        </w:tc>
+        <w:tc>
+          <w:tcPr>
+            <w:tcW w:w="3643" w:type="dxa"/>
+          </w:tcPr>
+          <w:p>
+            <w:pPr>
+              <w:rPr>
+                <w:rFonts w:ascii="Times New Roman" w:hAnsi="Times New Roman" w:cs="Times New Roman"/>
+                <w:sz w:val="22"/>
+                <w:szCs w:val="22"/>
+              </w:rPr>
+            </w:pPr>
+            <w:r>
+              <w:rPr>
+                <w:rFonts w:ascii="Times New Roman" w:hAnsi="Times New Roman" w:cs="Times New Roman"/>
+                <w:sz w:val="22"/>
+                <w:szCs w:val="22"/>
+              </w:rPr>
+              <w:t>Multiple male performers</w:t>
+            </w:r>
+          </w:p>
+        </w:tc>
+      </w:tr>
+      <w:tr>
+        <w:trPr>
+          <w:trHeight w:val="20"/>
+          <w:jc w:val="center"/>
+        </w:trPr>
+        <w:tc>
+          <w:tcPr>
+            <w:tcW w:w="2700" w:type="dxa"/>
+            <w:noWrap/>
+            <w:hideMark/>
+          </w:tcPr>
+          <w:p>
+            <w:pPr>
+              <w:rPr>
+                <w:rFonts w:ascii="Times New Roman" w:hAnsi="Times New Roman" w:cs="Times New Roman"/>
+                <w:sz w:val="22"/>
+                <w:szCs w:val="22"/>
+              </w:rPr>
+            </w:pPr>
+            <w:r>
+              <w:rPr>
+                <w:rFonts w:ascii="Times New Roman" w:hAnsi="Times New Roman" w:cs="Times New Roman"/>
+                <w:sz w:val="22"/>
+                <w:szCs w:val="22"/>
+              </w:rPr>
+              <w:t>Bird2 TafLF_Off</w:t>
+            </w:r>
+          </w:p>
+        </w:tc>
+        <w:tc>
+          <w:tcPr>
+            <w:tcW w:w="766" w:type="dxa"/>
+            <w:noWrap/>
+            <w:hideMark/>
+          </w:tcPr>
+          <w:p>
+            <w:pPr>
+              <w:jc w:val="right"/>
+              <w:rPr>
+                <w:rFonts w:ascii="Times New Roman" w:hAnsi="Times New Roman" w:cs="Times New Roman"/>
+                <w:sz w:val="22"/>
+                <w:szCs w:val="22"/>
+              </w:rPr>
+            </w:pPr>
+            <w:r>
+              <w:rPr>
+                <w:rFonts w:ascii="Times New Roman" w:hAnsi="Times New Roman" w:cs="Times New Roman"/>
+                <w:sz w:val="22"/>
+                <w:szCs w:val="22"/>
+              </w:rPr>
+              <w:t>28</w:t>
+            </w:r>
+          </w:p>
+        </w:tc>
+        <w:tc>
+          <w:tcPr>
+            <w:tcW w:w="1047" w:type="dxa"/>
+            <w:noWrap/>
+            <w:hideMark/>
+          </w:tcPr>
+          <w:p>
+            <w:pPr>
+              <w:rPr>
+                <w:rFonts w:ascii="Times New Roman" w:hAnsi="Times New Roman" w:cs="Times New Roman"/>
+                <w:sz w:val="22"/>
+                <w:szCs w:val="22"/>
+              </w:rPr>
+            </w:pPr>
+            <w:r>
+              <w:rPr>
+                <w:rFonts w:ascii="Times New Roman" w:hAnsi="Times New Roman" w:cs="Times New Roman"/>
+                <w:sz w:val="22"/>
+                <w:szCs w:val="22"/>
+              </w:rPr>
+              <w:t>Excluded</w:t>
+            </w:r>
+          </w:p>
+        </w:tc>
+        <w:tc>
+          <w:tcPr>
+            <w:tcW w:w="3643" w:type="dxa"/>
+          </w:tcPr>
+          <w:p>
+            <w:pPr>
+              <w:rPr>
+                <w:rFonts w:ascii="Times New Roman" w:hAnsi="Times New Roman" w:cs="Times New Roman"/>
+                <w:sz w:val="22"/>
+                <w:szCs w:val="22"/>
+              </w:rPr>
+            </w:pPr>
+            <w:r>
+              <w:rPr>
+                <w:rFonts w:ascii="Times New Roman" w:hAnsi="Times New Roman" w:cs="Times New Roman"/>
+                <w:sz w:val="22"/>
+                <w:szCs w:val="22"/>
+              </w:rPr>
+              <w:t>Multiple male performers</w:t>
+            </w:r>
+          </w:p>
+        </w:tc>
+      </w:tr>
+      <w:tr>
+        <w:trPr>
+          <w:trHeight w:val="20"/>
+          <w:jc w:val="center"/>
+        </w:trPr>
+        <w:tc>
+          <w:tcPr>
+            <w:tcW w:w="2700" w:type="dxa"/>
+            <w:noWrap/>
+            <w:hideMark/>
+          </w:tcPr>
+          <w:p>
+            <w:pPr>
+              <w:rPr>
+                <w:rFonts w:ascii="Times New Roman" w:hAnsi="Times New Roman" w:cs="Times New Roman"/>
+                <w:sz w:val="22"/>
+                <w:szCs w:val="22"/>
+              </w:rPr>
+            </w:pPr>
+            <w:r>
+              <w:rPr>
+                <w:rFonts w:ascii="Times New Roman" w:hAnsi="Times New Roman" w:cs="Times New Roman"/>
+                <w:sz w:val="22"/>
+                <w:szCs w:val="22"/>
+              </w:rPr>
+              <w:t>Bird2 TafLF_On</w:t>
+            </w:r>
+          </w:p>
+        </w:tc>
+        <w:tc>
+          <w:tcPr>
+            <w:tcW w:w="766" w:type="dxa"/>
+            <w:noWrap/>
+            <w:hideMark/>
+          </w:tcPr>
+          <w:p>
+            <w:pPr>
+              <w:jc w:val="right"/>
+              <w:rPr>
+                <w:rFonts w:ascii="Times New Roman" w:hAnsi="Times New Roman" w:cs="Times New Roman"/>
+                <w:sz w:val="22"/>
+                <w:szCs w:val="22"/>
+              </w:rPr>
+            </w:pPr>
+            <w:r>
+              <w:rPr>
+                <w:rFonts w:ascii="Times New Roman" w:hAnsi="Times New Roman" w:cs="Times New Roman"/>
+                <w:sz w:val="22"/>
+                <w:szCs w:val="22"/>
+              </w:rPr>
+              <w:t>26</w:t>
+            </w:r>
+          </w:p>
+        </w:tc>
+        <w:tc>
+          <w:tcPr>
+            <w:tcW w:w="1047" w:type="dxa"/>
+            <w:noWrap/>
+            <w:hideMark/>
+          </w:tcPr>
+          <w:p>
+            <w:pPr>
+              <w:rPr>
+                <w:rFonts w:ascii="Times New Roman" w:hAnsi="Times New Roman" w:cs="Times New Roman"/>
+                <w:sz w:val="22"/>
+                <w:szCs w:val="22"/>
+              </w:rPr>
+            </w:pPr>
+            <w:r>
+              <w:rPr>
+                <w:rFonts w:ascii="Times New Roman" w:hAnsi="Times New Roman" w:cs="Times New Roman"/>
+                <w:sz w:val="22"/>
+                <w:szCs w:val="22"/>
+              </w:rPr>
+              <w:t>Excluded</w:t>
+            </w:r>
+          </w:p>
+        </w:tc>
+        <w:tc>
+          <w:tcPr>
+            <w:tcW w:w="3643" w:type="dxa"/>
+          </w:tcPr>
+          <w:p>
+            <w:pPr>
+              <w:rPr>
+                <w:rFonts w:ascii="Times New Roman" w:hAnsi="Times New Roman" w:cs="Times New Roman"/>
+                <w:sz w:val="22"/>
+                <w:szCs w:val="22"/>
+              </w:rPr>
+            </w:pPr>
+            <w:r>
+              <w:rPr>
+                <w:rFonts w:ascii="Times New Roman" w:hAnsi="Times New Roman" w:cs="Times New Roman"/>
+                <w:sz w:val="22"/>
+                <w:szCs w:val="22"/>
+              </w:rPr>
+              <w:t>Multiple male performers</w:t>
+            </w:r>
+          </w:p>
+        </w:tc>
+      </w:tr>
+      <w:tr>
+        <w:trPr>
+          <w:trHeight w:val="20"/>
+          <w:jc w:val="center"/>
+        </w:trPr>
+        <w:tc>
+          <w:tcPr>
+            <w:tcW w:w="2700" w:type="dxa"/>
+            <w:noWrap/>
+            <w:hideMark/>
+          </w:tcPr>
+          <w:p>
+            <w:pPr>
+              <w:rPr>
+                <w:rFonts w:ascii="Times New Roman" w:hAnsi="Times New Roman" w:cs="Times New Roman"/>
+                <w:sz w:val="22"/>
+                <w:szCs w:val="22"/>
+              </w:rPr>
+            </w:pPr>
+            <w:r>
+              <w:rPr>
+                <w:rFonts w:ascii="Times New Roman" w:hAnsi="Times New Roman" w:cs="Times New Roman"/>
+                <w:sz w:val="22"/>
+                <w:szCs w:val="22"/>
+              </w:rPr>
+              <w:t>Copulation</w:t>
+            </w:r>
+          </w:p>
+        </w:tc>
+        <w:tc>
+          <w:tcPr>
+            <w:tcW w:w="766" w:type="dxa"/>
+            <w:noWrap/>
+            <w:hideMark/>
+          </w:tcPr>
+          <w:p>
+            <w:pPr>
+              <w:jc w:val="right"/>
+              <w:rPr>
+                <w:rFonts w:ascii="Times New Roman" w:hAnsi="Times New Roman" w:cs="Times New Roman"/>
+                <w:sz w:val="22"/>
+                <w:szCs w:val="22"/>
+              </w:rPr>
+            </w:pPr>
+            <w:r>
+              <w:rPr>
+                <w:rFonts w:ascii="Times New Roman" w:hAnsi="Times New Roman" w:cs="Times New Roman"/>
+                <w:sz w:val="22"/>
+                <w:szCs w:val="22"/>
+              </w:rPr>
+              <w:t>24</w:t>
+            </w:r>
+          </w:p>
+        </w:tc>
+        <w:tc>
+          <w:tcPr>
+            <w:tcW w:w="1047" w:type="dxa"/>
+            <w:noWrap/>
+            <w:hideMark/>
+          </w:tcPr>
+          <w:p>
+            <w:pPr>
+              <w:rPr>
+                <w:rFonts w:ascii="Times New Roman" w:hAnsi="Times New Roman" w:cs="Times New Roman"/>
+                <w:sz w:val="22"/>
+                <w:szCs w:val="22"/>
+              </w:rPr>
+            </w:pPr>
+            <w:r>
+              <w:rPr>
+                <w:rFonts w:ascii="Times New Roman" w:hAnsi="Times New Roman" w:cs="Times New Roman"/>
+                <w:sz w:val="22"/>
+                <w:szCs w:val="22"/>
+              </w:rPr>
+              <w:t>Excluded</w:t>
+            </w:r>
+          </w:p>
+        </w:tc>
+        <w:tc>
+          <w:tcPr>
+            <w:tcW w:w="3643" w:type="dxa"/>
+          </w:tcPr>
+          <w:p>
+            <w:pPr>
+              <w:rPr>
+                <w:rFonts w:ascii="Times New Roman" w:hAnsi="Times New Roman" w:cs="Times New Roman"/>
+                <w:sz w:val="22"/>
+                <w:szCs w:val="22"/>
+              </w:rPr>
+            </w:pPr>
+            <w:r>
+              <w:rPr>
+                <w:rFonts w:ascii="Times New Roman" w:hAnsi="Times New Roman" w:cs="Times New Roman"/>
+                <w:sz w:val="22"/>
+                <w:szCs w:val="22"/>
+              </w:rPr>
+              <w:t>Non-display</w:t>
+            </w:r>
+          </w:p>
+        </w:tc>
+      </w:tr>
+      <w:tr>
+        <w:trPr>
+          <w:trHeight w:val="20"/>
+          <w:jc w:val="center"/>
+        </w:trPr>
+        <w:tc>
+          <w:tcPr>
+            <w:tcW w:w="2700" w:type="dxa"/>
+            <w:noWrap/>
+            <w:hideMark/>
+          </w:tcPr>
+          <w:p>
+            <w:pPr>
+              <w:rPr>
+                <w:rFonts w:ascii="Times New Roman" w:hAnsi="Times New Roman" w:cs="Times New Roman"/>
+                <w:sz w:val="22"/>
+                <w:szCs w:val="22"/>
+              </w:rPr>
+            </w:pPr>
+            <w:r>
+              <w:rPr>
+                <w:rFonts w:ascii="Times New Roman" w:hAnsi="Times New Roman" w:cs="Times New Roman"/>
+                <w:sz w:val="22"/>
+                <w:szCs w:val="22"/>
+              </w:rPr>
+              <w:t>End</w:t>
+            </w:r>
+          </w:p>
+        </w:tc>
+        <w:tc>
+          <w:tcPr>
+            <w:tcW w:w="766" w:type="dxa"/>
+            <w:noWrap/>
+            <w:hideMark/>
+          </w:tcPr>
+          <w:p>
+            <w:pPr>
+              <w:jc w:val="right"/>
+              <w:rPr>
+                <w:rFonts w:ascii="Times New Roman" w:hAnsi="Times New Roman" w:cs="Times New Roman"/>
+                <w:sz w:val="22"/>
+                <w:szCs w:val="22"/>
+              </w:rPr>
+            </w:pPr>
+            <w:r>
+              <w:rPr>
+                <w:rFonts w:ascii="Times New Roman" w:hAnsi="Times New Roman" w:cs="Times New Roman"/>
+                <w:sz w:val="22"/>
+                <w:szCs w:val="22"/>
+              </w:rPr>
+              <w:t>486</w:t>
+            </w:r>
+          </w:p>
+        </w:tc>
+        <w:tc>
+          <w:tcPr>
+            <w:tcW w:w="1047" w:type="dxa"/>
+            <w:noWrap/>
+            <w:hideMark/>
+          </w:tcPr>
+          <w:p>
+            <w:pPr>
+              <w:rPr>
+                <w:rFonts w:ascii="Times New Roman" w:hAnsi="Times New Roman" w:cs="Times New Roman"/>
+                <w:sz w:val="22"/>
+                <w:szCs w:val="22"/>
+              </w:rPr>
+            </w:pPr>
+            <w:r>
+              <w:rPr>
+                <w:rFonts w:ascii="Times New Roman" w:hAnsi="Times New Roman" w:cs="Times New Roman"/>
+                <w:sz w:val="22"/>
+                <w:szCs w:val="22"/>
+              </w:rPr>
+              <w:t>Excluded</w:t>
+            </w:r>
+          </w:p>
+        </w:tc>
+        <w:tc>
+          <w:tcPr>
+            <w:tcW w:w="3643" w:type="dxa"/>
+          </w:tcPr>
+          <w:p>
+            <w:pPr>
+              <w:rPr>
+                <w:rFonts w:ascii="Times New Roman" w:hAnsi="Times New Roman" w:cs="Times New Roman"/>
+                <w:sz w:val="22"/>
+                <w:szCs w:val="22"/>
+              </w:rPr>
+            </w:pPr>
+            <w:r>
+              <w:rPr>
+                <w:rFonts w:ascii="Times New Roman" w:hAnsi="Times New Roman" w:cs="Times New Roman"/>
+                <w:sz w:val="22"/>
+                <w:szCs w:val="22"/>
+              </w:rPr>
+              <w:t>Tracking</w:t>
+            </w:r>
+          </w:p>
+        </w:tc>
+      </w:tr>
+      <w:tr>
+        <w:trPr>
+          <w:trHeight w:val="20"/>
+          <w:jc w:val="center"/>
+        </w:trPr>
+        <w:tc>
+          <w:tcPr>
+            <w:tcW w:w="2700" w:type="dxa"/>
+            <w:noWrap/>
+            <w:hideMark/>
+          </w:tcPr>
+          <w:p>
+            <w:pPr>
+              <w:rPr>
+                <w:rFonts w:ascii="Times New Roman" w:hAnsi="Times New Roman" w:cs="Times New Roman"/>
+                <w:sz w:val="22"/>
+                <w:szCs w:val="22"/>
+              </w:rPr>
+            </w:pPr>
+            <w:r>
+              <w:rPr>
+                <w:rFonts w:ascii="Times New Roman" w:hAnsi="Times New Roman" w:cs="Times New Roman"/>
+                <w:sz w:val="22"/>
+                <w:szCs w:val="22"/>
+              </w:rPr>
+              <w:t>Female Looking Away</w:t>
+            </w:r>
+          </w:p>
+        </w:tc>
+        <w:tc>
+          <w:tcPr>
+            <w:tcW w:w="766" w:type="dxa"/>
+            <w:noWrap/>
+            <w:hideMark/>
+          </w:tcPr>
+          <w:p>
+            <w:pPr>
+              <w:jc w:val="right"/>
+              <w:rPr>
+                <w:rFonts w:ascii="Times New Roman" w:hAnsi="Times New Roman" w:cs="Times New Roman"/>
+                <w:sz w:val="22"/>
+                <w:szCs w:val="22"/>
+              </w:rPr>
+            </w:pPr>
+            <w:r>
+              <w:rPr>
+                <w:rFonts w:ascii="Times New Roman" w:hAnsi="Times New Roman" w:cs="Times New Roman"/>
+                <w:sz w:val="22"/>
+                <w:szCs w:val="22"/>
+              </w:rPr>
+              <w:t>1736</w:t>
+            </w:r>
+          </w:p>
+        </w:tc>
+        <w:tc>
+          <w:tcPr>
+            <w:tcW w:w="1047" w:type="dxa"/>
+            <w:noWrap/>
+            <w:hideMark/>
+          </w:tcPr>
+          <w:p>
+            <w:pPr>
+              <w:rPr>
+                <w:rFonts w:ascii="Times New Roman" w:hAnsi="Times New Roman" w:cs="Times New Roman"/>
+                <w:sz w:val="22"/>
+                <w:szCs w:val="22"/>
+              </w:rPr>
+            </w:pPr>
+            <w:r>
+              <w:rPr>
+                <w:rFonts w:ascii="Times New Roman" w:hAnsi="Times New Roman" w:cs="Times New Roman"/>
+                <w:sz w:val="22"/>
+                <w:szCs w:val="22"/>
+              </w:rPr>
+              <w:t>Excluded</w:t>
+            </w:r>
+          </w:p>
+        </w:tc>
+        <w:tc>
+          <w:tcPr>
+            <w:tcW w:w="3643" w:type="dxa"/>
+          </w:tcPr>
+          <w:p>
+            <w:pPr>
+              <w:rPr>
+                <w:rFonts w:ascii="Times New Roman" w:hAnsi="Times New Roman" w:cs="Times New Roman"/>
+                <w:sz w:val="22"/>
+                <w:szCs w:val="22"/>
+              </w:rPr>
+            </w:pPr>
+            <w:r>
+              <w:rPr>
+                <w:rFonts w:ascii="Times New Roman" w:hAnsi="Times New Roman" w:cs="Times New Roman"/>
+                <w:sz w:val="22"/>
+                <w:szCs w:val="22"/>
+              </w:rPr>
+              <w:t>Female response</w:t>
+            </w:r>
+          </w:p>
+        </w:tc>
+      </w:tr>
+      <w:tr>
+        <w:trPr>
+          <w:trHeight w:val="20"/>
+          <w:jc w:val="center"/>
+        </w:trPr>
+        <w:tc>
+          <w:tcPr>
+            <w:tcW w:w="2700" w:type="dxa"/>
+            <w:noWrap/>
+            <w:hideMark/>
+          </w:tcPr>
+          <w:p>
+            <w:pPr>
+              <w:rPr>
+                <w:rFonts w:ascii="Times New Roman" w:hAnsi="Times New Roman" w:cs="Times New Roman"/>
+                <w:sz w:val="22"/>
+                <w:szCs w:val="22"/>
+              </w:rPr>
+            </w:pPr>
+            <w:r>
+              <w:rPr>
+                <w:rFonts w:ascii="Times New Roman" w:hAnsi="Times New Roman" w:cs="Times New Roman"/>
+                <w:sz w:val="22"/>
+                <w:szCs w:val="22"/>
+              </w:rPr>
+              <w:t>Female Movement</w:t>
+            </w:r>
+          </w:p>
+        </w:tc>
+        <w:tc>
+          <w:tcPr>
+            <w:tcW w:w="766" w:type="dxa"/>
+            <w:noWrap/>
+            <w:hideMark/>
+          </w:tcPr>
+          <w:p>
+            <w:pPr>
+              <w:jc w:val="right"/>
+              <w:rPr>
+                <w:rFonts w:ascii="Times New Roman" w:hAnsi="Times New Roman" w:cs="Times New Roman"/>
+                <w:sz w:val="22"/>
+                <w:szCs w:val="22"/>
+              </w:rPr>
+            </w:pPr>
+            <w:r>
+              <w:rPr>
+                <w:rFonts w:ascii="Times New Roman" w:hAnsi="Times New Roman" w:cs="Times New Roman"/>
+                <w:sz w:val="22"/>
+                <w:szCs w:val="22"/>
+              </w:rPr>
+              <w:t>978</w:t>
+            </w:r>
+          </w:p>
+        </w:tc>
+        <w:tc>
+          <w:tcPr>
+            <w:tcW w:w="1047" w:type="dxa"/>
+            <w:noWrap/>
+            <w:hideMark/>
+          </w:tcPr>
+          <w:p>
+            <w:pPr>
+              <w:rPr>
+                <w:rFonts w:ascii="Times New Roman" w:hAnsi="Times New Roman" w:cs="Times New Roman"/>
+                <w:sz w:val="22"/>
+                <w:szCs w:val="22"/>
+              </w:rPr>
+            </w:pPr>
+            <w:r>
+              <w:rPr>
+                <w:rFonts w:ascii="Times New Roman" w:hAnsi="Times New Roman" w:cs="Times New Roman"/>
+                <w:sz w:val="22"/>
+                <w:szCs w:val="22"/>
+              </w:rPr>
+              <w:t>Excluded</w:t>
+            </w:r>
+          </w:p>
+        </w:tc>
+        <w:tc>
+          <w:tcPr>
+            <w:tcW w:w="3643" w:type="dxa"/>
+          </w:tcPr>
+          <w:p>
+            <w:pPr>
+              <w:rPr>
+                <w:rFonts w:ascii="Times New Roman" w:hAnsi="Times New Roman" w:cs="Times New Roman"/>
+                <w:sz w:val="22"/>
+                <w:szCs w:val="22"/>
+              </w:rPr>
+            </w:pPr>
+            <w:r>
+              <w:rPr>
+                <w:rFonts w:ascii="Times New Roman" w:hAnsi="Times New Roman" w:cs="Times New Roman"/>
+                <w:sz w:val="22"/>
+                <w:szCs w:val="22"/>
+              </w:rPr>
+              <w:t>Movement</w:t>
+            </w:r>
+          </w:p>
+        </w:tc>
+      </w:tr>
+      <w:tr>
+        <w:trPr>
+          <w:trHeight w:val="20"/>
+          <w:jc w:val="center"/>
+        </w:trPr>
+        <w:tc>
+          <w:tcPr>
+            <w:tcW w:w="2700" w:type="dxa"/>
+            <w:noWrap/>
+            <w:hideMark/>
+          </w:tcPr>
+          <w:p>
+            <w:pPr>
+              <w:rPr>
+                <w:rFonts w:ascii="Times New Roman" w:hAnsi="Times New Roman" w:cs="Times New Roman"/>
+                <w:sz w:val="22"/>
+                <w:szCs w:val="22"/>
+              </w:rPr>
+            </w:pPr>
+            <w:r>
+              <w:rPr>
+                <w:rFonts w:ascii="Times New Roman" w:hAnsi="Times New Roman" w:cs="Times New Roman"/>
+                <w:sz w:val="22"/>
+                <w:szCs w:val="22"/>
+              </w:rPr>
+              <w:t>Female Off Log</w:t>
+            </w:r>
+          </w:p>
+        </w:tc>
+        <w:tc>
+          <w:tcPr>
+            <w:tcW w:w="766" w:type="dxa"/>
+            <w:noWrap/>
+            <w:hideMark/>
+          </w:tcPr>
+          <w:p>
+            <w:pPr>
+              <w:jc w:val="right"/>
+              <w:rPr>
+                <w:rFonts w:ascii="Times New Roman" w:hAnsi="Times New Roman" w:cs="Times New Roman"/>
+                <w:sz w:val="22"/>
+                <w:szCs w:val="22"/>
+              </w:rPr>
+            </w:pPr>
+            <w:r>
+              <w:rPr>
+                <w:rFonts w:ascii="Times New Roman" w:hAnsi="Times New Roman" w:cs="Times New Roman"/>
+                <w:sz w:val="22"/>
+                <w:szCs w:val="22"/>
+              </w:rPr>
+              <w:t>320</w:t>
+            </w:r>
+          </w:p>
+        </w:tc>
+        <w:tc>
+          <w:tcPr>
+            <w:tcW w:w="1047" w:type="dxa"/>
+            <w:noWrap/>
+            <w:hideMark/>
+          </w:tcPr>
+          <w:p>
+            <w:pPr>
+              <w:rPr>
+                <w:rFonts w:ascii="Times New Roman" w:hAnsi="Times New Roman" w:cs="Times New Roman"/>
+                <w:sz w:val="22"/>
+                <w:szCs w:val="22"/>
+              </w:rPr>
+            </w:pPr>
+            <w:r>
+              <w:rPr>
+                <w:rFonts w:ascii="Times New Roman" w:hAnsi="Times New Roman" w:cs="Times New Roman"/>
+                <w:sz w:val="22"/>
+                <w:szCs w:val="22"/>
+              </w:rPr>
+              <w:t>Excluded</w:t>
+            </w:r>
+          </w:p>
+        </w:tc>
+        <w:tc>
+          <w:tcPr>
+            <w:tcW w:w="3643" w:type="dxa"/>
+          </w:tcPr>
+          <w:p>
+            <w:pPr>
+              <w:rPr>
+                <w:rFonts w:ascii="Times New Roman" w:hAnsi="Times New Roman" w:cs="Times New Roman"/>
+                <w:sz w:val="22"/>
+                <w:szCs w:val="22"/>
+              </w:rPr>
+            </w:pPr>
+            <w:r>
+              <w:rPr>
+                <w:rFonts w:ascii="Times New Roman" w:hAnsi="Times New Roman" w:cs="Times New Roman"/>
+                <w:sz w:val="22"/>
+                <w:szCs w:val="22"/>
+              </w:rPr>
+              <w:t>Movement</w:t>
+            </w:r>
+          </w:p>
+        </w:tc>
+      </w:tr>
+      <w:tr>
+        <w:trPr>
+          <w:trHeight w:val="20"/>
+          <w:jc w:val="center"/>
+        </w:trPr>
+        <w:tc>
+          <w:tcPr>
+            <w:tcW w:w="2700" w:type="dxa"/>
+            <w:noWrap/>
+            <w:hideMark/>
+          </w:tcPr>
+          <w:p>
+            <w:pPr>
+              <w:rPr>
+                <w:rFonts w:ascii="Times New Roman" w:hAnsi="Times New Roman" w:cs="Times New Roman"/>
+                <w:sz w:val="22"/>
+                <w:szCs w:val="22"/>
+              </w:rPr>
+            </w:pPr>
+            <w:r>
+              <w:rPr>
+                <w:rFonts w:ascii="Times New Roman" w:hAnsi="Times New Roman" w:cs="Times New Roman"/>
+                <w:sz w:val="22"/>
+                <w:szCs w:val="22"/>
+              </w:rPr>
+              <w:t>Female On Log</w:t>
+            </w:r>
+          </w:p>
+        </w:tc>
+        <w:tc>
+          <w:tcPr>
+            <w:tcW w:w="766" w:type="dxa"/>
+            <w:noWrap/>
+            <w:hideMark/>
+          </w:tcPr>
+          <w:p>
+            <w:pPr>
+              <w:jc w:val="right"/>
+              <w:rPr>
+                <w:rFonts w:ascii="Times New Roman" w:hAnsi="Times New Roman" w:cs="Times New Roman"/>
+                <w:sz w:val="22"/>
+                <w:szCs w:val="22"/>
+              </w:rPr>
+            </w:pPr>
+            <w:r>
+              <w:rPr>
+                <w:rFonts w:ascii="Times New Roman" w:hAnsi="Times New Roman" w:cs="Times New Roman"/>
+                <w:sz w:val="22"/>
+                <w:szCs w:val="22"/>
+              </w:rPr>
+              <w:t>320</w:t>
+            </w:r>
+          </w:p>
+        </w:tc>
+        <w:tc>
+          <w:tcPr>
+            <w:tcW w:w="1047" w:type="dxa"/>
+            <w:noWrap/>
+            <w:hideMark/>
+          </w:tcPr>
+          <w:p>
+            <w:pPr>
+              <w:rPr>
+                <w:rFonts w:ascii="Times New Roman" w:hAnsi="Times New Roman" w:cs="Times New Roman"/>
+                <w:sz w:val="22"/>
+                <w:szCs w:val="22"/>
+              </w:rPr>
+            </w:pPr>
+            <w:r>
+              <w:rPr>
+                <w:rFonts w:ascii="Times New Roman" w:hAnsi="Times New Roman" w:cs="Times New Roman"/>
+                <w:sz w:val="22"/>
+                <w:szCs w:val="22"/>
+              </w:rPr>
+              <w:t>Excluded</w:t>
+            </w:r>
+          </w:p>
+        </w:tc>
+        <w:tc>
+          <w:tcPr>
+            <w:tcW w:w="3643" w:type="dxa"/>
+          </w:tcPr>
+          <w:p>
+            <w:pPr>
+              <w:rPr>
+                <w:rFonts w:ascii="Times New Roman" w:hAnsi="Times New Roman" w:cs="Times New Roman"/>
+                <w:sz w:val="22"/>
+                <w:szCs w:val="22"/>
+              </w:rPr>
+            </w:pPr>
+            <w:r>
+              <w:rPr>
+                <w:rFonts w:ascii="Times New Roman" w:hAnsi="Times New Roman" w:cs="Times New Roman"/>
+                <w:sz w:val="22"/>
+                <w:szCs w:val="22"/>
+              </w:rPr>
+              <w:t>Movement</w:t>
+            </w:r>
+          </w:p>
+        </w:tc>
+      </w:tr>
+      <w:tr>
+        <w:trPr>
+          <w:trHeight w:val="20"/>
+          <w:jc w:val="center"/>
+        </w:trPr>
+        <w:tc>
+          <w:tcPr>
+            <w:tcW w:w="2700" w:type="dxa"/>
+            <w:noWrap/>
+            <w:hideMark/>
+          </w:tcPr>
+          <w:p>
+            <w:pPr>
+              <w:rPr>
+                <w:rFonts w:ascii="Times New Roman" w:hAnsi="Times New Roman" w:cs="Times New Roman"/>
+                <w:sz w:val="22"/>
+                <w:szCs w:val="22"/>
+              </w:rPr>
+            </w:pPr>
+            <w:r>
+              <w:rPr>
+                <w:rFonts w:ascii="Times New Roman" w:hAnsi="Times New Roman" w:cs="Times New Roman"/>
+                <w:sz w:val="22"/>
+                <w:szCs w:val="22"/>
+              </w:rPr>
+              <w:t>Female ResponseToALAD</w:t>
+            </w:r>
+          </w:p>
+        </w:tc>
+        <w:tc>
+          <w:tcPr>
+            <w:tcW w:w="766" w:type="dxa"/>
+            <w:noWrap/>
+            <w:hideMark/>
+          </w:tcPr>
+          <w:p>
+            <w:pPr>
+              <w:jc w:val="right"/>
+              <w:rPr>
+                <w:rFonts w:ascii="Times New Roman" w:hAnsi="Times New Roman" w:cs="Times New Roman"/>
+                <w:sz w:val="22"/>
+                <w:szCs w:val="22"/>
+              </w:rPr>
+            </w:pPr>
+            <w:r>
+              <w:rPr>
+                <w:rFonts w:ascii="Times New Roman" w:hAnsi="Times New Roman" w:cs="Times New Roman"/>
+                <w:sz w:val="22"/>
+                <w:szCs w:val="22"/>
+              </w:rPr>
+              <w:t>188</w:t>
+            </w:r>
+          </w:p>
+        </w:tc>
+        <w:tc>
+          <w:tcPr>
+            <w:tcW w:w="1047" w:type="dxa"/>
+            <w:noWrap/>
+            <w:hideMark/>
+          </w:tcPr>
+          <w:p>
+            <w:pPr>
+              <w:rPr>
+                <w:rFonts w:ascii="Times New Roman" w:hAnsi="Times New Roman" w:cs="Times New Roman"/>
+                <w:sz w:val="22"/>
+                <w:szCs w:val="22"/>
+              </w:rPr>
+            </w:pPr>
+            <w:r>
+              <w:rPr>
+                <w:rFonts w:ascii="Times New Roman" w:hAnsi="Times New Roman" w:cs="Times New Roman"/>
+                <w:sz w:val="22"/>
+                <w:szCs w:val="22"/>
+              </w:rPr>
+              <w:t>Excluded</w:t>
+            </w:r>
+          </w:p>
+        </w:tc>
+        <w:tc>
+          <w:tcPr>
+            <w:tcW w:w="3643" w:type="dxa"/>
+          </w:tcPr>
+          <w:p>
+            <w:pPr>
+              <w:rPr>
+                <w:rFonts w:ascii="Times New Roman" w:hAnsi="Times New Roman" w:cs="Times New Roman"/>
+                <w:sz w:val="22"/>
+                <w:szCs w:val="22"/>
+              </w:rPr>
+            </w:pPr>
+            <w:r>
+              <w:rPr>
+                <w:rFonts w:ascii="Times New Roman" w:hAnsi="Times New Roman" w:cs="Times New Roman"/>
+                <w:sz w:val="22"/>
+                <w:szCs w:val="22"/>
+              </w:rPr>
+              <w:t>Female response</w:t>
+            </w:r>
+          </w:p>
+        </w:tc>
+      </w:tr>
+      <w:tr>
+        <w:trPr>
+          <w:trHeight w:val="20"/>
+          <w:jc w:val="center"/>
+        </w:trPr>
+        <w:tc>
+          <w:tcPr>
+            <w:tcW w:w="2700" w:type="dxa"/>
+            <w:noWrap/>
+            <w:hideMark/>
+          </w:tcPr>
+          <w:p>
+            <w:pPr>
+              <w:rPr>
+                <w:rFonts w:ascii="Times New Roman" w:hAnsi="Times New Roman" w:cs="Times New Roman"/>
+                <w:sz w:val="22"/>
+                <w:szCs w:val="22"/>
+              </w:rPr>
+            </w:pPr>
+            <w:r>
+              <w:rPr>
+                <w:rFonts w:ascii="Times New Roman" w:hAnsi="Times New Roman" w:cs="Times New Roman"/>
+                <w:sz w:val="22"/>
+                <w:szCs w:val="22"/>
+              </w:rPr>
+              <w:t>Female Tracking Male</w:t>
+            </w:r>
+          </w:p>
+        </w:tc>
+        <w:tc>
+          <w:tcPr>
+            <w:tcW w:w="766" w:type="dxa"/>
+            <w:noWrap/>
+            <w:hideMark/>
+          </w:tcPr>
+          <w:p>
+            <w:pPr>
+              <w:jc w:val="right"/>
+              <w:rPr>
+                <w:rFonts w:ascii="Times New Roman" w:hAnsi="Times New Roman" w:cs="Times New Roman"/>
+                <w:sz w:val="22"/>
+                <w:szCs w:val="22"/>
+              </w:rPr>
+            </w:pPr>
+            <w:r>
+              <w:rPr>
+                <w:rFonts w:ascii="Times New Roman" w:hAnsi="Times New Roman" w:cs="Times New Roman"/>
+                <w:sz w:val="22"/>
+                <w:szCs w:val="22"/>
+              </w:rPr>
+              <w:t>1924</w:t>
+            </w:r>
+          </w:p>
+        </w:tc>
+        <w:tc>
+          <w:tcPr>
+            <w:tcW w:w="1047" w:type="dxa"/>
+            <w:noWrap/>
+            <w:hideMark/>
+          </w:tcPr>
+          <w:p>
+            <w:pPr>
+              <w:rPr>
+                <w:rFonts w:ascii="Times New Roman" w:hAnsi="Times New Roman" w:cs="Times New Roman"/>
+                <w:sz w:val="22"/>
+                <w:szCs w:val="22"/>
+              </w:rPr>
+            </w:pPr>
+            <w:r>
+              <w:rPr>
+                <w:rFonts w:ascii="Times New Roman" w:hAnsi="Times New Roman" w:cs="Times New Roman"/>
+                <w:sz w:val="22"/>
+                <w:szCs w:val="22"/>
+              </w:rPr>
+              <w:t>Excluded</w:t>
+            </w:r>
+          </w:p>
+        </w:tc>
+        <w:tc>
+          <w:tcPr>
+            <w:tcW w:w="3643" w:type="dxa"/>
+          </w:tcPr>
+          <w:p>
+            <w:pPr>
+              <w:rPr>
+                <w:rFonts w:ascii="Times New Roman" w:hAnsi="Times New Roman" w:cs="Times New Roman"/>
+                <w:sz w:val="22"/>
+                <w:szCs w:val="22"/>
+              </w:rPr>
+            </w:pPr>
+            <w:r>
+              <w:rPr>
+                <w:rFonts w:ascii="Times New Roman" w:hAnsi="Times New Roman" w:cs="Times New Roman"/>
+                <w:sz w:val="22"/>
+                <w:szCs w:val="22"/>
+              </w:rPr>
+              <w:t>Female response</w:t>
+            </w:r>
+          </w:p>
+        </w:tc>
+      </w:tr>
+      <w:tr>
+        <w:trPr>
+          <w:trHeight w:val="20"/>
+          <w:jc w:val="center"/>
+        </w:trPr>
+        <w:tc>
+          <w:tcPr>
+            <w:tcW w:w="2700" w:type="dxa"/>
+            <w:noWrap/>
+            <w:hideMark/>
+          </w:tcPr>
+          <w:p>
+            <w:pPr>
+              <w:rPr>
+                <w:rFonts w:ascii="Times New Roman" w:hAnsi="Times New Roman" w:cs="Times New Roman"/>
+                <w:sz w:val="22"/>
+                <w:szCs w:val="22"/>
+              </w:rPr>
+            </w:pPr>
+            <w:r>
+              <w:rPr>
+                <w:rFonts w:ascii="Times New Roman" w:hAnsi="Times New Roman" w:cs="Times New Roman"/>
+                <w:sz w:val="22"/>
+                <w:szCs w:val="22"/>
+              </w:rPr>
+              <w:t>FemaleSwitch</w:t>
+            </w:r>
+          </w:p>
+        </w:tc>
+        <w:tc>
+          <w:tcPr>
+            <w:tcW w:w="766" w:type="dxa"/>
+            <w:noWrap/>
+            <w:hideMark/>
+          </w:tcPr>
+          <w:p>
+            <w:pPr>
+              <w:jc w:val="right"/>
+              <w:rPr>
+                <w:rFonts w:ascii="Times New Roman" w:hAnsi="Times New Roman" w:cs="Times New Roman"/>
+                <w:sz w:val="22"/>
+                <w:szCs w:val="22"/>
+              </w:rPr>
+            </w:pPr>
+            <w:r>
+              <w:rPr>
+                <w:rFonts w:ascii="Times New Roman" w:hAnsi="Times New Roman" w:cs="Times New Roman"/>
+                <w:sz w:val="22"/>
+                <w:szCs w:val="22"/>
+              </w:rPr>
+              <w:t>406</w:t>
+            </w:r>
+          </w:p>
+        </w:tc>
+        <w:tc>
+          <w:tcPr>
+            <w:tcW w:w="1047" w:type="dxa"/>
+            <w:noWrap/>
+            <w:hideMark/>
+          </w:tcPr>
+          <w:p>
+            <w:pPr>
+              <w:rPr>
+                <w:rFonts w:ascii="Times New Roman" w:hAnsi="Times New Roman" w:cs="Times New Roman"/>
+                <w:sz w:val="22"/>
+                <w:szCs w:val="22"/>
+              </w:rPr>
+            </w:pPr>
+            <w:r>
+              <w:rPr>
+                <w:rFonts w:ascii="Times New Roman" w:hAnsi="Times New Roman" w:cs="Times New Roman"/>
+                <w:sz w:val="22"/>
+                <w:szCs w:val="22"/>
+              </w:rPr>
+              <w:t>Excluded</w:t>
+            </w:r>
+          </w:p>
+        </w:tc>
+        <w:tc>
+          <w:tcPr>
+            <w:tcW w:w="3643" w:type="dxa"/>
+          </w:tcPr>
+          <w:p>
+            <w:pPr>
+              <w:rPr>
+                <w:rFonts w:ascii="Times New Roman" w:hAnsi="Times New Roman" w:cs="Times New Roman"/>
+                <w:sz w:val="22"/>
+                <w:szCs w:val="22"/>
+              </w:rPr>
+            </w:pPr>
+            <w:r>
+              <w:rPr>
+                <w:rFonts w:ascii="Times New Roman" w:hAnsi="Times New Roman" w:cs="Times New Roman"/>
+                <w:sz w:val="22"/>
+                <w:szCs w:val="22"/>
+              </w:rPr>
+              <w:t>Movement</w:t>
+            </w:r>
+          </w:p>
+        </w:tc>
+      </w:tr>
+      <w:tr>
+        <w:trPr>
+          <w:trHeight w:val="20"/>
+          <w:jc w:val="center"/>
+        </w:trPr>
+        <w:tc>
+          <w:tcPr>
+            <w:tcW w:w="2700" w:type="dxa"/>
+            <w:noWrap/>
+            <w:hideMark/>
+          </w:tcPr>
+          <w:p>
+            <w:pPr>
+              <w:rPr>
+                <w:rFonts w:ascii="Times New Roman" w:hAnsi="Times New Roman" w:cs="Times New Roman"/>
+                <w:sz w:val="22"/>
+                <w:szCs w:val="22"/>
+              </w:rPr>
+            </w:pPr>
+            <w:r>
+              <w:rPr>
+                <w:rFonts w:ascii="Times New Roman" w:hAnsi="Times New Roman" w:cs="Times New Roman"/>
+                <w:sz w:val="22"/>
+                <w:szCs w:val="22"/>
+              </w:rPr>
+              <w:t>Male1 ALAD</w:t>
+            </w:r>
+          </w:p>
+        </w:tc>
+        <w:tc>
+          <w:tcPr>
+            <w:tcW w:w="766" w:type="dxa"/>
+            <w:noWrap/>
+            <w:hideMark/>
+          </w:tcPr>
+          <w:p>
+            <w:pPr>
+              <w:jc w:val="right"/>
+              <w:rPr>
+                <w:rFonts w:ascii="Times New Roman" w:hAnsi="Times New Roman" w:cs="Times New Roman"/>
+                <w:sz w:val="22"/>
+                <w:szCs w:val="22"/>
+              </w:rPr>
+            </w:pPr>
+            <w:r>
+              <w:rPr>
+                <w:rFonts w:ascii="Times New Roman" w:hAnsi="Times New Roman" w:cs="Times New Roman"/>
+                <w:sz w:val="22"/>
+                <w:szCs w:val="22"/>
+              </w:rPr>
+              <w:t>1104</w:t>
+            </w:r>
+          </w:p>
+        </w:tc>
+        <w:tc>
+          <w:tcPr>
+            <w:tcW w:w="1047" w:type="dxa"/>
+            <w:noWrap/>
+            <w:hideMark/>
+          </w:tcPr>
+          <w:p>
+            <w:pPr>
+              <w:rPr>
+                <w:rFonts w:ascii="Times New Roman" w:hAnsi="Times New Roman" w:cs="Times New Roman"/>
+                <w:sz w:val="22"/>
+                <w:szCs w:val="22"/>
+              </w:rPr>
+            </w:pPr>
+            <w:r>
+              <w:rPr>
+                <w:rFonts w:ascii="Times New Roman" w:hAnsi="Times New Roman" w:cs="Times New Roman"/>
+                <w:sz w:val="22"/>
+                <w:szCs w:val="22"/>
+              </w:rPr>
+              <w:t>Retained</w:t>
+            </w:r>
+          </w:p>
+        </w:tc>
+        <w:tc>
+          <w:tcPr>
+            <w:tcW w:w="3643" w:type="dxa"/>
+          </w:tcPr>
+          <w:p>
+            <w:pPr>
+              <w:rPr>
+                <w:rFonts w:ascii="Times New Roman" w:hAnsi="Times New Roman" w:cs="Times New Roman"/>
+                <w:sz w:val="22"/>
+                <w:szCs w:val="22"/>
+              </w:rPr>
+            </w:pPr>
+          </w:p>
+        </w:tc>
+      </w:tr>
+      <w:tr>
+        <w:trPr>
+          <w:trHeight w:val="20"/>
+          <w:jc w:val="center"/>
+        </w:trPr>
+        <w:tc>
+          <w:tcPr>
+            <w:tcW w:w="2700" w:type="dxa"/>
+            <w:noWrap/>
+            <w:hideMark/>
+          </w:tcPr>
+          <w:p>
+            <w:pPr>
+              <w:rPr>
+                <w:rFonts w:ascii="Times New Roman" w:hAnsi="Times New Roman" w:cs="Times New Roman"/>
+                <w:sz w:val="22"/>
+                <w:szCs w:val="22"/>
+              </w:rPr>
+            </w:pPr>
+            <w:r>
+              <w:rPr>
+                <w:rFonts w:ascii="Times New Roman" w:hAnsi="Times New Roman" w:cs="Times New Roman"/>
+                <w:sz w:val="22"/>
+                <w:szCs w:val="22"/>
+              </w:rPr>
+              <w:t>Male1 BowLeft</w:t>
+            </w:r>
+          </w:p>
+        </w:tc>
+        <w:tc>
+          <w:tcPr>
+            <w:tcW w:w="766" w:type="dxa"/>
+            <w:noWrap/>
+            <w:hideMark/>
+          </w:tcPr>
+          <w:p>
+            <w:pPr>
+              <w:jc w:val="right"/>
+              <w:rPr>
+                <w:rFonts w:ascii="Times New Roman" w:hAnsi="Times New Roman" w:cs="Times New Roman"/>
+                <w:sz w:val="22"/>
+                <w:szCs w:val="22"/>
+              </w:rPr>
+            </w:pPr>
+            <w:r>
+              <w:rPr>
+                <w:rFonts w:ascii="Times New Roman" w:hAnsi="Times New Roman" w:cs="Times New Roman"/>
+                <w:sz w:val="22"/>
+                <w:szCs w:val="22"/>
+              </w:rPr>
+              <w:t>8088</w:t>
+            </w:r>
+          </w:p>
+        </w:tc>
+        <w:tc>
+          <w:tcPr>
+            <w:tcW w:w="1047" w:type="dxa"/>
+            <w:noWrap/>
+            <w:hideMark/>
+          </w:tcPr>
+          <w:p>
+            <w:pPr>
+              <w:rPr>
+                <w:rFonts w:ascii="Times New Roman" w:hAnsi="Times New Roman" w:cs="Times New Roman"/>
+                <w:sz w:val="22"/>
+                <w:szCs w:val="22"/>
+              </w:rPr>
+            </w:pPr>
+            <w:r>
+              <w:rPr>
+                <w:rFonts w:ascii="Times New Roman" w:hAnsi="Times New Roman" w:cs="Times New Roman"/>
+                <w:sz w:val="22"/>
+                <w:szCs w:val="22"/>
+              </w:rPr>
+              <w:t>Partial</w:t>
+            </w:r>
+          </w:p>
+        </w:tc>
+        <w:tc>
+          <w:tcPr>
+            <w:tcW w:w="3643" w:type="dxa"/>
+          </w:tcPr>
+          <w:p>
+            <w:pPr>
+              <w:rPr>
+                <w:rFonts w:ascii="Times New Roman" w:hAnsi="Times New Roman" w:cs="Times New Roman"/>
+                <w:sz w:val="22"/>
+                <w:szCs w:val="22"/>
+              </w:rPr>
+            </w:pPr>
+            <w:r>
+              <w:rPr>
+                <w:rFonts w:ascii="Times New Roman" w:hAnsi="Times New Roman" w:cs="Times New Roman"/>
+                <w:sz w:val="22"/>
+                <w:szCs w:val="22"/>
+              </w:rPr>
+              <w:t xml:space="preserve">only retained Male1 Bow </w:t>
+            </w:r>
+          </w:p>
+        </w:tc>
+      </w:tr>
+      <w:tr>
+        <w:trPr>
+          <w:trHeight w:val="20"/>
+          <w:jc w:val="center"/>
+        </w:trPr>
+        <w:tc>
+          <w:tcPr>
+            <w:tcW w:w="2700" w:type="dxa"/>
+            <w:noWrap/>
+            <w:hideMark/>
+          </w:tcPr>
+          <w:p>
+            <w:pPr>
+              <w:rPr>
+                <w:rFonts w:ascii="Times New Roman" w:hAnsi="Times New Roman" w:cs="Times New Roman"/>
+                <w:sz w:val="22"/>
+                <w:szCs w:val="22"/>
+              </w:rPr>
+            </w:pPr>
+            <w:r>
+              <w:rPr>
+                <w:rFonts w:ascii="Times New Roman" w:hAnsi="Times New Roman" w:cs="Times New Roman"/>
+                <w:sz w:val="22"/>
+                <w:szCs w:val="22"/>
+              </w:rPr>
+              <w:t>Male1 BowRight</w:t>
+            </w:r>
+          </w:p>
+        </w:tc>
+        <w:tc>
+          <w:tcPr>
+            <w:tcW w:w="766" w:type="dxa"/>
+            <w:noWrap/>
+            <w:hideMark/>
+          </w:tcPr>
+          <w:p>
+            <w:pPr>
+              <w:jc w:val="right"/>
+              <w:rPr>
+                <w:rFonts w:ascii="Times New Roman" w:hAnsi="Times New Roman" w:cs="Times New Roman"/>
+                <w:sz w:val="22"/>
+                <w:szCs w:val="22"/>
+              </w:rPr>
+            </w:pPr>
+            <w:r>
+              <w:rPr>
+                <w:rFonts w:ascii="Times New Roman" w:hAnsi="Times New Roman" w:cs="Times New Roman"/>
+                <w:sz w:val="22"/>
+                <w:szCs w:val="22"/>
+              </w:rPr>
+              <w:t>7950</w:t>
+            </w:r>
+          </w:p>
+        </w:tc>
+        <w:tc>
+          <w:tcPr>
+            <w:tcW w:w="1047" w:type="dxa"/>
+            <w:noWrap/>
+            <w:hideMark/>
+          </w:tcPr>
+          <w:p>
+            <w:pPr>
+              <w:rPr>
+                <w:rFonts w:ascii="Times New Roman" w:hAnsi="Times New Roman" w:cs="Times New Roman"/>
+                <w:sz w:val="22"/>
+                <w:szCs w:val="22"/>
+              </w:rPr>
+            </w:pPr>
+            <w:r>
+              <w:rPr>
+                <w:rFonts w:ascii="Times New Roman" w:hAnsi="Times New Roman" w:cs="Times New Roman"/>
+                <w:sz w:val="22"/>
+                <w:szCs w:val="22"/>
+              </w:rPr>
+              <w:t>Retained</w:t>
+            </w:r>
+          </w:p>
+        </w:tc>
+        <w:tc>
+          <w:tcPr>
+            <w:tcW w:w="3643" w:type="dxa"/>
+          </w:tcPr>
+          <w:p>
+            <w:pPr>
+              <w:rPr>
+                <w:rFonts w:ascii="Times New Roman" w:hAnsi="Times New Roman" w:cs="Times New Roman"/>
+                <w:sz w:val="22"/>
+                <w:szCs w:val="22"/>
+              </w:rPr>
+            </w:pPr>
+          </w:p>
+        </w:tc>
+      </w:tr>
+      <w:tr>
+        <w:trPr>
+          <w:trHeight w:val="20"/>
+          <w:jc w:val="center"/>
+        </w:trPr>
+        <w:tc>
+          <w:tcPr>
+            <w:tcW w:w="2700" w:type="dxa"/>
+            <w:noWrap/>
+            <w:hideMark/>
+          </w:tcPr>
+          <w:p>
+            <w:pPr>
+              <w:rPr>
+                <w:rFonts w:ascii="Times New Roman" w:hAnsi="Times New Roman" w:cs="Times New Roman"/>
+                <w:sz w:val="22"/>
+                <w:szCs w:val="22"/>
+              </w:rPr>
+            </w:pPr>
+            <w:r>
+              <w:rPr>
+                <w:rFonts w:ascii="Times New Roman" w:hAnsi="Times New Roman" w:cs="Times New Roman"/>
+                <w:sz w:val="22"/>
+                <w:szCs w:val="22"/>
+              </w:rPr>
+              <w:t>Male1 Half-bow Left</w:t>
+            </w:r>
+          </w:p>
+        </w:tc>
+        <w:tc>
+          <w:tcPr>
+            <w:tcW w:w="766" w:type="dxa"/>
+            <w:noWrap/>
+            <w:hideMark/>
+          </w:tcPr>
+          <w:p>
+            <w:pPr>
+              <w:jc w:val="right"/>
+              <w:rPr>
+                <w:rFonts w:ascii="Times New Roman" w:hAnsi="Times New Roman" w:cs="Times New Roman"/>
+                <w:sz w:val="22"/>
+                <w:szCs w:val="22"/>
+              </w:rPr>
+            </w:pPr>
+            <w:r>
+              <w:rPr>
+                <w:rFonts w:ascii="Times New Roman" w:hAnsi="Times New Roman" w:cs="Times New Roman"/>
+                <w:sz w:val="22"/>
+                <w:szCs w:val="22"/>
+              </w:rPr>
+              <w:t>296</w:t>
+            </w:r>
+          </w:p>
+        </w:tc>
+        <w:tc>
+          <w:tcPr>
+            <w:tcW w:w="1047" w:type="dxa"/>
+            <w:noWrap/>
+            <w:hideMark/>
+          </w:tcPr>
+          <w:p>
+            <w:pPr>
+              <w:rPr>
+                <w:rFonts w:ascii="Times New Roman" w:hAnsi="Times New Roman" w:cs="Times New Roman"/>
+                <w:sz w:val="22"/>
+                <w:szCs w:val="22"/>
+              </w:rPr>
+            </w:pPr>
+            <w:r>
+              <w:rPr>
+                <w:rFonts w:ascii="Times New Roman" w:hAnsi="Times New Roman" w:cs="Times New Roman"/>
+                <w:sz w:val="22"/>
+                <w:szCs w:val="22"/>
+              </w:rPr>
+              <w:t>Partial</w:t>
+            </w:r>
+          </w:p>
+        </w:tc>
+        <w:tc>
+          <w:tcPr>
+            <w:tcW w:w="3643" w:type="dxa"/>
+          </w:tcPr>
+          <w:p>
+            <w:pPr>
+              <w:rPr>
+                <w:rFonts w:ascii="Times New Roman" w:hAnsi="Times New Roman" w:cs="Times New Roman"/>
+                <w:sz w:val="22"/>
+                <w:szCs w:val="22"/>
+              </w:rPr>
+            </w:pPr>
+            <w:r>
+              <w:rPr>
+                <w:rFonts w:ascii="Times New Roman" w:hAnsi="Times New Roman" w:cs="Times New Roman"/>
+                <w:sz w:val="22"/>
+                <w:szCs w:val="22"/>
+              </w:rPr>
+              <w:t>o</w:t>
+            </w:r>
+            <w:r>
+              <w:rPr>
+                <w:rFonts w:ascii="Times New Roman" w:hAnsi="Times New Roman" w:cs="Times New Roman"/>
+                <w:sz w:val="22"/>
+                <w:szCs w:val="22"/>
+              </w:rPr>
+              <w:t>nly retained Male1 Half-bow Right</w:t>
+            </w:r>
+          </w:p>
+        </w:tc>
+      </w:tr>
+      <w:tr>
+        <w:trPr>
+          <w:trHeight w:val="20"/>
+          <w:jc w:val="center"/>
+        </w:trPr>
+        <w:tc>
+          <w:tcPr>
+            <w:tcW w:w="2700" w:type="dxa"/>
+            <w:noWrap/>
+            <w:hideMark/>
+          </w:tcPr>
+          <w:p>
+            <w:pPr>
+              <w:rPr>
+                <w:rFonts w:ascii="Times New Roman" w:hAnsi="Times New Roman" w:cs="Times New Roman"/>
+                <w:sz w:val="22"/>
+                <w:szCs w:val="22"/>
+              </w:rPr>
+            </w:pPr>
+            <w:r>
+              <w:rPr>
+                <w:rFonts w:ascii="Times New Roman" w:hAnsi="Times New Roman" w:cs="Times New Roman"/>
+                <w:sz w:val="22"/>
+                <w:szCs w:val="22"/>
+              </w:rPr>
+              <w:t>Male1 Half-bow Right</w:t>
+            </w:r>
+          </w:p>
+        </w:tc>
+        <w:tc>
+          <w:tcPr>
+            <w:tcW w:w="766" w:type="dxa"/>
+            <w:noWrap/>
+            <w:hideMark/>
+          </w:tcPr>
+          <w:p>
+            <w:pPr>
+              <w:jc w:val="right"/>
+              <w:rPr>
+                <w:rFonts w:ascii="Times New Roman" w:hAnsi="Times New Roman" w:cs="Times New Roman"/>
+                <w:sz w:val="22"/>
+                <w:szCs w:val="22"/>
+              </w:rPr>
+            </w:pPr>
+            <w:r>
+              <w:rPr>
+                <w:rFonts w:ascii="Times New Roman" w:hAnsi="Times New Roman" w:cs="Times New Roman"/>
+                <w:sz w:val="22"/>
+                <w:szCs w:val="22"/>
+              </w:rPr>
+              <w:t>258</w:t>
+            </w:r>
+          </w:p>
+        </w:tc>
+        <w:tc>
+          <w:tcPr>
+            <w:tcW w:w="1047" w:type="dxa"/>
+            <w:noWrap/>
+            <w:hideMark/>
+          </w:tcPr>
+          <w:p>
+            <w:pPr>
+              <w:rPr>
+                <w:rFonts w:ascii="Times New Roman" w:hAnsi="Times New Roman" w:cs="Times New Roman"/>
+                <w:sz w:val="22"/>
+                <w:szCs w:val="22"/>
+              </w:rPr>
+            </w:pPr>
+            <w:r>
+              <w:rPr>
+                <w:rFonts w:ascii="Times New Roman" w:hAnsi="Times New Roman" w:cs="Times New Roman"/>
+                <w:sz w:val="22"/>
+                <w:szCs w:val="22"/>
+              </w:rPr>
+              <w:t>Retained</w:t>
+            </w:r>
+          </w:p>
+        </w:tc>
+        <w:tc>
+          <w:tcPr>
+            <w:tcW w:w="3643" w:type="dxa"/>
+          </w:tcPr>
+          <w:p>
+            <w:pPr>
+              <w:rPr>
+                <w:rFonts w:ascii="Times New Roman" w:hAnsi="Times New Roman" w:cs="Times New Roman"/>
+                <w:sz w:val="22"/>
+                <w:szCs w:val="22"/>
+              </w:rPr>
+            </w:pPr>
+          </w:p>
+        </w:tc>
+      </w:tr>
+      <w:tr>
+        <w:trPr>
+          <w:trHeight w:val="20"/>
+          <w:jc w:val="center"/>
+        </w:trPr>
+        <w:tc>
+          <w:tcPr>
+            <w:tcW w:w="2700" w:type="dxa"/>
+            <w:noWrap/>
+            <w:hideMark/>
+          </w:tcPr>
+          <w:p>
+            <w:pPr>
+              <w:rPr>
+                <w:rFonts w:ascii="Times New Roman" w:hAnsi="Times New Roman" w:cs="Times New Roman"/>
+                <w:sz w:val="22"/>
+                <w:szCs w:val="22"/>
+              </w:rPr>
+            </w:pPr>
+            <w:r>
+              <w:rPr>
+                <w:rFonts w:ascii="Times New Roman" w:hAnsi="Times New Roman" w:cs="Times New Roman"/>
+                <w:sz w:val="22"/>
+                <w:szCs w:val="22"/>
+              </w:rPr>
+              <w:t>Male1 HeadDownBowing</w:t>
+            </w:r>
+          </w:p>
+        </w:tc>
+        <w:tc>
+          <w:tcPr>
+            <w:tcW w:w="766" w:type="dxa"/>
+            <w:noWrap/>
+            <w:hideMark/>
+          </w:tcPr>
+          <w:p>
+            <w:pPr>
+              <w:jc w:val="right"/>
+              <w:rPr>
+                <w:rFonts w:ascii="Times New Roman" w:hAnsi="Times New Roman" w:cs="Times New Roman"/>
+                <w:sz w:val="22"/>
+                <w:szCs w:val="22"/>
+              </w:rPr>
+            </w:pPr>
+            <w:r>
+              <w:rPr>
+                <w:rFonts w:ascii="Times New Roman" w:hAnsi="Times New Roman" w:cs="Times New Roman"/>
+                <w:sz w:val="22"/>
+                <w:szCs w:val="22"/>
+              </w:rPr>
+              <w:t>2360</w:t>
+            </w:r>
+          </w:p>
+        </w:tc>
+        <w:tc>
+          <w:tcPr>
+            <w:tcW w:w="1047" w:type="dxa"/>
+            <w:noWrap/>
+            <w:hideMark/>
+          </w:tcPr>
+          <w:p>
+            <w:pPr>
+              <w:rPr>
+                <w:rFonts w:ascii="Times New Roman" w:hAnsi="Times New Roman" w:cs="Times New Roman"/>
+                <w:sz w:val="22"/>
+                <w:szCs w:val="22"/>
+              </w:rPr>
+            </w:pPr>
+            <w:r>
+              <w:rPr>
+                <w:rFonts w:ascii="Times New Roman" w:hAnsi="Times New Roman" w:cs="Times New Roman"/>
+                <w:sz w:val="22"/>
+                <w:szCs w:val="22"/>
+              </w:rPr>
+              <w:t>Retained</w:t>
+            </w:r>
+          </w:p>
+        </w:tc>
+        <w:tc>
+          <w:tcPr>
+            <w:tcW w:w="3643" w:type="dxa"/>
+          </w:tcPr>
+          <w:p>
+            <w:pPr>
+              <w:rPr>
+                <w:rFonts w:ascii="Times New Roman" w:hAnsi="Times New Roman" w:cs="Times New Roman"/>
+                <w:sz w:val="22"/>
+                <w:szCs w:val="22"/>
+              </w:rPr>
+            </w:pPr>
+          </w:p>
+        </w:tc>
+      </w:tr>
+      <w:tr>
+        <w:trPr>
+          <w:trHeight w:val="20"/>
+          <w:jc w:val="center"/>
+        </w:trPr>
+        <w:tc>
+          <w:tcPr>
+            <w:tcW w:w="2700" w:type="dxa"/>
+            <w:noWrap/>
+            <w:hideMark/>
+          </w:tcPr>
+          <w:p>
+            <w:pPr>
+              <w:rPr>
+                <w:rFonts w:ascii="Times New Roman" w:hAnsi="Times New Roman" w:cs="Times New Roman"/>
+                <w:sz w:val="22"/>
+                <w:szCs w:val="22"/>
+              </w:rPr>
+            </w:pPr>
+            <w:r>
+              <w:rPr>
+                <w:rFonts w:ascii="Times New Roman" w:hAnsi="Times New Roman" w:cs="Times New Roman"/>
+                <w:sz w:val="22"/>
+                <w:szCs w:val="22"/>
+              </w:rPr>
+              <w:t>Male1 Metronome_Left</w:t>
+            </w:r>
+          </w:p>
+        </w:tc>
+        <w:tc>
+          <w:tcPr>
+            <w:tcW w:w="766" w:type="dxa"/>
+            <w:noWrap/>
+            <w:hideMark/>
+          </w:tcPr>
+          <w:p>
+            <w:pPr>
+              <w:jc w:val="right"/>
+              <w:rPr>
+                <w:rFonts w:ascii="Times New Roman" w:hAnsi="Times New Roman" w:cs="Times New Roman"/>
+                <w:sz w:val="22"/>
+                <w:szCs w:val="22"/>
+              </w:rPr>
+            </w:pPr>
+            <w:r>
+              <w:rPr>
+                <w:rFonts w:ascii="Times New Roman" w:hAnsi="Times New Roman" w:cs="Times New Roman"/>
+                <w:sz w:val="22"/>
+                <w:szCs w:val="22"/>
+              </w:rPr>
+              <w:t>11</w:t>
+            </w:r>
+          </w:p>
+        </w:tc>
+        <w:tc>
+          <w:tcPr>
+            <w:tcW w:w="1047" w:type="dxa"/>
+            <w:noWrap/>
+            <w:hideMark/>
+          </w:tcPr>
+          <w:p>
+            <w:pPr>
+              <w:rPr>
+                <w:rFonts w:ascii="Times New Roman" w:hAnsi="Times New Roman" w:cs="Times New Roman"/>
+                <w:sz w:val="22"/>
+                <w:szCs w:val="22"/>
+              </w:rPr>
+            </w:pPr>
+            <w:r>
+              <w:rPr>
+                <w:rFonts w:ascii="Times New Roman" w:hAnsi="Times New Roman" w:cs="Times New Roman"/>
+                <w:sz w:val="22"/>
+                <w:szCs w:val="22"/>
+              </w:rPr>
+              <w:t>Partial</w:t>
+            </w:r>
+          </w:p>
+        </w:tc>
+        <w:tc>
+          <w:tcPr>
+            <w:tcW w:w="3643" w:type="dxa"/>
+          </w:tcPr>
+          <w:p>
+            <w:pPr>
+              <w:rPr>
+                <w:rFonts w:ascii="Times New Roman" w:hAnsi="Times New Roman" w:cs="Times New Roman"/>
+                <w:sz w:val="22"/>
+                <w:szCs w:val="22"/>
+              </w:rPr>
+            </w:pPr>
+            <w:r>
+              <w:rPr>
+                <w:rFonts w:ascii="Times New Roman" w:hAnsi="Times New Roman" w:cs="Times New Roman"/>
+                <w:sz w:val="22"/>
+                <w:szCs w:val="22"/>
+              </w:rPr>
+              <w:t xml:space="preserve">only retained Male1 Metronome Right </w:t>
+            </w:r>
+          </w:p>
+        </w:tc>
+      </w:tr>
+      <w:tr>
+        <w:trPr>
+          <w:trHeight w:val="20"/>
+          <w:jc w:val="center"/>
+        </w:trPr>
+        <w:tc>
+          <w:tcPr>
+            <w:tcW w:w="2700" w:type="dxa"/>
+            <w:noWrap/>
+            <w:hideMark/>
+          </w:tcPr>
+          <w:p>
+            <w:pPr>
+              <w:rPr>
+                <w:rFonts w:ascii="Times New Roman" w:hAnsi="Times New Roman" w:cs="Times New Roman"/>
+                <w:sz w:val="22"/>
+                <w:szCs w:val="22"/>
+              </w:rPr>
+            </w:pPr>
+            <w:r>
+              <w:rPr>
+                <w:rFonts w:ascii="Times New Roman" w:hAnsi="Times New Roman" w:cs="Times New Roman"/>
+                <w:sz w:val="22"/>
+                <w:szCs w:val="22"/>
+              </w:rPr>
+              <w:t>Male1 Metronome_Right</w:t>
+            </w:r>
+          </w:p>
+        </w:tc>
+        <w:tc>
+          <w:tcPr>
+            <w:tcW w:w="766" w:type="dxa"/>
+            <w:noWrap/>
+            <w:hideMark/>
+          </w:tcPr>
+          <w:p>
+            <w:pPr>
+              <w:jc w:val="right"/>
+              <w:rPr>
+                <w:rFonts w:ascii="Times New Roman" w:hAnsi="Times New Roman" w:cs="Times New Roman"/>
+                <w:sz w:val="22"/>
+                <w:szCs w:val="22"/>
+              </w:rPr>
+            </w:pPr>
+            <w:r>
+              <w:rPr>
+                <w:rFonts w:ascii="Times New Roman" w:hAnsi="Times New Roman" w:cs="Times New Roman"/>
+                <w:sz w:val="22"/>
+                <w:szCs w:val="22"/>
+              </w:rPr>
+              <w:t>25</w:t>
+            </w:r>
+          </w:p>
+        </w:tc>
+        <w:tc>
+          <w:tcPr>
+            <w:tcW w:w="1047" w:type="dxa"/>
+            <w:noWrap/>
+            <w:hideMark/>
+          </w:tcPr>
+          <w:p>
+            <w:pPr>
+              <w:rPr>
+                <w:rFonts w:ascii="Times New Roman" w:hAnsi="Times New Roman" w:cs="Times New Roman"/>
+                <w:sz w:val="22"/>
+                <w:szCs w:val="22"/>
+              </w:rPr>
+            </w:pPr>
+            <w:r>
+              <w:rPr>
+                <w:rFonts w:ascii="Times New Roman" w:hAnsi="Times New Roman" w:cs="Times New Roman"/>
+                <w:sz w:val="22"/>
+                <w:szCs w:val="22"/>
+              </w:rPr>
+              <w:t>Retained</w:t>
+            </w:r>
+          </w:p>
+        </w:tc>
+        <w:tc>
+          <w:tcPr>
+            <w:tcW w:w="3643" w:type="dxa"/>
+          </w:tcPr>
+          <w:p>
+            <w:pPr>
+              <w:rPr>
+                <w:rFonts w:ascii="Times New Roman" w:hAnsi="Times New Roman" w:cs="Times New Roman"/>
+                <w:sz w:val="22"/>
+                <w:szCs w:val="22"/>
+              </w:rPr>
+            </w:pPr>
+          </w:p>
+        </w:tc>
+      </w:tr>
+      <w:tr>
+        <w:trPr>
+          <w:trHeight w:val="20"/>
+          <w:jc w:val="center"/>
+        </w:trPr>
+        <w:tc>
+          <w:tcPr>
+            <w:tcW w:w="2700" w:type="dxa"/>
+            <w:noWrap/>
+            <w:hideMark/>
+          </w:tcPr>
+          <w:p>
+            <w:pPr>
+              <w:rPr>
+                <w:rFonts w:ascii="Times New Roman" w:hAnsi="Times New Roman" w:cs="Times New Roman"/>
+                <w:sz w:val="22"/>
+                <w:szCs w:val="22"/>
+              </w:rPr>
+            </w:pPr>
+            <w:r>
+              <w:rPr>
+                <w:rFonts w:ascii="Times New Roman" w:hAnsi="Times New Roman" w:cs="Times New Roman"/>
+                <w:sz w:val="22"/>
+                <w:szCs w:val="22"/>
+              </w:rPr>
+              <w:t>Male1 Mixed Element</w:t>
+            </w:r>
+          </w:p>
+        </w:tc>
+        <w:tc>
+          <w:tcPr>
+            <w:tcW w:w="766" w:type="dxa"/>
+            <w:noWrap/>
+            <w:hideMark/>
+          </w:tcPr>
+          <w:p>
+            <w:pPr>
+              <w:jc w:val="right"/>
+              <w:rPr>
+                <w:rFonts w:ascii="Times New Roman" w:hAnsi="Times New Roman" w:cs="Times New Roman"/>
+                <w:sz w:val="22"/>
+                <w:szCs w:val="22"/>
+              </w:rPr>
+            </w:pPr>
+            <w:r>
+              <w:rPr>
+                <w:rFonts w:ascii="Times New Roman" w:hAnsi="Times New Roman" w:cs="Times New Roman"/>
+                <w:sz w:val="22"/>
+                <w:szCs w:val="22"/>
+              </w:rPr>
+              <w:t>361</w:t>
+            </w:r>
+          </w:p>
+        </w:tc>
+        <w:tc>
+          <w:tcPr>
+            <w:tcW w:w="1047" w:type="dxa"/>
+            <w:noWrap/>
+            <w:hideMark/>
+          </w:tcPr>
+          <w:p>
+            <w:pPr>
+              <w:rPr>
+                <w:rFonts w:ascii="Times New Roman" w:hAnsi="Times New Roman" w:cs="Times New Roman"/>
+                <w:sz w:val="22"/>
+                <w:szCs w:val="22"/>
+              </w:rPr>
+            </w:pPr>
+            <w:r>
+              <w:rPr>
+                <w:rFonts w:ascii="Times New Roman" w:hAnsi="Times New Roman" w:cs="Times New Roman"/>
+                <w:sz w:val="22"/>
+                <w:szCs w:val="22"/>
+              </w:rPr>
+              <w:t>Retained</w:t>
+            </w:r>
+          </w:p>
+        </w:tc>
+        <w:tc>
+          <w:tcPr>
+            <w:tcW w:w="3643" w:type="dxa"/>
+          </w:tcPr>
+          <w:p>
+            <w:pPr>
+              <w:rPr>
+                <w:rFonts w:ascii="Times New Roman" w:hAnsi="Times New Roman" w:cs="Times New Roman"/>
+                <w:sz w:val="22"/>
+                <w:szCs w:val="22"/>
+              </w:rPr>
+            </w:pPr>
+          </w:p>
+        </w:tc>
+      </w:tr>
+      <w:tr>
+        <w:trPr>
+          <w:trHeight w:val="20"/>
+          <w:jc w:val="center"/>
+        </w:trPr>
+        <w:tc>
+          <w:tcPr>
+            <w:tcW w:w="2700" w:type="dxa"/>
+            <w:noWrap/>
+            <w:hideMark/>
+          </w:tcPr>
+          <w:p>
+            <w:pPr>
+              <w:rPr>
+                <w:rFonts w:ascii="Times New Roman" w:hAnsi="Times New Roman" w:cs="Times New Roman"/>
+                <w:sz w:val="22"/>
+                <w:szCs w:val="22"/>
+              </w:rPr>
+            </w:pPr>
+            <w:r>
+              <w:rPr>
+                <w:rFonts w:ascii="Times New Roman" w:hAnsi="Times New Roman" w:cs="Times New Roman"/>
+                <w:sz w:val="22"/>
+                <w:szCs w:val="22"/>
+              </w:rPr>
+              <w:t>Male1 NeckTwist</w:t>
+            </w:r>
+          </w:p>
+        </w:tc>
+        <w:tc>
+          <w:tcPr>
+            <w:tcW w:w="766" w:type="dxa"/>
+            <w:noWrap/>
+            <w:hideMark/>
+          </w:tcPr>
+          <w:p>
+            <w:pPr>
+              <w:jc w:val="right"/>
+              <w:rPr>
+                <w:rFonts w:ascii="Times New Roman" w:hAnsi="Times New Roman" w:cs="Times New Roman"/>
+                <w:sz w:val="22"/>
+                <w:szCs w:val="22"/>
+              </w:rPr>
+            </w:pPr>
+            <w:r>
+              <w:rPr>
+                <w:rFonts w:ascii="Times New Roman" w:hAnsi="Times New Roman" w:cs="Times New Roman"/>
+                <w:sz w:val="22"/>
+                <w:szCs w:val="22"/>
+              </w:rPr>
+              <w:t>5618</w:t>
+            </w:r>
+          </w:p>
+        </w:tc>
+        <w:tc>
+          <w:tcPr>
+            <w:tcW w:w="1047" w:type="dxa"/>
+            <w:noWrap/>
+            <w:hideMark/>
+          </w:tcPr>
+          <w:p>
+            <w:pPr>
+              <w:rPr>
+                <w:rFonts w:ascii="Times New Roman" w:hAnsi="Times New Roman" w:cs="Times New Roman"/>
+                <w:sz w:val="22"/>
+                <w:szCs w:val="22"/>
+              </w:rPr>
+            </w:pPr>
+            <w:r>
+              <w:rPr>
+                <w:rFonts w:ascii="Times New Roman" w:hAnsi="Times New Roman" w:cs="Times New Roman"/>
+                <w:sz w:val="22"/>
+                <w:szCs w:val="22"/>
+              </w:rPr>
+              <w:t>Retained</w:t>
+            </w:r>
+          </w:p>
+        </w:tc>
+        <w:tc>
+          <w:tcPr>
+            <w:tcW w:w="3643" w:type="dxa"/>
+          </w:tcPr>
+          <w:p>
+            <w:pPr>
+              <w:rPr>
+                <w:rFonts w:ascii="Times New Roman" w:hAnsi="Times New Roman" w:cs="Times New Roman"/>
+                <w:sz w:val="22"/>
+                <w:szCs w:val="22"/>
+              </w:rPr>
+            </w:pPr>
+          </w:p>
+        </w:tc>
+      </w:tr>
+      <w:tr>
+        <w:trPr>
+          <w:trHeight w:val="20"/>
+          <w:jc w:val="center"/>
+        </w:trPr>
+        <w:tc>
+          <w:tcPr>
+            <w:tcW w:w="2700" w:type="dxa"/>
+            <w:noWrap/>
+            <w:hideMark/>
+          </w:tcPr>
+          <w:p>
+            <w:pPr>
+              <w:rPr>
+                <w:rFonts w:ascii="Times New Roman" w:hAnsi="Times New Roman" w:cs="Times New Roman"/>
+                <w:sz w:val="22"/>
+                <w:szCs w:val="22"/>
+              </w:rPr>
+            </w:pPr>
+            <w:r>
+              <w:rPr>
+                <w:rFonts w:ascii="Times New Roman" w:hAnsi="Times New Roman" w:cs="Times New Roman"/>
+                <w:sz w:val="22"/>
+                <w:szCs w:val="22"/>
+              </w:rPr>
+              <w:t>Male1 Off Log</w:t>
+            </w:r>
+          </w:p>
+        </w:tc>
+        <w:tc>
+          <w:tcPr>
+            <w:tcW w:w="766" w:type="dxa"/>
+            <w:noWrap/>
+            <w:hideMark/>
+          </w:tcPr>
+          <w:p>
+            <w:pPr>
+              <w:jc w:val="right"/>
+              <w:rPr>
+                <w:rFonts w:ascii="Times New Roman" w:hAnsi="Times New Roman" w:cs="Times New Roman"/>
+                <w:sz w:val="22"/>
+                <w:szCs w:val="22"/>
+              </w:rPr>
+            </w:pPr>
+            <w:r>
+              <w:rPr>
+                <w:rFonts w:ascii="Times New Roman" w:hAnsi="Times New Roman" w:cs="Times New Roman"/>
+                <w:sz w:val="22"/>
+                <w:szCs w:val="22"/>
+              </w:rPr>
+              <w:t>41</w:t>
+            </w:r>
+          </w:p>
+        </w:tc>
+        <w:tc>
+          <w:tcPr>
+            <w:tcW w:w="1047" w:type="dxa"/>
+            <w:noWrap/>
+            <w:hideMark/>
+          </w:tcPr>
+          <w:p>
+            <w:pPr>
+              <w:rPr>
+                <w:rFonts w:ascii="Times New Roman" w:hAnsi="Times New Roman" w:cs="Times New Roman"/>
+                <w:sz w:val="22"/>
+                <w:szCs w:val="22"/>
+              </w:rPr>
+            </w:pPr>
+            <w:r>
+              <w:rPr>
+                <w:rFonts w:ascii="Times New Roman" w:hAnsi="Times New Roman" w:cs="Times New Roman"/>
+                <w:sz w:val="22"/>
+                <w:szCs w:val="22"/>
+              </w:rPr>
+              <w:t>Excluded</w:t>
+            </w:r>
+          </w:p>
+        </w:tc>
+        <w:tc>
+          <w:tcPr>
+            <w:tcW w:w="3643" w:type="dxa"/>
+          </w:tcPr>
+          <w:p>
+            <w:pPr>
+              <w:rPr>
+                <w:rFonts w:ascii="Times New Roman" w:hAnsi="Times New Roman" w:cs="Times New Roman"/>
+                <w:sz w:val="22"/>
+                <w:szCs w:val="22"/>
+              </w:rPr>
+            </w:pPr>
+            <w:r>
+              <w:rPr>
+                <w:rFonts w:ascii="Times New Roman" w:hAnsi="Times New Roman" w:cs="Times New Roman"/>
+                <w:sz w:val="22"/>
+                <w:szCs w:val="22"/>
+              </w:rPr>
+              <w:t>Movement</w:t>
+            </w:r>
+          </w:p>
+        </w:tc>
+      </w:tr>
+      <w:tr>
+        <w:trPr>
+          <w:trHeight w:val="20"/>
+          <w:jc w:val="center"/>
+        </w:trPr>
+        <w:tc>
+          <w:tcPr>
+            <w:tcW w:w="2700" w:type="dxa"/>
+            <w:noWrap/>
+            <w:hideMark/>
+          </w:tcPr>
+          <w:p>
+            <w:pPr>
+              <w:rPr>
+                <w:rFonts w:ascii="Times New Roman" w:hAnsi="Times New Roman" w:cs="Times New Roman"/>
+                <w:sz w:val="22"/>
+                <w:szCs w:val="22"/>
+              </w:rPr>
+            </w:pPr>
+            <w:r>
+              <w:rPr>
+                <w:rFonts w:ascii="Times New Roman" w:hAnsi="Times New Roman" w:cs="Times New Roman"/>
+                <w:sz w:val="22"/>
+                <w:szCs w:val="22"/>
+              </w:rPr>
+              <w:t>Male1 On Log</w:t>
+            </w:r>
+          </w:p>
+        </w:tc>
+        <w:tc>
+          <w:tcPr>
+            <w:tcW w:w="766" w:type="dxa"/>
+            <w:noWrap/>
+            <w:hideMark/>
+          </w:tcPr>
+          <w:p>
+            <w:pPr>
+              <w:jc w:val="right"/>
+              <w:rPr>
+                <w:rFonts w:ascii="Times New Roman" w:hAnsi="Times New Roman" w:cs="Times New Roman"/>
+                <w:sz w:val="22"/>
+                <w:szCs w:val="22"/>
+              </w:rPr>
+            </w:pPr>
+            <w:r>
+              <w:rPr>
+                <w:rFonts w:ascii="Times New Roman" w:hAnsi="Times New Roman" w:cs="Times New Roman"/>
+                <w:sz w:val="22"/>
+                <w:szCs w:val="22"/>
+              </w:rPr>
+              <w:t>39</w:t>
+            </w:r>
+          </w:p>
+        </w:tc>
+        <w:tc>
+          <w:tcPr>
+            <w:tcW w:w="1047" w:type="dxa"/>
+            <w:noWrap/>
+            <w:hideMark/>
+          </w:tcPr>
+          <w:p>
+            <w:pPr>
+              <w:rPr>
+                <w:rFonts w:ascii="Times New Roman" w:hAnsi="Times New Roman" w:cs="Times New Roman"/>
+                <w:sz w:val="22"/>
+                <w:szCs w:val="22"/>
+              </w:rPr>
+            </w:pPr>
+            <w:r>
+              <w:rPr>
+                <w:rFonts w:ascii="Times New Roman" w:hAnsi="Times New Roman" w:cs="Times New Roman"/>
+                <w:sz w:val="22"/>
+                <w:szCs w:val="22"/>
+              </w:rPr>
+              <w:t>Excluded</w:t>
+            </w:r>
+          </w:p>
+        </w:tc>
+        <w:tc>
+          <w:tcPr>
+            <w:tcW w:w="3643" w:type="dxa"/>
+          </w:tcPr>
+          <w:p>
+            <w:pPr>
+              <w:rPr>
+                <w:rFonts w:ascii="Times New Roman" w:hAnsi="Times New Roman" w:cs="Times New Roman"/>
+                <w:sz w:val="22"/>
+                <w:szCs w:val="22"/>
+              </w:rPr>
+            </w:pPr>
+            <w:r>
+              <w:rPr>
+                <w:rFonts w:ascii="Times New Roman" w:hAnsi="Times New Roman" w:cs="Times New Roman"/>
+                <w:sz w:val="22"/>
+                <w:szCs w:val="22"/>
+              </w:rPr>
+              <w:t>Movement</w:t>
+            </w:r>
+          </w:p>
+        </w:tc>
+      </w:tr>
+      <w:tr>
+        <w:trPr>
+          <w:trHeight w:val="20"/>
+          <w:jc w:val="center"/>
+        </w:trPr>
+        <w:tc>
+          <w:tcPr>
+            <w:tcW w:w="2700" w:type="dxa"/>
+            <w:noWrap/>
+            <w:hideMark/>
+          </w:tcPr>
+          <w:p>
+            <w:pPr>
+              <w:rPr>
+                <w:rFonts w:ascii="Times New Roman" w:hAnsi="Times New Roman" w:cs="Times New Roman"/>
+                <w:sz w:val="22"/>
+                <w:szCs w:val="22"/>
+              </w:rPr>
+            </w:pPr>
+            <w:r>
+              <w:rPr>
+                <w:rFonts w:ascii="Times New Roman" w:hAnsi="Times New Roman" w:cs="Times New Roman"/>
+                <w:sz w:val="22"/>
+                <w:szCs w:val="22"/>
+              </w:rPr>
+              <w:t>Male1 On Log No Display</w:t>
+            </w:r>
+          </w:p>
+        </w:tc>
+        <w:tc>
+          <w:tcPr>
+            <w:tcW w:w="766" w:type="dxa"/>
+            <w:noWrap/>
+            <w:hideMark/>
+          </w:tcPr>
+          <w:p>
+            <w:pPr>
+              <w:jc w:val="right"/>
+              <w:rPr>
+                <w:rFonts w:ascii="Times New Roman" w:hAnsi="Times New Roman" w:cs="Times New Roman"/>
+                <w:sz w:val="22"/>
+                <w:szCs w:val="22"/>
+              </w:rPr>
+            </w:pPr>
+            <w:r>
+              <w:rPr>
+                <w:rFonts w:ascii="Times New Roman" w:hAnsi="Times New Roman" w:cs="Times New Roman"/>
+                <w:sz w:val="22"/>
+                <w:szCs w:val="22"/>
+              </w:rPr>
+              <w:t>2225</w:t>
+            </w:r>
+          </w:p>
+        </w:tc>
+        <w:tc>
+          <w:tcPr>
+            <w:tcW w:w="1047" w:type="dxa"/>
+            <w:noWrap/>
+            <w:hideMark/>
+          </w:tcPr>
+          <w:p>
+            <w:pPr>
+              <w:rPr>
+                <w:rFonts w:ascii="Times New Roman" w:hAnsi="Times New Roman" w:cs="Times New Roman"/>
+                <w:sz w:val="22"/>
+                <w:szCs w:val="22"/>
+              </w:rPr>
+            </w:pPr>
+            <w:r>
+              <w:rPr>
+                <w:rFonts w:ascii="Times New Roman" w:hAnsi="Times New Roman" w:cs="Times New Roman"/>
+                <w:sz w:val="22"/>
+                <w:szCs w:val="22"/>
+              </w:rPr>
+              <w:t>Retained</w:t>
+            </w:r>
+          </w:p>
+        </w:tc>
+        <w:tc>
+          <w:tcPr>
+            <w:tcW w:w="3643" w:type="dxa"/>
+          </w:tcPr>
+          <w:p>
+            <w:pPr>
+              <w:rPr>
+                <w:rFonts w:ascii="Times New Roman" w:hAnsi="Times New Roman" w:cs="Times New Roman"/>
+                <w:sz w:val="22"/>
+                <w:szCs w:val="22"/>
+              </w:rPr>
+            </w:pPr>
+            <w:r>
+              <w:rPr>
+                <w:rFonts w:ascii="Times New Roman" w:hAnsi="Times New Roman" w:cs="Times New Roman"/>
+                <w:sz w:val="22"/>
+                <w:szCs w:val="22"/>
+              </w:rPr>
+              <w:t>Movement</w:t>
+            </w:r>
+          </w:p>
+        </w:tc>
+      </w:tr>
+      <w:tr>
+        <w:trPr>
+          <w:trHeight w:val="20"/>
+          <w:jc w:val="center"/>
+        </w:trPr>
+        <w:tc>
+          <w:tcPr>
+            <w:tcW w:w="2700" w:type="dxa"/>
+            <w:noWrap/>
+            <w:hideMark/>
+          </w:tcPr>
+          <w:p>
+            <w:pPr>
+              <w:rPr>
+                <w:rFonts w:ascii="Times New Roman" w:hAnsi="Times New Roman" w:cs="Times New Roman"/>
+                <w:sz w:val="22"/>
+                <w:szCs w:val="22"/>
+              </w:rPr>
+            </w:pPr>
+            <w:r>
+              <w:rPr>
+                <w:rFonts w:ascii="Times New Roman" w:hAnsi="Times New Roman" w:cs="Times New Roman"/>
+                <w:sz w:val="22"/>
+                <w:szCs w:val="22"/>
+              </w:rPr>
+              <w:t>Male1 Other Behavior</w:t>
+            </w:r>
+          </w:p>
+        </w:tc>
+        <w:tc>
+          <w:tcPr>
+            <w:tcW w:w="766" w:type="dxa"/>
+            <w:noWrap/>
+            <w:hideMark/>
+          </w:tcPr>
+          <w:p>
+            <w:pPr>
+              <w:jc w:val="right"/>
+              <w:rPr>
+                <w:rFonts w:ascii="Times New Roman" w:hAnsi="Times New Roman" w:cs="Times New Roman"/>
+                <w:sz w:val="22"/>
+                <w:szCs w:val="22"/>
+              </w:rPr>
+            </w:pPr>
+            <w:r>
+              <w:rPr>
+                <w:rFonts w:ascii="Times New Roman" w:hAnsi="Times New Roman" w:cs="Times New Roman"/>
+                <w:sz w:val="22"/>
+                <w:szCs w:val="22"/>
+              </w:rPr>
+              <w:t>2142</w:t>
+            </w:r>
+          </w:p>
+        </w:tc>
+        <w:tc>
+          <w:tcPr>
+            <w:tcW w:w="1047" w:type="dxa"/>
+            <w:noWrap/>
+            <w:hideMark/>
+          </w:tcPr>
+          <w:p>
+            <w:pPr>
+              <w:rPr>
+                <w:rFonts w:ascii="Times New Roman" w:hAnsi="Times New Roman" w:cs="Times New Roman"/>
+                <w:sz w:val="22"/>
+                <w:szCs w:val="22"/>
+              </w:rPr>
+            </w:pPr>
+            <w:r>
+              <w:rPr>
+                <w:rFonts w:ascii="Times New Roman" w:hAnsi="Times New Roman" w:cs="Times New Roman"/>
+                <w:sz w:val="22"/>
+                <w:szCs w:val="22"/>
+              </w:rPr>
+              <w:t>Partially retained</w:t>
+            </w:r>
+          </w:p>
+        </w:tc>
+        <w:tc>
+          <w:tcPr>
+            <w:tcW w:w="3643" w:type="dxa"/>
+          </w:tcPr>
+          <w:p>
+            <w:pPr>
+              <w:rPr>
+                <w:rFonts w:ascii="Times New Roman" w:hAnsi="Times New Roman" w:cs="Times New Roman"/>
+                <w:sz w:val="22"/>
+                <w:szCs w:val="22"/>
+              </w:rPr>
+            </w:pPr>
+            <w:r>
+              <w:rPr>
+                <w:rFonts w:ascii="Times New Roman" w:hAnsi="Times New Roman" w:cs="Times New Roman"/>
+                <w:sz w:val="22"/>
+                <w:szCs w:val="22"/>
+              </w:rPr>
+              <w:t xml:space="preserve">Excluded if specified as </w:t>
+            </w:r>
+          </w:p>
+          <w:p>
+            <w:pPr>
+              <w:rPr>
+                <w:rFonts w:ascii="Times New Roman" w:hAnsi="Times New Roman" w:cs="Times New Roman"/>
+                <w:sz w:val="22"/>
+                <w:szCs w:val="22"/>
+              </w:rPr>
+            </w:pPr>
+            <w:r>
+              <w:rPr>
+                <w:rFonts w:ascii="Times New Roman" w:hAnsi="Times New Roman" w:cs="Times New Roman"/>
+                <w:sz w:val="22"/>
+                <w:szCs w:val="22"/>
+              </w:rPr>
+              <w:t>“Vocalization” or “Gardening”</w:t>
+            </w:r>
+          </w:p>
+        </w:tc>
+      </w:tr>
+      <w:tr>
+        <w:trPr>
+          <w:trHeight w:val="20"/>
+          <w:jc w:val="center"/>
+        </w:trPr>
+        <w:tc>
+          <w:tcPr>
+            <w:tcW w:w="2700" w:type="dxa"/>
+            <w:noWrap/>
+            <w:hideMark/>
+          </w:tcPr>
+          <w:p>
+            <w:pPr>
+              <w:rPr>
+                <w:rFonts w:ascii="Times New Roman" w:hAnsi="Times New Roman" w:cs="Times New Roman"/>
+                <w:sz w:val="22"/>
+                <w:szCs w:val="22"/>
+              </w:rPr>
+            </w:pPr>
+            <w:r>
+              <w:rPr>
+                <w:rFonts w:ascii="Times New Roman" w:hAnsi="Times New Roman" w:cs="Times New Roman"/>
+                <w:sz w:val="22"/>
+                <w:szCs w:val="22"/>
+              </w:rPr>
+              <w:t>Male1 SLAD</w:t>
+            </w:r>
+          </w:p>
+        </w:tc>
+        <w:tc>
+          <w:tcPr>
+            <w:tcW w:w="766" w:type="dxa"/>
+            <w:noWrap/>
+            <w:hideMark/>
+          </w:tcPr>
+          <w:p>
+            <w:pPr>
+              <w:jc w:val="right"/>
+              <w:rPr>
+                <w:rFonts w:ascii="Times New Roman" w:hAnsi="Times New Roman" w:cs="Times New Roman"/>
+                <w:sz w:val="22"/>
+                <w:szCs w:val="22"/>
+              </w:rPr>
+            </w:pPr>
+            <w:r>
+              <w:rPr>
+                <w:rFonts w:ascii="Times New Roman" w:hAnsi="Times New Roman" w:cs="Times New Roman"/>
+                <w:sz w:val="22"/>
+                <w:szCs w:val="22"/>
+              </w:rPr>
+              <w:t>655</w:t>
+            </w:r>
+          </w:p>
+        </w:tc>
+        <w:tc>
+          <w:tcPr>
+            <w:tcW w:w="1047" w:type="dxa"/>
+            <w:noWrap/>
+            <w:hideMark/>
+          </w:tcPr>
+          <w:p>
+            <w:pPr>
+              <w:rPr>
+                <w:rFonts w:ascii="Times New Roman" w:hAnsi="Times New Roman" w:cs="Times New Roman"/>
+                <w:sz w:val="22"/>
+                <w:szCs w:val="22"/>
+              </w:rPr>
+            </w:pPr>
+            <w:r>
+              <w:rPr>
+                <w:rFonts w:ascii="Times New Roman" w:hAnsi="Times New Roman" w:cs="Times New Roman"/>
+                <w:sz w:val="22"/>
+                <w:szCs w:val="22"/>
+              </w:rPr>
+              <w:t>Retained</w:t>
+            </w:r>
+          </w:p>
+        </w:tc>
+        <w:tc>
+          <w:tcPr>
+            <w:tcW w:w="3643" w:type="dxa"/>
+          </w:tcPr>
+          <w:p>
+            <w:pPr>
+              <w:rPr>
+                <w:rFonts w:ascii="Times New Roman" w:hAnsi="Times New Roman" w:cs="Times New Roman"/>
+                <w:sz w:val="22"/>
+                <w:szCs w:val="22"/>
+              </w:rPr>
+            </w:pPr>
+          </w:p>
+        </w:tc>
+      </w:tr>
+      <w:tr>
+        <w:trPr>
+          <w:trHeight w:val="20"/>
+          <w:jc w:val="center"/>
+        </w:trPr>
+        <w:tc>
+          <w:tcPr>
+            <w:tcW w:w="2700" w:type="dxa"/>
+            <w:noWrap/>
+            <w:hideMark/>
+          </w:tcPr>
+          <w:p>
+            <w:pPr>
+              <w:rPr>
+                <w:rFonts w:ascii="Times New Roman" w:hAnsi="Times New Roman" w:cs="Times New Roman"/>
+                <w:sz w:val="22"/>
+                <w:szCs w:val="22"/>
+              </w:rPr>
+            </w:pPr>
+            <w:r>
+              <w:rPr>
+                <w:rFonts w:ascii="Times New Roman" w:hAnsi="Times New Roman" w:cs="Times New Roman"/>
+                <w:sz w:val="22"/>
+                <w:szCs w:val="22"/>
+              </w:rPr>
+              <w:t>Male1 Switch</w:t>
+            </w:r>
+          </w:p>
+        </w:tc>
+        <w:tc>
+          <w:tcPr>
+            <w:tcW w:w="766" w:type="dxa"/>
+            <w:noWrap/>
+            <w:hideMark/>
+          </w:tcPr>
+          <w:p>
+            <w:pPr>
+              <w:jc w:val="right"/>
+              <w:rPr>
+                <w:rFonts w:ascii="Times New Roman" w:hAnsi="Times New Roman" w:cs="Times New Roman"/>
+                <w:sz w:val="22"/>
+                <w:szCs w:val="22"/>
+              </w:rPr>
+            </w:pPr>
+            <w:r>
+              <w:rPr>
+                <w:rFonts w:ascii="Times New Roman" w:hAnsi="Times New Roman" w:cs="Times New Roman"/>
+                <w:sz w:val="22"/>
+                <w:szCs w:val="22"/>
+              </w:rPr>
+              <w:t>1145</w:t>
+            </w:r>
+          </w:p>
+        </w:tc>
+        <w:tc>
+          <w:tcPr>
+            <w:tcW w:w="1047" w:type="dxa"/>
+            <w:noWrap/>
+            <w:hideMark/>
+          </w:tcPr>
+          <w:p>
+            <w:pPr>
+              <w:rPr>
+                <w:rFonts w:ascii="Times New Roman" w:hAnsi="Times New Roman" w:cs="Times New Roman"/>
+                <w:sz w:val="22"/>
+                <w:szCs w:val="22"/>
+              </w:rPr>
+            </w:pPr>
+            <w:r>
+              <w:rPr>
+                <w:rFonts w:ascii="Times New Roman" w:hAnsi="Times New Roman" w:cs="Times New Roman"/>
+                <w:sz w:val="22"/>
+                <w:szCs w:val="22"/>
+              </w:rPr>
+              <w:t>Retained</w:t>
+            </w:r>
+          </w:p>
+        </w:tc>
+        <w:tc>
+          <w:tcPr>
+            <w:tcW w:w="3643" w:type="dxa"/>
+          </w:tcPr>
+          <w:p>
+            <w:pPr>
+              <w:rPr>
+                <w:rFonts w:ascii="Times New Roman" w:hAnsi="Times New Roman" w:cs="Times New Roman"/>
+                <w:sz w:val="22"/>
+                <w:szCs w:val="22"/>
+              </w:rPr>
+            </w:pPr>
+          </w:p>
+        </w:tc>
+      </w:tr>
+      <w:tr>
+        <w:trPr>
+          <w:trHeight w:val="20"/>
+          <w:jc w:val="center"/>
+        </w:trPr>
+        <w:tc>
+          <w:tcPr>
+            <w:tcW w:w="2700" w:type="dxa"/>
+            <w:noWrap/>
+            <w:hideMark/>
+          </w:tcPr>
+          <w:p>
+            <w:pPr>
+              <w:rPr>
+                <w:rFonts w:ascii="Times New Roman" w:hAnsi="Times New Roman" w:cs="Times New Roman"/>
+                <w:sz w:val="22"/>
+                <w:szCs w:val="22"/>
+              </w:rPr>
+            </w:pPr>
+            <w:r>
+              <w:rPr>
+                <w:rFonts w:ascii="Times New Roman" w:hAnsi="Times New Roman" w:cs="Times New Roman"/>
+                <w:sz w:val="22"/>
+                <w:szCs w:val="22"/>
+              </w:rPr>
+              <w:t>Male1 TafLF_Off</w:t>
+            </w:r>
+          </w:p>
+        </w:tc>
+        <w:tc>
+          <w:tcPr>
+            <w:tcW w:w="766" w:type="dxa"/>
+            <w:noWrap/>
+            <w:hideMark/>
+          </w:tcPr>
+          <w:p>
+            <w:pPr>
+              <w:jc w:val="right"/>
+              <w:rPr>
+                <w:rFonts w:ascii="Times New Roman" w:hAnsi="Times New Roman" w:cs="Times New Roman"/>
+                <w:sz w:val="22"/>
+                <w:szCs w:val="22"/>
+              </w:rPr>
+            </w:pPr>
+            <w:r>
+              <w:rPr>
+                <w:rFonts w:ascii="Times New Roman" w:hAnsi="Times New Roman" w:cs="Times New Roman"/>
+                <w:sz w:val="22"/>
+                <w:szCs w:val="22"/>
+              </w:rPr>
+              <w:t>1193</w:t>
+            </w:r>
+          </w:p>
+        </w:tc>
+        <w:tc>
+          <w:tcPr>
+            <w:tcW w:w="1047" w:type="dxa"/>
+            <w:noWrap/>
+            <w:hideMark/>
+          </w:tcPr>
+          <w:p>
+            <w:pPr>
+              <w:rPr>
+                <w:rFonts w:ascii="Times New Roman" w:hAnsi="Times New Roman" w:cs="Times New Roman"/>
+                <w:sz w:val="22"/>
+                <w:szCs w:val="22"/>
+              </w:rPr>
+            </w:pPr>
+            <w:r>
+              <w:rPr>
+                <w:rFonts w:ascii="Times New Roman" w:hAnsi="Times New Roman" w:cs="Times New Roman"/>
+                <w:sz w:val="22"/>
+                <w:szCs w:val="22"/>
+              </w:rPr>
+              <w:t>Partial</w:t>
+            </w:r>
+          </w:p>
+        </w:tc>
+        <w:tc>
+          <w:tcPr>
+            <w:tcW w:w="3643" w:type="dxa"/>
+          </w:tcPr>
+          <w:p>
+            <w:pPr>
+              <w:rPr>
+                <w:rFonts w:ascii="Times New Roman" w:hAnsi="Times New Roman" w:cs="Times New Roman"/>
+                <w:sz w:val="22"/>
+                <w:szCs w:val="22"/>
+              </w:rPr>
+            </w:pPr>
+            <w:r>
+              <w:rPr>
+                <w:rFonts w:ascii="Times New Roman" w:hAnsi="Times New Roman" w:cs="Times New Roman"/>
+                <w:sz w:val="22"/>
+                <w:szCs w:val="22"/>
+              </w:rPr>
+              <w:t>o</w:t>
+            </w:r>
+            <w:r>
+              <w:rPr>
+                <w:rFonts w:ascii="Times New Roman" w:hAnsi="Times New Roman" w:cs="Times New Roman"/>
+                <w:sz w:val="22"/>
+                <w:szCs w:val="22"/>
+              </w:rPr>
+              <w:t>nly retained Male1 TafLF_On</w:t>
+            </w:r>
+          </w:p>
+        </w:tc>
+      </w:tr>
+      <w:tr>
+        <w:trPr>
+          <w:trHeight w:val="20"/>
+          <w:jc w:val="center"/>
+        </w:trPr>
+        <w:tc>
+          <w:tcPr>
+            <w:tcW w:w="2700" w:type="dxa"/>
+            <w:noWrap/>
+            <w:hideMark/>
+          </w:tcPr>
+          <w:p>
+            <w:pPr>
+              <w:rPr>
+                <w:rFonts w:ascii="Times New Roman" w:hAnsi="Times New Roman" w:cs="Times New Roman"/>
+                <w:sz w:val="22"/>
+                <w:szCs w:val="22"/>
+              </w:rPr>
+            </w:pPr>
+            <w:r>
+              <w:rPr>
+                <w:rFonts w:ascii="Times New Roman" w:hAnsi="Times New Roman" w:cs="Times New Roman"/>
+                <w:sz w:val="22"/>
+                <w:szCs w:val="22"/>
+              </w:rPr>
+              <w:t>Male1 TafLF_On</w:t>
+            </w:r>
+          </w:p>
+        </w:tc>
+        <w:tc>
+          <w:tcPr>
+            <w:tcW w:w="766" w:type="dxa"/>
+            <w:noWrap/>
+            <w:hideMark/>
+          </w:tcPr>
+          <w:p>
+            <w:pPr>
+              <w:jc w:val="right"/>
+              <w:rPr>
+                <w:rFonts w:ascii="Times New Roman" w:hAnsi="Times New Roman" w:cs="Times New Roman"/>
+                <w:sz w:val="22"/>
+                <w:szCs w:val="22"/>
+              </w:rPr>
+            </w:pPr>
+            <w:r>
+              <w:rPr>
+                <w:rFonts w:ascii="Times New Roman" w:hAnsi="Times New Roman" w:cs="Times New Roman"/>
+                <w:sz w:val="22"/>
+                <w:szCs w:val="22"/>
+              </w:rPr>
+              <w:t>1223</w:t>
+            </w:r>
+          </w:p>
+        </w:tc>
+        <w:tc>
+          <w:tcPr>
+            <w:tcW w:w="1047" w:type="dxa"/>
+            <w:noWrap/>
+            <w:hideMark/>
+          </w:tcPr>
+          <w:p>
+            <w:pPr>
+              <w:rPr>
+                <w:rFonts w:ascii="Times New Roman" w:hAnsi="Times New Roman" w:cs="Times New Roman"/>
+                <w:sz w:val="22"/>
+                <w:szCs w:val="22"/>
+              </w:rPr>
+            </w:pPr>
+            <w:r>
+              <w:rPr>
+                <w:rFonts w:ascii="Times New Roman" w:hAnsi="Times New Roman" w:cs="Times New Roman"/>
+                <w:sz w:val="22"/>
+                <w:szCs w:val="22"/>
+              </w:rPr>
+              <w:t>Retained</w:t>
+            </w:r>
+          </w:p>
+        </w:tc>
+        <w:tc>
+          <w:tcPr>
+            <w:tcW w:w="3643" w:type="dxa"/>
+          </w:tcPr>
+          <w:p>
+            <w:pPr>
+              <w:rPr>
+                <w:rFonts w:ascii="Times New Roman" w:hAnsi="Times New Roman" w:cs="Times New Roman"/>
+                <w:sz w:val="22"/>
+                <w:szCs w:val="22"/>
+              </w:rPr>
+            </w:pPr>
+          </w:p>
+        </w:tc>
+      </w:tr>
+      <w:tr>
+        <w:trPr>
+          <w:trHeight w:val="20"/>
+          <w:jc w:val="center"/>
+        </w:trPr>
+        <w:tc>
+          <w:tcPr>
+            <w:tcW w:w="2700" w:type="dxa"/>
+            <w:noWrap/>
+            <w:hideMark/>
+          </w:tcPr>
+          <w:p>
+            <w:pPr>
+              <w:rPr>
+                <w:rFonts w:ascii="Times New Roman" w:hAnsi="Times New Roman" w:cs="Times New Roman"/>
+                <w:sz w:val="22"/>
+                <w:szCs w:val="22"/>
+              </w:rPr>
+            </w:pPr>
+            <w:r>
+              <w:rPr>
+                <w:rFonts w:ascii="Times New Roman" w:hAnsi="Times New Roman" w:cs="Times New Roman"/>
+                <w:sz w:val="22"/>
+                <w:szCs w:val="22"/>
+              </w:rPr>
+              <w:t>Start</w:t>
+            </w:r>
+          </w:p>
+        </w:tc>
+        <w:tc>
+          <w:tcPr>
+            <w:tcW w:w="766" w:type="dxa"/>
+            <w:noWrap/>
+            <w:hideMark/>
+          </w:tcPr>
+          <w:p>
+            <w:pPr>
+              <w:jc w:val="right"/>
+              <w:rPr>
+                <w:rFonts w:ascii="Times New Roman" w:hAnsi="Times New Roman" w:cs="Times New Roman"/>
+                <w:sz w:val="22"/>
+                <w:szCs w:val="22"/>
+              </w:rPr>
+            </w:pPr>
+            <w:r>
+              <w:rPr>
+                <w:rFonts w:ascii="Times New Roman" w:hAnsi="Times New Roman" w:cs="Times New Roman"/>
+                <w:sz w:val="22"/>
+                <w:szCs w:val="22"/>
+              </w:rPr>
+              <w:t>486</w:t>
+            </w:r>
+          </w:p>
+        </w:tc>
+        <w:tc>
+          <w:tcPr>
+            <w:tcW w:w="1047" w:type="dxa"/>
+            <w:noWrap/>
+            <w:hideMark/>
+          </w:tcPr>
+          <w:p>
+            <w:pPr>
+              <w:rPr>
+                <w:rFonts w:ascii="Times New Roman" w:hAnsi="Times New Roman" w:cs="Times New Roman"/>
+                <w:sz w:val="22"/>
+                <w:szCs w:val="22"/>
+              </w:rPr>
+            </w:pPr>
+            <w:r>
+              <w:rPr>
+                <w:rFonts w:ascii="Times New Roman" w:hAnsi="Times New Roman" w:cs="Times New Roman"/>
+                <w:sz w:val="22"/>
+                <w:szCs w:val="22"/>
+              </w:rPr>
+              <w:t>Excluded</w:t>
+            </w:r>
+          </w:p>
+        </w:tc>
+        <w:tc>
+          <w:tcPr>
+            <w:tcW w:w="3643" w:type="dxa"/>
+          </w:tcPr>
+          <w:p>
+            <w:pPr>
+              <w:rPr>
+                <w:rFonts w:ascii="Times New Roman" w:hAnsi="Times New Roman" w:cs="Times New Roman"/>
+                <w:sz w:val="22"/>
+                <w:szCs w:val="22"/>
+              </w:rPr>
+            </w:pPr>
+            <w:r>
+              <w:rPr>
+                <w:rFonts w:ascii="Times New Roman" w:hAnsi="Times New Roman" w:cs="Times New Roman"/>
+                <w:sz w:val="22"/>
+                <w:szCs w:val="22"/>
+              </w:rPr>
+              <w:t>Tracking</w:t>
+            </w:r>
+          </w:p>
+        </w:tc>
+      </w:tr>
+    </w:tbl>
     <w:p>
       <w:pPr>
         <w:rPr>
@@ -44,16 +4282,35 @@
     </w:p>
     <w:p>
       <w:pPr>
-        <w:rPr>
-          <w:rFonts w:ascii="Times New Roman" w:hAnsi="Times New Roman" w:cs="Times New Roman"/>
-        </w:rPr>
-      </w:pPr>
-      <w:r>
+        <w:spacing w:after="160" w:line="259" w:lineRule="auto"/>
         <w:rPr>
           <w:rFonts w:ascii="Times New Roman" w:hAnsi="Times New Roman" w:cs="Times New Roman"/>
           <w:b/>
           <w:bCs/>
         </w:rPr>
+      </w:pPr>
+      <w:r>
+        <w:rPr>
+          <w:rFonts w:ascii="Times New Roman" w:hAnsi="Times New Roman" w:cs="Times New Roman"/>
+          <w:b/>
+          <w:bCs/>
+        </w:rPr>
+        <w:br w:type="page"/>
+      </w:r>
+    </w:p>
+    <w:p>
+      <w:pPr>
+        <w:rPr>
+          <w:rFonts w:ascii="Times New Roman" w:hAnsi="Times New Roman" w:cs="Times New Roman"/>
+        </w:rPr>
+      </w:pPr>
+      <w:r>
+        <w:rPr>
+          <w:rFonts w:ascii="Times New Roman" w:hAnsi="Times New Roman" w:cs="Times New Roman"/>
+          <w:b/>
+          <w:bCs/>
+        </w:rPr>
+        <w:lastRenderedPageBreak/>
         <w:t>Table S2</w:t>
       </w:r>
       <w:r>
@@ -158,14 +4415,7 @@
         <w:rPr>
           <w:rFonts w:ascii="Times New Roman" w:hAnsi="Times New Roman" w:cs="Times New Roman"/>
         </w:rPr>
-        <w:t xml:space="preserve">successful copulation (COP displays). Copulation </w:t>
-      </w:r>
-      <w:proofErr w:type="spellStart"/>
-      <w:r>
-        <w:rPr>
-          <w:rFonts w:ascii="Times New Roman" w:hAnsi="Times New Roman" w:cs="Times New Roman"/>
-        </w:rPr>
-        <w:t>occur</w:t>
+        <w:t>successful copulation (COP displays). Copulation occur</w:t>
       </w:r>
       <w:r>
         <w:rPr>
@@ -173,7 +4423,6 @@
         </w:rPr>
         <w:t>ed</w:t>
       </w:r>
-      <w:proofErr w:type="spellEnd"/>
       <w:r>
         <w:rPr>
           <w:rFonts w:ascii="Times New Roman" w:hAnsi="Times New Roman" w:cs="Times New Roman"/>
@@ -1076,6 +5325,29 @@
     <w:semiHidden/>
     <w:unhideWhenUsed/>
   </w:style>
+  <w:style w:type="table" w:styleId="TableGrid">
+    <w:name w:val="Table Grid"/>
+    <w:basedOn w:val="TableNormal"/>
+    <w:uiPriority w:val="39"/>
+    <w:rsid w:val="004C48DB"/>
+    <w:pPr>
+      <w:spacing w:after="0" w:line="240" w:lineRule="auto"/>
+    </w:pPr>
+    <w:rPr>
+      <w:sz w:val="24"/>
+      <w:szCs w:val="24"/>
+    </w:rPr>
+    <w:tblPr>
+      <w:tblBorders>
+        <w:top w:val="single" w:sz="4" w:space="0" w:color="auto"/>
+        <w:left w:val="single" w:sz="4" w:space="0" w:color="auto"/>
+        <w:bottom w:val="single" w:sz="4" w:space="0" w:color="auto"/>
+        <w:right w:val="single" w:sz="4" w:space="0" w:color="auto"/>
+        <w:insideH w:val="single" w:sz="4" w:space="0" w:color="auto"/>
+        <w:insideV w:val="single" w:sz="4" w:space="0" w:color="auto"/>
+      </w:tblBorders>
+    </w:tblPr>
+  </w:style>
 </w:styles>
 </file>
 

</xml_diff>

<commit_message>
jaro distances before vs after cop
</commit_message>
<xml_diff>
--- a/Supplementary_Material.docx
+++ b/Supplementary_Material.docx
@@ -408,8 +408,18 @@
                 <w:sz w:val="22"/>
                 <w:szCs w:val="22"/>
               </w:rPr>
-              <w:t>Bird2 BowLeft</w:t>
-            </w:r>
+              <w:t xml:space="preserve">Bird2 </w:t>
+            </w:r>
+            <w:proofErr w:type="spellStart"/>
+            <w:r>
+              <w:rPr>
+                <w:rFonts w:ascii="Times New Roman" w:hAnsi="Times New Roman" w:cs="Times New Roman"/>
+                <w:sz w:val="22"/>
+                <w:szCs w:val="22"/>
+              </w:rPr>
+              <w:t>BowLeft</w:t>
+            </w:r>
+            <w:proofErr w:type="spellEnd"/>
           </w:p>
         </w:tc>
         <w:tc>
@@ -509,8 +519,18 @@
                 <w:sz w:val="22"/>
                 <w:szCs w:val="22"/>
               </w:rPr>
-              <w:t>Bird2 BowRight</w:t>
-            </w:r>
+              <w:t xml:space="preserve">Bird2 </w:t>
+            </w:r>
+            <w:proofErr w:type="spellStart"/>
+            <w:r>
+              <w:rPr>
+                <w:rFonts w:ascii="Times New Roman" w:hAnsi="Times New Roman" w:cs="Times New Roman"/>
+                <w:sz w:val="22"/>
+                <w:szCs w:val="22"/>
+              </w:rPr>
+              <w:t>BowRight</w:t>
+            </w:r>
+            <w:proofErr w:type="spellEnd"/>
           </w:p>
         </w:tc>
         <w:tc>
@@ -812,8 +832,18 @@
                 <w:sz w:val="22"/>
                 <w:szCs w:val="22"/>
               </w:rPr>
-              <w:t>Bird2 HeadDownBowing</w:t>
-            </w:r>
+              <w:t xml:space="preserve">Bird2 </w:t>
+            </w:r>
+            <w:proofErr w:type="spellStart"/>
+            <w:r>
+              <w:rPr>
+                <w:rFonts w:ascii="Times New Roman" w:hAnsi="Times New Roman" w:cs="Times New Roman"/>
+                <w:sz w:val="22"/>
+                <w:szCs w:val="22"/>
+              </w:rPr>
+              <w:t>HeadDownBowing</w:t>
+            </w:r>
+            <w:proofErr w:type="spellEnd"/>
           </w:p>
         </w:tc>
         <w:tc>
@@ -1014,8 +1044,18 @@
                 <w:sz w:val="22"/>
                 <w:szCs w:val="22"/>
               </w:rPr>
-              <w:t>Bird2 NeckTwist</w:t>
-            </w:r>
+              <w:t xml:space="preserve">Bird2 </w:t>
+            </w:r>
+            <w:proofErr w:type="spellStart"/>
+            <w:r>
+              <w:rPr>
+                <w:rFonts w:ascii="Times New Roman" w:hAnsi="Times New Roman" w:cs="Times New Roman"/>
+                <w:sz w:val="22"/>
+                <w:szCs w:val="22"/>
+              </w:rPr>
+              <w:t>NeckTwist</w:t>
+            </w:r>
+            <w:proofErr w:type="spellEnd"/>
           </w:p>
         </w:tc>
         <w:tc>
@@ -1317,8 +1357,18 @@
                 <w:sz w:val="22"/>
                 <w:szCs w:val="22"/>
               </w:rPr>
-              <w:t>Bird2 TafLF_Off</w:t>
-            </w:r>
+              <w:t xml:space="preserve">Bird2 </w:t>
+            </w:r>
+            <w:proofErr w:type="spellStart"/>
+            <w:r>
+              <w:rPr>
+                <w:rFonts w:ascii="Times New Roman" w:hAnsi="Times New Roman" w:cs="Times New Roman"/>
+                <w:sz w:val="22"/>
+                <w:szCs w:val="22"/>
+              </w:rPr>
+              <w:t>TafLF_Off</w:t>
+            </w:r>
+            <w:proofErr w:type="spellEnd"/>
           </w:p>
         </w:tc>
         <w:tc>
@@ -1418,8 +1468,18 @@
                 <w:sz w:val="22"/>
                 <w:szCs w:val="22"/>
               </w:rPr>
-              <w:t>Bird2 TafLF_On</w:t>
-            </w:r>
+              <w:t xml:space="preserve">Bird2 </w:t>
+            </w:r>
+            <w:proofErr w:type="spellStart"/>
+            <w:r>
+              <w:rPr>
+                <w:rFonts w:ascii="Times New Roman" w:hAnsi="Times New Roman" w:cs="Times New Roman"/>
+                <w:sz w:val="22"/>
+                <w:szCs w:val="22"/>
+              </w:rPr>
+              <w:t>TafLF_On</w:t>
+            </w:r>
+            <w:proofErr w:type="spellEnd"/>
           </w:p>
         </w:tc>
         <w:tc>
@@ -2125,8 +2185,18 @@
                 <w:sz w:val="22"/>
                 <w:szCs w:val="22"/>
               </w:rPr>
-              <w:t>Female ResponseToALAD</w:t>
-            </w:r>
+              <w:t xml:space="preserve">Female </w:t>
+            </w:r>
+            <w:proofErr w:type="spellStart"/>
+            <w:r>
+              <w:rPr>
+                <w:rFonts w:ascii="Times New Roman" w:hAnsi="Times New Roman" w:cs="Times New Roman"/>
+                <w:sz w:val="22"/>
+                <w:szCs w:val="22"/>
+              </w:rPr>
+              <w:t>ResponseToALAD</w:t>
+            </w:r>
+            <w:proofErr w:type="spellEnd"/>
           </w:p>
         </w:tc>
         <w:tc>
@@ -2321,6 +2391,7 @@
                 <w:szCs w:val="22"/>
               </w:rPr>
             </w:pPr>
+            <w:proofErr w:type="spellStart"/>
             <w:r>
               <w:rPr>
                 <w:rFonts w:ascii="Times New Roman" w:hAnsi="Times New Roman" w:cs="Times New Roman"/>
@@ -2329,6 +2400,7 @@
               </w:rPr>
               <w:t>FemaleSwitch</w:t>
             </w:r>
+            <w:proofErr w:type="spellEnd"/>
           </w:p>
         </w:tc>
         <w:tc>
@@ -2521,8 +2593,18 @@
                 <w:sz w:val="22"/>
                 <w:szCs w:val="22"/>
               </w:rPr>
-              <w:t>Male1 BowLeft</w:t>
-            </w:r>
+              <w:t xml:space="preserve">Male1 </w:t>
+            </w:r>
+            <w:proofErr w:type="spellStart"/>
+            <w:r>
+              <w:rPr>
+                <w:rFonts w:ascii="Times New Roman" w:hAnsi="Times New Roman" w:cs="Times New Roman"/>
+                <w:sz w:val="22"/>
+                <w:szCs w:val="22"/>
+              </w:rPr>
+              <w:t>BowLeft</w:t>
+            </w:r>
+            <w:proofErr w:type="spellEnd"/>
           </w:p>
         </w:tc>
         <w:tc>
@@ -2622,8 +2704,18 @@
                 <w:sz w:val="22"/>
                 <w:szCs w:val="22"/>
               </w:rPr>
-              <w:t>Male1 BowRight</w:t>
-            </w:r>
+              <w:t xml:space="preserve">Male1 </w:t>
+            </w:r>
+            <w:proofErr w:type="spellStart"/>
+            <w:r>
+              <w:rPr>
+                <w:rFonts w:ascii="Times New Roman" w:hAnsi="Times New Roman" w:cs="Times New Roman"/>
+                <w:sz w:val="22"/>
+                <w:szCs w:val="22"/>
+              </w:rPr>
+              <w:t>BowRight</w:t>
+            </w:r>
+            <w:proofErr w:type="spellEnd"/>
           </w:p>
         </w:tc>
         <w:tc>
@@ -2917,8 +3009,18 @@
                 <w:sz w:val="22"/>
                 <w:szCs w:val="22"/>
               </w:rPr>
-              <w:t>Male1 HeadDownBowing</w:t>
-            </w:r>
+              <w:t xml:space="preserve">Male1 </w:t>
+            </w:r>
+            <w:proofErr w:type="spellStart"/>
+            <w:r>
+              <w:rPr>
+                <w:rFonts w:ascii="Times New Roman" w:hAnsi="Times New Roman" w:cs="Times New Roman"/>
+                <w:sz w:val="22"/>
+                <w:szCs w:val="22"/>
+              </w:rPr>
+              <w:t>HeadDownBowing</w:t>
+            </w:r>
+            <w:proofErr w:type="spellEnd"/>
           </w:p>
         </w:tc>
         <w:tc>
@@ -3010,8 +3112,18 @@
                 <w:sz w:val="22"/>
                 <w:szCs w:val="22"/>
               </w:rPr>
-              <w:t>Male1 Metronome_Left</w:t>
-            </w:r>
+              <w:t xml:space="preserve">Male1 </w:t>
+            </w:r>
+            <w:proofErr w:type="spellStart"/>
+            <w:r>
+              <w:rPr>
+                <w:rFonts w:ascii="Times New Roman" w:hAnsi="Times New Roman" w:cs="Times New Roman"/>
+                <w:sz w:val="22"/>
+                <w:szCs w:val="22"/>
+              </w:rPr>
+              <w:t>Metronome_Left</w:t>
+            </w:r>
+            <w:proofErr w:type="spellEnd"/>
           </w:p>
         </w:tc>
         <w:tc>
@@ -3111,8 +3223,18 @@
                 <w:sz w:val="22"/>
                 <w:szCs w:val="22"/>
               </w:rPr>
-              <w:t>Male1 Metronome_Right</w:t>
-            </w:r>
+              <w:t xml:space="preserve">Male1 </w:t>
+            </w:r>
+            <w:proofErr w:type="spellStart"/>
+            <w:r>
+              <w:rPr>
+                <w:rFonts w:ascii="Times New Roman" w:hAnsi="Times New Roman" w:cs="Times New Roman"/>
+                <w:sz w:val="22"/>
+                <w:szCs w:val="22"/>
+              </w:rPr>
+              <w:t>Metronome_Right</w:t>
+            </w:r>
+            <w:proofErr w:type="spellEnd"/>
           </w:p>
         </w:tc>
         <w:tc>
@@ -3297,8 +3419,18 @@
                 <w:sz w:val="22"/>
                 <w:szCs w:val="22"/>
               </w:rPr>
-              <w:t>Male1 NeckTwist</w:t>
-            </w:r>
+              <w:t xml:space="preserve">Male1 </w:t>
+            </w:r>
+            <w:proofErr w:type="spellStart"/>
+            <w:r>
+              <w:rPr>
+                <w:rFonts w:ascii="Times New Roman" w:hAnsi="Times New Roman" w:cs="Times New Roman"/>
+                <w:sz w:val="22"/>
+                <w:szCs w:val="22"/>
+              </w:rPr>
+              <w:t>NeckTwist</w:t>
+            </w:r>
+            <w:proofErr w:type="spellEnd"/>
           </w:p>
         </w:tc>
         <w:tc>
@@ -3997,8 +4129,18 @@
                 <w:sz w:val="22"/>
                 <w:szCs w:val="22"/>
               </w:rPr>
-              <w:t>Male1 TafLF_Off</w:t>
-            </w:r>
+              <w:t xml:space="preserve">Male1 </w:t>
+            </w:r>
+            <w:proofErr w:type="spellStart"/>
+            <w:r>
+              <w:rPr>
+                <w:rFonts w:ascii="Times New Roman" w:hAnsi="Times New Roman" w:cs="Times New Roman"/>
+                <w:sz w:val="22"/>
+                <w:szCs w:val="22"/>
+              </w:rPr>
+              <w:t>TafLF_Off</w:t>
+            </w:r>
+            <w:proofErr w:type="spellEnd"/>
           </w:p>
         </w:tc>
         <w:tc>
@@ -4076,8 +4218,18 @@
                 <w:sz w:val="22"/>
                 <w:szCs w:val="22"/>
               </w:rPr>
-              <w:t>nly retained Male1 TafLF_On</w:t>
-            </w:r>
+              <w:t xml:space="preserve">nly retained Male1 </w:t>
+            </w:r>
+            <w:proofErr w:type="spellStart"/>
+            <w:r>
+              <w:rPr>
+                <w:rFonts w:ascii="Times New Roman" w:hAnsi="Times New Roman" w:cs="Times New Roman"/>
+                <w:sz w:val="22"/>
+                <w:szCs w:val="22"/>
+              </w:rPr>
+              <w:t>TafLF_On</w:t>
+            </w:r>
+            <w:proofErr w:type="spellEnd"/>
           </w:p>
         </w:tc>
       </w:tr>
@@ -4106,8 +4258,18 @@
                 <w:sz w:val="22"/>
                 <w:szCs w:val="22"/>
               </w:rPr>
-              <w:t>Male1 TafLF_On</w:t>
-            </w:r>
+              <w:t xml:space="preserve">Male1 </w:t>
+            </w:r>
+            <w:proofErr w:type="spellStart"/>
+            <w:r>
+              <w:rPr>
+                <w:rFonts w:ascii="Times New Roman" w:hAnsi="Times New Roman" w:cs="Times New Roman"/>
+                <w:sz w:val="22"/>
+                <w:szCs w:val="22"/>
+              </w:rPr>
+              <w:t>TafLF_On</w:t>
+            </w:r>
+            <w:proofErr w:type="spellEnd"/>
           </w:p>
         </w:tc>
         <w:tc>
@@ -4449,23 +4611,7 @@
                 <w:b/>
                 <w:bCs/>
               </w:rPr>
-              <w:t>Band</w:t>
-            </w:r>
-            <w:r>
-              <w:rPr>
-                <w:rFonts w:ascii="Times New Roman" w:hAnsi="Times New Roman" w:cs="Times New Roman"/>
-                <w:b/>
-                <w:bCs/>
-              </w:rPr>
-              <w:t xml:space="preserve"> </w:t>
-            </w:r>
-            <w:r>
-              <w:rPr>
-                <w:rFonts w:ascii="Times New Roman" w:hAnsi="Times New Roman" w:cs="Times New Roman"/>
-                <w:b/>
-                <w:bCs/>
-              </w:rPr>
-              <w:t>ID</w:t>
+              <w:t>Band ID</w:t>
             </w:r>
           </w:p>
         </w:tc>
@@ -6513,6 +6659,7 @@
                 <w:iCs/>
               </w:rPr>
             </w:pPr>
+            <w:proofErr w:type="spellStart"/>
             <w:r>
               <w:rPr>
                 <w:rFonts w:ascii="Times New Roman" w:hAnsi="Times New Roman" w:cs="Times New Roman"/>
@@ -6521,6 +6668,7 @@
               </w:rPr>
               <w:t>Unk</w:t>
             </w:r>
+            <w:proofErr w:type="spellEnd"/>
           </w:p>
         </w:tc>
         <w:tc>
@@ -6770,7 +6918,7 @@
     <w:tbl>
       <w:tblPr>
         <w:tblStyle w:val="TableGrid"/>
-        <w:tblW w:w="12150" w:type="dxa"/>
+        <w:tblW w:w="12192" w:type="dxa"/>
         <w:jc w:val="center"/>
         <w:tblBorders>
           <w:top w:val="none" w:sz="0" w:space="0" w:color="auto"/>
@@ -6789,7 +6937,7 @@
         <w:gridCol w:w="761"/>
         <w:gridCol w:w="1350"/>
         <w:gridCol w:w="1350"/>
-        <w:gridCol w:w="3094"/>
+        <w:gridCol w:w="3136"/>
         <w:gridCol w:w="2070"/>
       </w:tblGrid>
       <w:tr>
@@ -6981,7 +7129,7 @@
         </w:tc>
         <w:tc>
           <w:tcPr>
-            <w:tcW w:w="3094" w:type="dxa"/>
+            <w:tcW w:w="3136" w:type="dxa"/>
             <w:tcBorders>
               <w:bottom w:val="single" w:sz="4" w:space="0" w:color="auto"/>
             </w:tcBorders>
@@ -7205,7 +7353,7 @@
         </w:tc>
         <w:tc>
           <w:tcPr>
-            <w:tcW w:w="3094" w:type="dxa"/>
+            <w:tcW w:w="3136" w:type="dxa"/>
             <w:tcBorders>
               <w:top w:val="single" w:sz="4" w:space="0" w:color="auto"/>
             </w:tcBorders>
@@ -7379,7 +7527,7 @@
         </w:tc>
         <w:tc>
           <w:tcPr>
-            <w:tcW w:w="3094" w:type="dxa"/>
+            <w:tcW w:w="3136" w:type="dxa"/>
             <w:noWrap/>
             <w:hideMark/>
           </w:tcPr>
@@ -7559,7 +7707,7 @@
         </w:tc>
         <w:tc>
           <w:tcPr>
-            <w:tcW w:w="3094" w:type="dxa"/>
+            <w:tcW w:w="3136" w:type="dxa"/>
             <w:noWrap/>
             <w:hideMark/>
           </w:tcPr>
@@ -7572,6 +7720,7 @@
                 <w:iCs/>
               </w:rPr>
             </w:pPr>
+            <w:proofErr w:type="spellStart"/>
             <w:r>
               <w:rPr>
                 <w:rFonts w:ascii="Times New Roman" w:hAnsi="Times New Roman" w:cs="Times New Roman"/>
@@ -7580,6 +7729,7 @@
               </w:rPr>
               <w:t>Unk</w:t>
             </w:r>
+            <w:proofErr w:type="spellEnd"/>
           </w:p>
         </w:tc>
         <w:tc>
@@ -7731,7 +7881,7 @@
         </w:tc>
         <w:tc>
           <w:tcPr>
-            <w:tcW w:w="3094" w:type="dxa"/>
+            <w:tcW w:w="3136" w:type="dxa"/>
             <w:noWrap/>
             <w:hideMark/>
           </w:tcPr>
@@ -7899,7 +8049,7 @@
         </w:tc>
         <w:tc>
           <w:tcPr>
-            <w:tcW w:w="3094" w:type="dxa"/>
+            <w:tcW w:w="3136" w:type="dxa"/>
             <w:noWrap/>
             <w:hideMark/>
           </w:tcPr>
@@ -7924,6 +8074,7 @@
               </w:rPr>
               <w:t xml:space="preserve">, </w:t>
             </w:r>
+            <w:proofErr w:type="spellStart"/>
             <w:r>
               <w:rPr>
                 <w:rFonts w:ascii="Times New Roman" w:hAnsi="Times New Roman" w:cs="Times New Roman"/>
@@ -7933,6 +8084,7 @@
               </w:rPr>
               <w:t>Unk</w:t>
             </w:r>
+            <w:proofErr w:type="spellEnd"/>
           </w:p>
         </w:tc>
         <w:tc>
@@ -8090,7 +8242,7 @@
         </w:tc>
         <w:tc>
           <w:tcPr>
-            <w:tcW w:w="3094" w:type="dxa"/>
+            <w:tcW w:w="3136" w:type="dxa"/>
             <w:noWrap/>
             <w:hideMark/>
           </w:tcPr>
@@ -8282,7 +8434,7 @@
         </w:tc>
         <w:tc>
           <w:tcPr>
-            <w:tcW w:w="3094" w:type="dxa"/>
+            <w:tcW w:w="3136" w:type="dxa"/>
             <w:noWrap/>
             <w:hideMark/>
           </w:tcPr>
@@ -8456,7 +8608,7 @@
         </w:tc>
         <w:tc>
           <w:tcPr>
-            <w:tcW w:w="3094" w:type="dxa"/>
+            <w:tcW w:w="3136" w:type="dxa"/>
             <w:noWrap/>
             <w:hideMark/>
           </w:tcPr>
@@ -8630,7 +8782,7 @@
         </w:tc>
         <w:tc>
           <w:tcPr>
-            <w:tcW w:w="3094" w:type="dxa"/>
+            <w:tcW w:w="3136" w:type="dxa"/>
             <w:noWrap/>
             <w:hideMark/>
           </w:tcPr>
@@ -8798,7 +8950,7 @@
         </w:tc>
         <w:tc>
           <w:tcPr>
-            <w:tcW w:w="3094" w:type="dxa"/>
+            <w:tcW w:w="3136" w:type="dxa"/>
             <w:noWrap/>
             <w:hideMark/>
           </w:tcPr>
@@ -8839,14 +8991,12 @@
               </w:rPr>
               <w:t>299</w:t>
             </w:r>
-          </w:p>
-          <w:p>
-            <w:pPr>
-              <w:jc w:val="right"/>
-              <w:rPr>
-                <w:rFonts w:ascii="Times New Roman" w:hAnsi="Times New Roman" w:cs="Times New Roman"/>
-              </w:rPr>
-            </w:pPr>
+            <w:r>
+              <w:rPr>
+                <w:rFonts w:ascii="Times New Roman" w:hAnsi="Times New Roman" w:cs="Times New Roman"/>
+              </w:rPr>
+              <w:t xml:space="preserve">, </w:t>
+            </w:r>
             <w:r>
               <w:rPr>
                 <w:rFonts w:ascii="Times New Roman" w:hAnsi="Times New Roman" w:cs="Times New Roman"/>
@@ -9016,7 +9166,7 @@
         </w:tc>
         <w:tc>
           <w:tcPr>
-            <w:tcW w:w="3094" w:type="dxa"/>
+            <w:tcW w:w="3136" w:type="dxa"/>
             <w:noWrap/>
             <w:hideMark/>
           </w:tcPr>
@@ -9184,7 +9334,7 @@
         </w:tc>
         <w:tc>
           <w:tcPr>
-            <w:tcW w:w="3094" w:type="dxa"/>
+            <w:tcW w:w="3136" w:type="dxa"/>
             <w:noWrap/>
             <w:hideMark/>
           </w:tcPr>
@@ -9358,93 +9508,105 @@
         </w:tc>
         <w:tc>
           <w:tcPr>
-            <w:tcW w:w="3094" w:type="dxa"/>
-            <w:noWrap/>
-            <w:hideMark/>
-          </w:tcPr>
-          <w:p>
-            <w:pPr>
-              <w:jc w:val="right"/>
-              <w:rPr>
-                <w:rFonts w:ascii="Times New Roman" w:hAnsi="Times New Roman" w:cs="Times New Roman"/>
-              </w:rPr>
-            </w:pPr>
-            <w:r>
-              <w:rPr>
-                <w:rFonts w:ascii="Times New Roman" w:hAnsi="Times New Roman" w:cs="Times New Roman"/>
-              </w:rPr>
-              <w:t>112</w:t>
-            </w:r>
-            <w:r>
-              <w:rPr>
-                <w:rFonts w:ascii="Times New Roman" w:hAnsi="Times New Roman" w:cs="Times New Roman"/>
-              </w:rPr>
-              <w:t xml:space="preserve">, </w:t>
-            </w:r>
-            <w:r>
-              <w:rPr>
-                <w:rFonts w:ascii="Times New Roman" w:hAnsi="Times New Roman" w:cs="Times New Roman"/>
-              </w:rPr>
-              <w:t>296</w:t>
-            </w:r>
-            <w:r>
-              <w:rPr>
-                <w:rFonts w:ascii="Times New Roman" w:hAnsi="Times New Roman" w:cs="Times New Roman"/>
-              </w:rPr>
-              <w:t xml:space="preserve">, </w:t>
-            </w:r>
-            <w:r>
-              <w:rPr>
-                <w:rFonts w:ascii="Times New Roman" w:hAnsi="Times New Roman" w:cs="Times New Roman"/>
-              </w:rPr>
-              <w:t>940</w:t>
-            </w:r>
-            <w:r>
-              <w:rPr>
-                <w:rFonts w:ascii="Times New Roman" w:hAnsi="Times New Roman" w:cs="Times New Roman"/>
-              </w:rPr>
-              <w:t xml:space="preserve">, </w:t>
-            </w:r>
-          </w:p>
-          <w:p>
-            <w:pPr>
-              <w:jc w:val="right"/>
-              <w:rPr>
-                <w:rFonts w:ascii="Times New Roman" w:hAnsi="Times New Roman" w:cs="Times New Roman"/>
-              </w:rPr>
-            </w:pPr>
-            <w:r>
-              <w:rPr>
-                <w:rFonts w:ascii="Times New Roman" w:hAnsi="Times New Roman" w:cs="Times New Roman"/>
-              </w:rPr>
-              <w:t>965</w:t>
-            </w:r>
-            <w:r>
-              <w:rPr>
-                <w:rFonts w:ascii="Times New Roman" w:hAnsi="Times New Roman" w:cs="Times New Roman"/>
-              </w:rPr>
-              <w:t xml:space="preserve">, </w:t>
-            </w:r>
-            <w:r>
-              <w:rPr>
-                <w:rFonts w:ascii="Times New Roman" w:hAnsi="Times New Roman" w:cs="Times New Roman"/>
-              </w:rPr>
-              <w:t>980</w:t>
-            </w:r>
-            <w:r>
-              <w:rPr>
-                <w:rFonts w:ascii="Times New Roman" w:hAnsi="Times New Roman" w:cs="Times New Roman"/>
-              </w:rPr>
-              <w:t xml:space="preserve">, </w:t>
-            </w:r>
-            <w:r>
+            <w:tcW w:w="3136" w:type="dxa"/>
+            <w:noWrap/>
+            <w:hideMark/>
+          </w:tcPr>
+          <w:p>
+            <w:pPr>
+              <w:tabs>
+                <w:tab w:val="left" w:pos="870"/>
+                <w:tab w:val="right" w:pos="2698"/>
+              </w:tabs>
+              <w:jc w:val="right"/>
               <w:rPr>
                 <w:rFonts w:ascii="Times New Roman" w:hAnsi="Times New Roman" w:cs="Times New Roman"/>
                 <w:i/>
                 <w:iCs/>
               </w:rPr>
+            </w:pPr>
+            <w:r>
+              <w:rPr>
+                <w:rFonts w:ascii="Times New Roman" w:hAnsi="Times New Roman" w:cs="Times New Roman"/>
+              </w:rPr>
+              <w:t>112</w:t>
+            </w:r>
+            <w:r>
+              <w:rPr>
+                <w:rFonts w:ascii="Times New Roman" w:hAnsi="Times New Roman" w:cs="Times New Roman"/>
+              </w:rPr>
+              <w:t xml:space="preserve">, </w:t>
+            </w:r>
+            <w:r>
+              <w:rPr>
+                <w:rFonts w:ascii="Times New Roman" w:hAnsi="Times New Roman" w:cs="Times New Roman"/>
+              </w:rPr>
+              <w:t>296</w:t>
+            </w:r>
+            <w:r>
+              <w:rPr>
+                <w:rFonts w:ascii="Times New Roman" w:hAnsi="Times New Roman" w:cs="Times New Roman"/>
+              </w:rPr>
+              <w:t>,</w:t>
+            </w:r>
+            <w:r>
+              <w:rPr>
+                <w:rFonts w:ascii="Times New Roman" w:hAnsi="Times New Roman" w:cs="Times New Roman"/>
+              </w:rPr>
+              <w:t xml:space="preserve"> </w:t>
+            </w:r>
+            <w:r>
+              <w:rPr>
+                <w:rFonts w:ascii="Times New Roman" w:hAnsi="Times New Roman" w:cs="Times New Roman"/>
+              </w:rPr>
+              <w:t>940</w:t>
+            </w:r>
+            <w:r>
+              <w:rPr>
+                <w:rFonts w:ascii="Times New Roman" w:hAnsi="Times New Roman" w:cs="Times New Roman"/>
+              </w:rPr>
+              <w:t>,</w:t>
+            </w:r>
+            <w:r>
+              <w:rPr>
+                <w:rFonts w:ascii="Times New Roman" w:hAnsi="Times New Roman" w:cs="Times New Roman"/>
+              </w:rPr>
+              <w:t xml:space="preserve"> </w:t>
+            </w:r>
+            <w:r>
+              <w:rPr>
+                <w:rFonts w:ascii="Times New Roman" w:hAnsi="Times New Roman" w:cs="Times New Roman"/>
+              </w:rPr>
+              <w:t>965</w:t>
+            </w:r>
+            <w:r>
+              <w:rPr>
+                <w:rFonts w:ascii="Times New Roman" w:hAnsi="Times New Roman" w:cs="Times New Roman"/>
+              </w:rPr>
+              <w:t xml:space="preserve">, </w:t>
+            </w:r>
+            <w:r>
+              <w:rPr>
+                <w:rFonts w:ascii="Times New Roman" w:hAnsi="Times New Roman" w:cs="Times New Roman"/>
+              </w:rPr>
+              <w:t>980</w:t>
+            </w:r>
+            <w:r>
+              <w:rPr>
+                <w:rFonts w:ascii="Times New Roman" w:hAnsi="Times New Roman" w:cs="Times New Roman"/>
+              </w:rPr>
+              <w:t xml:space="preserve">, </w:t>
+            </w:r>
+            <w:proofErr w:type="spellStart"/>
+            <w:r>
+              <w:rPr>
+                <w:rFonts w:ascii="Times New Roman" w:hAnsi="Times New Roman" w:cs="Times New Roman"/>
+                <w:i/>
+                <w:iCs/>
+              </w:rPr>
               <w:t>Unk</w:t>
             </w:r>
+            <w:proofErr w:type="spellEnd"/>
           </w:p>
         </w:tc>
         <w:tc>
@@ -9464,7 +9626,19 @@
               <w:rPr>
                 <w:rFonts w:ascii="Times New Roman" w:hAnsi="Times New Roman" w:cs="Times New Roman"/>
               </w:rPr>
-              <w:t>296;980</w:t>
+              <w:t>296</w:t>
+            </w:r>
+            <w:r>
+              <w:rPr>
+                <w:rFonts w:ascii="Times New Roman" w:hAnsi="Times New Roman" w:cs="Times New Roman"/>
+              </w:rPr>
+              <w:t xml:space="preserve">, </w:t>
+            </w:r>
+            <w:r>
+              <w:rPr>
+                <w:rFonts w:ascii="Times New Roman" w:hAnsi="Times New Roman" w:cs="Times New Roman"/>
+              </w:rPr>
+              <w:t>980</w:t>
             </w:r>
           </w:p>
         </w:tc>
@@ -9608,7 +9782,7 @@
         </w:tc>
         <w:tc>
           <w:tcPr>
-            <w:tcW w:w="3094" w:type="dxa"/>
+            <w:tcW w:w="3136" w:type="dxa"/>
             <w:noWrap/>
             <w:hideMark/>
           </w:tcPr>
@@ -9649,14 +9823,12 @@
               </w:rPr>
               <w:t>299</w:t>
             </w:r>
-          </w:p>
-          <w:p>
-            <w:pPr>
-              <w:jc w:val="right"/>
-              <w:rPr>
-                <w:rFonts w:ascii="Times New Roman" w:hAnsi="Times New Roman" w:cs="Times New Roman"/>
-              </w:rPr>
-            </w:pPr>
+            <w:r>
+              <w:rPr>
+                <w:rFonts w:ascii="Times New Roman" w:hAnsi="Times New Roman" w:cs="Times New Roman"/>
+              </w:rPr>
+              <w:t xml:space="preserve">, </w:t>
+            </w:r>
             <w:r>
               <w:rPr>
                 <w:rFonts w:ascii="Times New Roman" w:hAnsi="Times New Roman" w:cs="Times New Roman"/>
@@ -9700,6 +9872,7 @@
                 <w:iCs/>
               </w:rPr>
             </w:pPr>
+            <w:proofErr w:type="spellStart"/>
             <w:r>
               <w:rPr>
                 <w:rFonts w:ascii="Times New Roman" w:hAnsi="Times New Roman" w:cs="Times New Roman"/>
@@ -9708,6 +9881,7 @@
               </w:rPr>
               <w:t>Unk</w:t>
             </w:r>
+            <w:proofErr w:type="spellEnd"/>
           </w:p>
         </w:tc>
         <w:tc>
@@ -9806,7 +9980,7 @@
         </w:tc>
         <w:tc>
           <w:tcPr>
-            <w:tcW w:w="3094" w:type="dxa"/>
+            <w:tcW w:w="3136" w:type="dxa"/>
             <w:noWrap/>
           </w:tcPr>
           <w:p>
@@ -10019,6 +10193,18 @@
           <w:rFonts w:ascii="Times New Roman" w:hAnsi="Times New Roman" w:cs="Times New Roman"/>
         </w:rPr>
         <w:t>See Main Text Table 1 or Table S5 for behavioral codes.</w:t>
+      </w:r>
+      <w:r>
+        <w:rPr>
+          <w:rFonts w:ascii="Times New Roman" w:hAnsi="Times New Roman" w:cs="Times New Roman"/>
+        </w:rPr>
+        <w:t xml:space="preserve"> </w:t>
+      </w:r>
+      <w:r>
+        <w:rPr>
+          <w:rFonts w:ascii="Times New Roman" w:hAnsi="Times New Roman" w:cs="Times New Roman"/>
+        </w:rPr>
+        <w:t>Lines break every 40 characters.</w:t>
       </w:r>
     </w:p>
     <w:p>
@@ -15139,7 +15325,31 @@
         <w:rPr>
           <w:rFonts w:ascii="Times New Roman" w:hAnsi="Times New Roman" w:cs="Times New Roman"/>
         </w:rPr>
-        <w:t xml:space="preserve">. After-copulation displays featured a both qualitatively and quantitatively different array of behavioral elements as before-copulation displays (Table S6). </w:t>
+        <w:t>.</w:t>
+      </w:r>
+      <w:r>
+        <w:rPr>
+          <w:rFonts w:ascii="Times New Roman" w:hAnsi="Times New Roman" w:cs="Times New Roman"/>
+        </w:rPr>
+        <w:t xml:space="preserve"> These displays ranged from </w:t>
+      </w:r>
+      <w:r>
+        <w:rPr>
+          <w:rFonts w:ascii="Times New Roman" w:hAnsi="Times New Roman" w:cs="Times New Roman"/>
+        </w:rPr>
+        <w:t>12 to 139 elements in length</w:t>
+      </w:r>
+      <w:r>
+        <w:rPr>
+          <w:rFonts w:ascii="Times New Roman" w:hAnsi="Times New Roman" w:cs="Times New Roman"/>
+        </w:rPr>
+        <w:t>.</w:t>
+      </w:r>
+      <w:r>
+        <w:rPr>
+          <w:rFonts w:ascii="Times New Roman" w:hAnsi="Times New Roman" w:cs="Times New Roman"/>
+        </w:rPr>
+        <w:t xml:space="preserve"> After-copulation displays featured a both qualitatively and quantitatively different array of behavioral elements as before-copulation displays (Table S6). </w:t>
       </w:r>
       <w:r>
         <w:rPr>
@@ -15177,31 +15387,572 @@
         <w:rPr>
           <w:rFonts w:ascii="Times New Roman" w:hAnsi="Times New Roman" w:cs="Times New Roman"/>
         </w:rPr>
-        <w:t xml:space="preserve">Every after-copulation displays featured either another successful copulation (12/13 </w:t>
-      </w:r>
-      <w:r>
-        <w:rPr>
-          <w:rFonts w:ascii="Times New Roman" w:hAnsi="Times New Roman" w:cs="Times New Roman"/>
-        </w:rPr>
-        <w:t xml:space="preserve">after-copulation </w:t>
-      </w:r>
-      <w:r>
-        <w:rPr>
-          <w:rFonts w:ascii="Times New Roman" w:hAnsi="Times New Roman" w:cs="Times New Roman"/>
-        </w:rPr>
-        <w:t>displays) or an attempted copulation (x/1</w:t>
-      </w:r>
-      <w:r>
-        <w:rPr>
-          <w:rFonts w:ascii="Times New Roman" w:hAnsi="Times New Roman" w:cs="Times New Roman"/>
-        </w:rPr>
-        <w:t>3 after-copulation displays</w:t>
-      </w:r>
-      <w:r>
-        <w:rPr>
-          <w:rFonts w:ascii="Times New Roman" w:hAnsi="Times New Roman" w:cs="Times New Roman"/>
-        </w:rPr>
-        <w:t xml:space="preserve">; Table S6-7). </w:t>
+        <w:t>Seven of 13</w:t>
+      </w:r>
+      <w:r>
+        <w:rPr>
+          <w:rFonts w:ascii="Times New Roman" w:hAnsi="Times New Roman" w:cs="Times New Roman"/>
+        </w:rPr>
+        <w:t xml:space="preserve"> after-copulation displays featured another successful copulation (</w:t>
+      </w:r>
+      <w:r>
+        <w:rPr>
+          <w:rFonts w:ascii="Times New Roman" w:hAnsi="Times New Roman" w:cs="Times New Roman"/>
+        </w:rPr>
+        <w:t>1-3 copulations ea</w:t>
+      </w:r>
+      <w:r>
+        <w:rPr>
+          <w:rFonts w:ascii="Times New Roman" w:hAnsi="Times New Roman" w:cs="Times New Roman"/>
+        </w:rPr>
+        <w:t>ch), while one featured an attempted copulation</w:t>
+      </w:r>
+      <w:r>
+        <w:rPr>
+          <w:rFonts w:ascii="Times New Roman" w:hAnsi="Times New Roman" w:cs="Times New Roman"/>
+        </w:rPr>
+        <w:t xml:space="preserve"> (Table S7). As in the main COP displays, every copulation in the after-copulation displays followed an Audible log-approach dive (</w:t>
+      </w:r>
+      <w:r>
+        <w:rPr>
+          <w:rFonts w:ascii="Times New Roman" w:hAnsi="Times New Roman" w:cs="Times New Roman"/>
+        </w:rPr>
+        <w:t>behavior</w:t>
+      </w:r>
+      <w:r>
+        <w:rPr>
+          <w:rFonts w:ascii="Times New Roman" w:hAnsi="Times New Roman" w:cs="Times New Roman"/>
+        </w:rPr>
+        <w:t xml:space="preserve"> code</w:t>
+      </w:r>
+      <w:r>
+        <w:rPr>
+          <w:rFonts w:ascii="Times New Roman" w:hAnsi="Times New Roman" w:cs="Times New Roman"/>
+        </w:rPr>
+        <w:t xml:space="preserve"> </w:t>
+      </w:r>
+      <w:r>
+        <w:rPr>
+          <w:rFonts w:ascii="Times New Roman" w:hAnsi="Times New Roman" w:cs="Times New Roman"/>
+          <w:i/>
+          <w:iCs/>
+        </w:rPr>
+        <w:t>B</w:t>
+      </w:r>
+      <w:r>
+        <w:rPr>
+          <w:rFonts w:ascii="Times New Roman" w:hAnsi="Times New Roman" w:cs="Times New Roman"/>
+        </w:rPr>
+        <w:t xml:space="preserve">), and </w:t>
+      </w:r>
+      <w:r>
+        <w:rPr>
+          <w:rFonts w:ascii="Times New Roman" w:hAnsi="Times New Roman" w:cs="Times New Roman"/>
+        </w:rPr>
+        <w:t>all except one</w:t>
+      </w:r>
+      <w:r>
+        <w:rPr>
+          <w:rFonts w:ascii="Times New Roman" w:hAnsi="Times New Roman" w:cs="Times New Roman"/>
+        </w:rPr>
+        <w:t xml:space="preserve"> followed a </w:t>
+      </w:r>
+      <w:r>
+        <w:rPr>
+          <w:rFonts w:ascii="Times New Roman" w:hAnsi="Times New Roman" w:cs="Times New Roman"/>
+        </w:rPr>
+        <w:t xml:space="preserve">Side-to-side Bow </w:t>
+      </w:r>
+      <w:r>
+        <w:rPr>
+          <w:rFonts w:ascii="Times New Roman" w:hAnsi="Times New Roman" w:cs="Times New Roman"/>
+        </w:rPr>
+        <w:t>(</w:t>
+      </w:r>
+      <w:r>
+        <w:rPr>
+          <w:rFonts w:ascii="Times New Roman" w:hAnsi="Times New Roman" w:cs="Times New Roman"/>
+        </w:rPr>
+        <w:t>behavior code</w:t>
+      </w:r>
+      <w:r>
+        <w:rPr>
+          <w:rFonts w:ascii="Times New Roman" w:hAnsi="Times New Roman" w:cs="Times New Roman"/>
+        </w:rPr>
+        <w:t xml:space="preserve"> </w:t>
+      </w:r>
+      <w:r>
+        <w:rPr>
+          <w:rFonts w:ascii="Times New Roman" w:hAnsi="Times New Roman" w:cs="Times New Roman"/>
+          <w:i/>
+          <w:iCs/>
+        </w:rPr>
+        <w:t>D</w:t>
+      </w:r>
+      <w:r>
+        <w:rPr>
+          <w:rFonts w:ascii="Times New Roman" w:hAnsi="Times New Roman" w:cs="Times New Roman"/>
+        </w:rPr>
+        <w:t xml:space="preserve">) </w:t>
+      </w:r>
+      <w:r>
+        <w:rPr>
+          <w:rFonts w:ascii="Times New Roman" w:hAnsi="Times New Roman" w:cs="Times New Roman"/>
+        </w:rPr>
+        <w:t>into</w:t>
+      </w:r>
+      <w:r>
+        <w:rPr>
+          <w:rFonts w:ascii="Times New Roman" w:hAnsi="Times New Roman" w:cs="Times New Roman"/>
+        </w:rPr>
+        <w:t xml:space="preserve"> Audible log-approach dive combination</w:t>
+      </w:r>
+      <w:r>
+        <w:rPr>
+          <w:rFonts w:ascii="Times New Roman" w:hAnsi="Times New Roman" w:cs="Times New Roman"/>
+        </w:rPr>
+        <w:t>, including in the case of the unsuccessful, attempted copulation (ID#1987</w:t>
+      </w:r>
+      <w:r>
+        <w:rPr>
+          <w:rFonts w:ascii="Times New Roman" w:hAnsi="Times New Roman" w:cs="Times New Roman"/>
+        </w:rPr>
+        <w:t>, Table S7)</w:t>
+      </w:r>
+      <w:r>
+        <w:rPr>
+          <w:rFonts w:ascii="Times New Roman" w:hAnsi="Times New Roman" w:cs="Times New Roman"/>
+        </w:rPr>
+        <w:t xml:space="preserve">. </w:t>
+      </w:r>
+      <w:r>
+        <w:rPr>
+          <w:rFonts w:ascii="Times New Roman" w:hAnsi="Times New Roman" w:cs="Times New Roman"/>
+        </w:rPr>
+        <w:t xml:space="preserve">One after-copulation display (ID#992) featured three successful copulations, each one following a Side-to-side Bow into Audible log-approach Dive </w:t>
+      </w:r>
+      <w:r>
+        <w:rPr>
+          <w:rFonts w:ascii="Times New Roman" w:hAnsi="Times New Roman" w:cs="Times New Roman"/>
+        </w:rPr>
+        <w:t>sequence</w:t>
+      </w:r>
+      <w:r>
+        <w:rPr>
+          <w:rFonts w:ascii="Times New Roman" w:hAnsi="Times New Roman" w:cs="Times New Roman"/>
+        </w:rPr>
+        <w:t xml:space="preserve"> (Table S7</w:t>
+      </w:r>
+      <w:r>
+        <w:rPr>
+          <w:rFonts w:ascii="Times New Roman" w:hAnsi="Times New Roman" w:cs="Times New Roman"/>
+        </w:rPr>
+        <w:t>)</w:t>
+      </w:r>
+      <w:r>
+        <w:rPr>
+          <w:rFonts w:ascii="Times New Roman" w:hAnsi="Times New Roman" w:cs="Times New Roman"/>
+        </w:rPr>
+        <w:t xml:space="preserve">. </w:t>
+      </w:r>
+      <w:r>
+        <w:rPr>
+          <w:rFonts w:ascii="Times New Roman" w:hAnsi="Times New Roman" w:cs="Times New Roman"/>
+        </w:rPr>
+        <w:t xml:space="preserve">The </w:t>
+      </w:r>
+      <w:r>
+        <w:rPr>
+          <w:rFonts w:ascii="Times New Roman" w:hAnsi="Times New Roman" w:cs="Times New Roman"/>
+        </w:rPr>
+        <w:t>lone exception</w:t>
+      </w:r>
+      <w:r>
+        <w:rPr>
+          <w:rFonts w:ascii="Times New Roman" w:hAnsi="Times New Roman" w:cs="Times New Roman"/>
+        </w:rPr>
+        <w:t xml:space="preserve"> </w:t>
+      </w:r>
+      <w:r>
+        <w:rPr>
+          <w:rFonts w:ascii="Times New Roman" w:hAnsi="Times New Roman" w:cs="Times New Roman"/>
+        </w:rPr>
+        <w:t>(ID#1920</w:t>
+      </w:r>
+      <w:r>
+        <w:rPr>
+          <w:rFonts w:ascii="Times New Roman" w:hAnsi="Times New Roman" w:cs="Times New Roman"/>
+        </w:rPr>
+        <w:t>)</w:t>
+      </w:r>
+      <w:r>
+        <w:rPr>
+          <w:rFonts w:ascii="Times New Roman" w:hAnsi="Times New Roman" w:cs="Times New Roman"/>
+        </w:rPr>
+        <w:t xml:space="preserve"> </w:t>
+      </w:r>
+      <w:r>
+        <w:rPr>
+          <w:rFonts w:ascii="Times New Roman" w:hAnsi="Times New Roman" w:cs="Times New Roman"/>
+        </w:rPr>
+        <w:t>featured</w:t>
+      </w:r>
+      <w:r>
+        <w:rPr>
+          <w:rFonts w:ascii="Times New Roman" w:hAnsi="Times New Roman" w:cs="Times New Roman"/>
+        </w:rPr>
+        <w:t xml:space="preserve"> a second copulation </w:t>
+      </w:r>
+      <w:r>
+        <w:rPr>
+          <w:rFonts w:ascii="Times New Roman" w:hAnsi="Times New Roman" w:cs="Times New Roman"/>
+        </w:rPr>
+        <w:t>following</w:t>
+      </w:r>
+      <w:r>
+        <w:rPr>
+          <w:rFonts w:ascii="Times New Roman" w:hAnsi="Times New Roman" w:cs="Times New Roman"/>
+        </w:rPr>
+        <w:t xml:space="preserve"> Neck twist into Audible log-approach dive</w:t>
+      </w:r>
+      <w:r>
+        <w:rPr>
+          <w:rFonts w:ascii="Times New Roman" w:hAnsi="Times New Roman" w:cs="Times New Roman"/>
+        </w:rPr>
+        <w:t>.</w:t>
+      </w:r>
+      <w:r>
+        <w:rPr>
+          <w:rFonts w:ascii="Times New Roman" w:hAnsi="Times New Roman" w:cs="Times New Roman"/>
+        </w:rPr>
+        <w:t xml:space="preserve"> </w:t>
+      </w:r>
+    </w:p>
+    <w:p>
+      <w:pPr>
+        <w:rPr>
+          <w:rFonts w:ascii="Times New Roman" w:hAnsi="Times New Roman" w:cs="Times New Roman"/>
+        </w:rPr>
+      </w:pPr>
+      <w:r>
+        <w:rPr>
+          <w:rFonts w:ascii="Times New Roman" w:hAnsi="Times New Roman" w:cs="Times New Roman"/>
+        </w:rPr>
+        <w:tab/>
+      </w:r>
+      <w:r>
+        <w:rPr>
+          <w:rFonts w:ascii="Times New Roman" w:hAnsi="Times New Roman" w:cs="Times New Roman"/>
+        </w:rPr>
+        <w:t>Repertoire size, in terms of number of unique display elements, was similar between before</w:t>
+      </w:r>
+      <w:r>
+        <w:rPr>
+          <w:rFonts w:ascii="Times New Roman" w:hAnsi="Times New Roman" w:cs="Times New Roman"/>
+        </w:rPr>
+        <w:t>- and after-cop</w:t>
+      </w:r>
+      <w:r>
+        <w:rPr>
+          <w:rFonts w:ascii="Times New Roman" w:hAnsi="Times New Roman" w:cs="Times New Roman"/>
+        </w:rPr>
+        <w:t>ulation displays</w:t>
+      </w:r>
+      <w:r>
+        <w:rPr>
+          <w:rFonts w:ascii="Times New Roman" w:hAnsi="Times New Roman" w:cs="Times New Roman"/>
+        </w:rPr>
+        <w:t xml:space="preserve"> </w:t>
+      </w:r>
+      <w:r>
+        <w:rPr>
+          <w:rFonts w:ascii="Times New Roman" w:hAnsi="Times New Roman" w:cs="Times New Roman"/>
+        </w:rPr>
+        <w:t>(mean ± SD</w:t>
+      </w:r>
+      <w:r>
+        <w:rPr>
+          <w:rFonts w:ascii="Times New Roman" w:hAnsi="Times New Roman" w:cs="Times New Roman"/>
+        </w:rPr>
+        <w:t xml:space="preserve"> unique elements</w:t>
+      </w:r>
+      <w:r>
+        <w:rPr>
+          <w:rFonts w:ascii="Times New Roman" w:hAnsi="Times New Roman" w:cs="Times New Roman"/>
+        </w:rPr>
+        <w:t xml:space="preserve">, </w:t>
+      </w:r>
+      <w:r>
+        <w:rPr>
+          <w:rFonts w:ascii="Times New Roman" w:hAnsi="Times New Roman" w:cs="Times New Roman"/>
+        </w:rPr>
+        <w:t xml:space="preserve">before-copulation: </w:t>
+      </w:r>
+      <w:r>
+        <w:rPr>
+          <w:rFonts w:ascii="Times New Roman" w:hAnsi="Times New Roman" w:cs="Times New Roman"/>
+        </w:rPr>
+        <w:t>3.15 ± 0.80</w:t>
+      </w:r>
+      <w:r>
+        <w:rPr>
+          <w:rFonts w:ascii="Times New Roman" w:hAnsi="Times New Roman" w:cs="Times New Roman"/>
+        </w:rPr>
+        <w:t>, after</w:t>
+      </w:r>
+      <w:r>
+        <w:rPr>
+          <w:rFonts w:ascii="Times New Roman" w:hAnsi="Times New Roman" w:cs="Times New Roman"/>
+        </w:rPr>
+        <w:t xml:space="preserve">: 3.31 </w:t>
+      </w:r>
+      <w:r>
+        <w:rPr>
+          <w:rFonts w:ascii="Times New Roman" w:hAnsi="Times New Roman" w:cs="Times New Roman"/>
+        </w:rPr>
+        <w:t xml:space="preserve">± </w:t>
+      </w:r>
+      <w:r>
+        <w:rPr>
+          <w:rFonts w:ascii="Times New Roman" w:hAnsi="Times New Roman" w:cs="Times New Roman"/>
+        </w:rPr>
+        <w:t xml:space="preserve">0.95; paired two-sided T-test </w:t>
+      </w:r>
+      <w:r>
+        <w:rPr>
+          <w:rFonts w:ascii="Times New Roman" w:hAnsi="Times New Roman" w:cs="Times New Roman"/>
+          <w:i/>
+          <w:iCs/>
+        </w:rPr>
+        <w:t>t</w:t>
+      </w:r>
+      <w:r>
+        <w:rPr>
+          <w:rFonts w:ascii="Times New Roman" w:hAnsi="Times New Roman" w:cs="Times New Roman"/>
+        </w:rPr>
+        <w:t xml:space="preserve"> = -0.46, </w:t>
+      </w:r>
+      <w:r>
+        <w:rPr>
+          <w:rFonts w:ascii="Times New Roman" w:hAnsi="Times New Roman" w:cs="Times New Roman"/>
+          <w:i/>
+          <w:iCs/>
+        </w:rPr>
+        <w:t>P</w:t>
+      </w:r>
+      <w:r>
+        <w:rPr>
+          <w:rFonts w:ascii="Times New Roman" w:hAnsi="Times New Roman" w:cs="Times New Roman"/>
+        </w:rPr>
+        <w:t xml:space="preserve"> = 0.66</w:t>
+      </w:r>
+      <w:r>
+        <w:rPr>
+          <w:rFonts w:ascii="Times New Roman" w:hAnsi="Times New Roman" w:cs="Times New Roman"/>
+        </w:rPr>
+        <w:t xml:space="preserve">; Fig. S5). </w:t>
+      </w:r>
+      <w:r>
+        <w:rPr>
+          <w:rFonts w:ascii="Times New Roman" w:hAnsi="Times New Roman" w:cs="Times New Roman"/>
+        </w:rPr>
+        <w:t>However</w:t>
+      </w:r>
+      <w:r>
+        <w:rPr>
+          <w:rFonts w:ascii="Times New Roman" w:hAnsi="Times New Roman" w:cs="Times New Roman"/>
+        </w:rPr>
+        <w:t xml:space="preserve">, </w:t>
+      </w:r>
+      <w:r>
+        <w:rPr>
+          <w:rFonts w:ascii="Times New Roman" w:hAnsi="Times New Roman" w:cs="Times New Roman"/>
+        </w:rPr>
+        <w:t>after-copulation displays had more complicated syntax. After</w:t>
+      </w:r>
+      <w:r>
+        <w:rPr>
+          <w:rFonts w:ascii="Times New Roman" w:hAnsi="Times New Roman" w:cs="Times New Roman"/>
+        </w:rPr>
+        <w:t xml:space="preserve">-copulation displays </w:t>
+      </w:r>
+      <w:r>
+        <w:rPr>
+          <w:rFonts w:ascii="Times New Roman" w:hAnsi="Times New Roman" w:cs="Times New Roman"/>
+        </w:rPr>
+        <w:t xml:space="preserve">had significantly higher entropy </w:t>
+      </w:r>
+      <w:r>
+        <w:rPr>
+          <w:rFonts w:ascii="Times New Roman" w:hAnsi="Times New Roman" w:cs="Times New Roman"/>
+        </w:rPr>
+        <w:t xml:space="preserve">(scaled entropy </w:t>
+      </w:r>
+      <w:proofErr w:type="gramStart"/>
+      <w:r>
+        <w:rPr>
+          <w:rFonts w:ascii="Times New Roman" w:hAnsi="Times New Roman" w:cs="Times New Roman"/>
+        </w:rPr>
+        <w:t>before:</w:t>
+      </w:r>
+      <w:proofErr w:type="gramEnd"/>
+      <w:r>
+        <w:rPr>
+          <w:rFonts w:ascii="Times New Roman" w:hAnsi="Times New Roman" w:cs="Times New Roman"/>
+        </w:rPr>
+        <w:t xml:space="preserve"> 0.26 </w:t>
+      </w:r>
+      <w:r>
+        <w:rPr>
+          <w:rFonts w:ascii="Times New Roman" w:hAnsi="Times New Roman" w:cs="Times New Roman"/>
+        </w:rPr>
+        <w:t>±</w:t>
+      </w:r>
+      <w:r>
+        <w:rPr>
+          <w:rFonts w:ascii="Times New Roman" w:hAnsi="Times New Roman" w:cs="Times New Roman"/>
+        </w:rPr>
+        <w:t xml:space="preserve"> 0.16, after: 0.52 </w:t>
+      </w:r>
+      <w:r>
+        <w:rPr>
+          <w:rFonts w:ascii="Times New Roman" w:hAnsi="Times New Roman" w:cs="Times New Roman"/>
+        </w:rPr>
+        <w:t>±</w:t>
+      </w:r>
+      <w:r>
+        <w:rPr>
+          <w:rFonts w:ascii="Times New Roman" w:hAnsi="Times New Roman" w:cs="Times New Roman"/>
+        </w:rPr>
+        <w:t xml:space="preserve"> 0.19; </w:t>
+      </w:r>
+      <w:r>
+        <w:rPr>
+          <w:rFonts w:ascii="Times New Roman" w:hAnsi="Times New Roman" w:cs="Times New Roman"/>
+          <w:i/>
+          <w:iCs/>
+        </w:rPr>
+        <w:t>t</w:t>
+      </w:r>
+      <w:r>
+        <w:rPr>
+          <w:rFonts w:ascii="Times New Roman" w:hAnsi="Times New Roman" w:cs="Times New Roman"/>
+        </w:rPr>
+        <w:t xml:space="preserve"> = -3.91, </w:t>
+      </w:r>
+      <w:r>
+        <w:rPr>
+          <w:rFonts w:ascii="Times New Roman" w:hAnsi="Times New Roman" w:cs="Times New Roman"/>
+          <w:i/>
+          <w:iCs/>
+        </w:rPr>
+        <w:t>P</w:t>
+      </w:r>
+      <w:r>
+        <w:rPr>
+          <w:rFonts w:ascii="Times New Roman" w:hAnsi="Times New Roman" w:cs="Times New Roman"/>
+        </w:rPr>
+        <w:t xml:space="preserve"> &lt; 0.01</w:t>
+      </w:r>
+      <w:r>
+        <w:rPr>
+          <w:rFonts w:ascii="Times New Roman" w:hAnsi="Times New Roman" w:cs="Times New Roman"/>
+        </w:rPr>
+        <w:t>; Fig. S5</w:t>
+      </w:r>
+      <w:r>
+        <w:rPr>
+          <w:rFonts w:ascii="Times New Roman" w:hAnsi="Times New Roman" w:cs="Times New Roman"/>
+        </w:rPr>
+        <w:t>)</w:t>
+      </w:r>
+      <w:r>
+        <w:rPr>
+          <w:rFonts w:ascii="Times New Roman" w:hAnsi="Times New Roman" w:cs="Times New Roman"/>
+        </w:rPr>
+        <w:t xml:space="preserve">, and </w:t>
+      </w:r>
+      <w:r>
+        <w:rPr>
+          <w:rFonts w:ascii="Times New Roman" w:hAnsi="Times New Roman" w:cs="Times New Roman"/>
+        </w:rPr>
+        <w:t>were also significantly less compressible than before-</w:t>
+      </w:r>
+      <w:r>
+        <w:rPr>
+          <w:rFonts w:ascii="Times New Roman" w:hAnsi="Times New Roman" w:cs="Times New Roman"/>
+        </w:rPr>
+        <w:t>copulatio</w:t>
+      </w:r>
+      <w:r>
+        <w:rPr>
+          <w:rFonts w:ascii="Times New Roman" w:hAnsi="Times New Roman" w:cs="Times New Roman"/>
+        </w:rPr>
+        <w:t>n</w:t>
+      </w:r>
+      <w:r>
+        <w:rPr>
+          <w:rFonts w:ascii="Times New Roman" w:hAnsi="Times New Roman" w:cs="Times New Roman"/>
+        </w:rPr>
+        <w:t xml:space="preserve"> displays (compression ratio before: </w:t>
+      </w:r>
+      <w:r>
+        <w:rPr>
+          <w:rFonts w:ascii="Times New Roman" w:hAnsi="Times New Roman" w:cs="Times New Roman"/>
+        </w:rPr>
+        <w:t xml:space="preserve">3.65 </w:t>
+      </w:r>
+      <w:r>
+        <w:rPr>
+          <w:rFonts w:ascii="Times New Roman" w:hAnsi="Times New Roman" w:cs="Times New Roman"/>
+        </w:rPr>
+        <w:t xml:space="preserve">± </w:t>
+      </w:r>
+      <w:r>
+        <w:rPr>
+          <w:rFonts w:ascii="Times New Roman" w:hAnsi="Times New Roman" w:cs="Times New Roman"/>
+        </w:rPr>
+        <w:t xml:space="preserve">1.01, after: 2.62 </w:t>
+      </w:r>
+      <w:r>
+        <w:rPr>
+          <w:rFonts w:ascii="Times New Roman" w:hAnsi="Times New Roman" w:cs="Times New Roman"/>
+        </w:rPr>
+        <w:t xml:space="preserve">± </w:t>
+      </w:r>
+      <w:r>
+        <w:rPr>
+          <w:rFonts w:ascii="Times New Roman" w:hAnsi="Times New Roman" w:cs="Times New Roman"/>
+        </w:rPr>
+        <w:t xml:space="preserve">1.48; </w:t>
+      </w:r>
+      <w:r>
+        <w:rPr>
+          <w:rFonts w:ascii="Times New Roman" w:hAnsi="Times New Roman" w:cs="Times New Roman"/>
+          <w:i/>
+          <w:iCs/>
+        </w:rPr>
+        <w:t>t</w:t>
+      </w:r>
+      <w:r>
+        <w:rPr>
+          <w:rFonts w:ascii="Times New Roman" w:hAnsi="Times New Roman" w:cs="Times New Roman"/>
+        </w:rPr>
+        <w:t xml:space="preserve"> = 3.07, </w:t>
+      </w:r>
+      <w:r>
+        <w:rPr>
+          <w:rFonts w:ascii="Times New Roman" w:hAnsi="Times New Roman" w:cs="Times New Roman"/>
+          <w:i/>
+          <w:iCs/>
+        </w:rPr>
+        <w:t>P</w:t>
+      </w:r>
+      <w:r>
+        <w:rPr>
+          <w:rFonts w:ascii="Times New Roman" w:hAnsi="Times New Roman" w:cs="Times New Roman"/>
+        </w:rPr>
+        <w:t xml:space="preserve"> &lt; 0.01; Fig. S5).</w:t>
       </w:r>
     </w:p>
     <w:p>
@@ -15215,35 +15966,107 @@
       <w:pPr>
         <w:rPr>
           <w:rFonts w:ascii="Times New Roman" w:hAnsi="Times New Roman" w:cs="Times New Roman"/>
-          <w:b/>
-          <w:bCs/>
-          <w:u w:val="single"/>
         </w:rPr>
       </w:pPr>
     </w:p>
     <w:p>
       <w:pPr>
-        <w:rPr>
-          <w:rFonts w:ascii="Times New Roman" w:hAnsi="Times New Roman" w:cs="Times New Roman"/>
-        </w:rPr>
-      </w:pPr>
-      <w:r>
+        <w:spacing w:after="160" w:line="259" w:lineRule="auto"/>
+        <w:jc w:val="center"/>
         <w:rPr>
           <w:rFonts w:ascii="Times New Roman" w:hAnsi="Times New Roman" w:cs="Times New Roman"/>
           <w:b/>
           <w:bCs/>
         </w:rPr>
-        <w:t xml:space="preserve">Table S6. </w:t>
-      </w:r>
-      <w:r>
-        <w:rPr>
-          <w:rFonts w:ascii="Times New Roman" w:hAnsi="Times New Roman" w:cs="Times New Roman"/>
-        </w:rPr>
-        <w:t>Behavioral element frequencies in COP displays and after-COP displays (n = 13).</w:t>
-      </w:r>
-      <w:r>
-        <w:rPr>
-          <w:rFonts w:ascii="Times New Roman" w:hAnsi="Times New Roman" w:cs="Times New Roman"/>
+      </w:pPr>
+      <w:r>
+        <w:rPr>
+          <w:noProof/>
+        </w:rPr>
+        <w:drawing>
+          <wp:inline distT="0" distB="0" distL="0" distR="0" wp14:anchorId="009570DF" wp14:editId="432D370C">
+            <wp:extent cx="5486400" cy="1828800"/>
+            <wp:effectExtent l="0" t="0" r="0" b="0"/>
+            <wp:docPr id="6" name="Picture 6"/>
+            <wp:cNvGraphicFramePr>
+              <a:graphicFrameLocks xmlns:a="http://schemas.openxmlformats.org/drawingml/2006/main" noChangeAspect="1"/>
+            </wp:cNvGraphicFramePr>
+            <a:graphic xmlns:a="http://schemas.openxmlformats.org/drawingml/2006/main">
+              <a:graphicData uri="http://schemas.openxmlformats.org/drawingml/2006/picture">
+                <pic:pic xmlns:pic="http://schemas.openxmlformats.org/drawingml/2006/picture">
+                  <pic:nvPicPr>
+                    <pic:cNvPr id="0" name="Picture 4"/>
+                    <pic:cNvPicPr>
+                      <a:picLocks noChangeAspect="1" noChangeArrowheads="1"/>
+                    </pic:cNvPicPr>
+                  </pic:nvPicPr>
+                  <pic:blipFill>
+                    <a:blip r:embed="rId11" cstate="print">
+                      <a:extLst>
+                        <a:ext uri="{28A0092B-C50C-407E-A947-70E740481C1C}">
+                          <a14:useLocalDpi xmlns:a14="http://schemas.microsoft.com/office/drawing/2010/main" val="0"/>
+                        </a:ext>
+                      </a:extLst>
+                    </a:blip>
+                    <a:srcRect/>
+                    <a:stretch>
+                      <a:fillRect/>
+                    </a:stretch>
+                  </pic:blipFill>
+                  <pic:spPr bwMode="auto">
+                    <a:xfrm>
+                      <a:off x="0" y="0"/>
+                      <a:ext cx="5486400" cy="1828800"/>
+                    </a:xfrm>
+                    <a:prstGeom prst="rect">
+                      <a:avLst/>
+                    </a:prstGeom>
+                    <a:noFill/>
+                    <a:ln>
+                      <a:noFill/>
+                    </a:ln>
+                  </pic:spPr>
+                </pic:pic>
+              </a:graphicData>
+            </a:graphic>
+          </wp:inline>
+        </w:drawing>
+      </w:r>
+    </w:p>
+    <w:p>
+      <w:pPr>
+        <w:spacing w:after="160" w:line="259" w:lineRule="auto"/>
+        <w:rPr>
+          <w:rFonts w:ascii="Times New Roman" w:hAnsi="Times New Roman" w:cs="Times New Roman"/>
+          <w:b/>
+          <w:bCs/>
+        </w:rPr>
+      </w:pPr>
+      <w:r>
+        <w:rPr>
+          <w:rFonts w:ascii="Times New Roman" w:hAnsi="Times New Roman" w:cs="Times New Roman"/>
+          <w:b/>
+          <w:bCs/>
+        </w:rPr>
+        <w:t xml:space="preserve">Figure S5. </w:t>
+      </w:r>
+      <w:r>
+        <w:rPr>
+          <w:rFonts w:ascii="Times New Roman" w:hAnsi="Times New Roman" w:cs="Times New Roman"/>
+        </w:rPr>
+        <w:t>Comparison of repertoire and syntax complexity in before-copulation (COP) and after-copulation displays</w:t>
+      </w:r>
+      <w:r>
+        <w:rPr>
+          <w:rFonts w:ascii="Times New Roman" w:hAnsi="Times New Roman" w:cs="Times New Roman"/>
+        </w:rPr>
+        <w:t>.</w:t>
+      </w:r>
+      <w:r>
+        <w:rPr>
+          <w:rFonts w:ascii="Times New Roman" w:hAnsi="Times New Roman" w:cs="Times New Roman"/>
+          <w:b/>
+          <w:bCs/>
         </w:rPr>
         <w:t xml:space="preserve"> </w:t>
       </w:r>
@@ -15251,7 +16074,25 @@
         <w:rPr>
           <w:rFonts w:ascii="Times New Roman" w:hAnsi="Times New Roman" w:cs="Times New Roman"/>
         </w:rPr>
-        <w:t xml:space="preserve">Note that elements </w:t>
+        <w:t xml:space="preserve">Black lines connect before- and after-copulation displays from the same sequence, separated by the first copulation. Gray </w:t>
+      </w:r>
+      <w:r>
+        <w:rPr>
+          <w:rFonts w:ascii="Times New Roman" w:hAnsi="Times New Roman" w:cs="Times New Roman"/>
+        </w:rPr>
+        <w:t>brackets</w:t>
+      </w:r>
+      <w:r>
+        <w:rPr>
+          <w:rFonts w:ascii="Times New Roman" w:hAnsi="Times New Roman" w:cs="Times New Roman"/>
+        </w:rPr>
+        <w:t xml:space="preserve"> </w:t>
+      </w:r>
+      <w:r>
+        <w:rPr>
+          <w:rFonts w:ascii="Times New Roman" w:hAnsi="Times New Roman" w:cs="Times New Roman"/>
+        </w:rPr>
+        <w:t>indicate paired, two-sided T-tests (**</w:t>
       </w:r>
       <w:r>
         <w:rPr>
@@ -15259,13 +16100,7 @@
           <w:i/>
           <w:iCs/>
         </w:rPr>
-        <w:t>M</w:t>
-      </w:r>
-      <w:r>
-        <w:rPr>
-          <w:rFonts w:ascii="Times New Roman" w:hAnsi="Times New Roman" w:cs="Times New Roman"/>
-        </w:rPr>
-        <w:t xml:space="preserve"> (Attempted copulation) and </w:t>
+        <w:t>P</w:t>
       </w:r>
       <w:r>
         <w:rPr>
@@ -15273,13 +16108,127 @@
           <w:i/>
           <w:iCs/>
         </w:rPr>
+        <w:t xml:space="preserve"> &lt; </w:t>
+      </w:r>
+      <w:r>
+        <w:rPr>
+          <w:rFonts w:ascii="Times New Roman" w:hAnsi="Times New Roman" w:cs="Times New Roman"/>
+        </w:rPr>
+        <w:t>0.01</w:t>
+      </w:r>
+      <w:r>
+        <w:rPr>
+          <w:rFonts w:ascii="Times New Roman" w:hAnsi="Times New Roman" w:cs="Times New Roman"/>
+        </w:rPr>
+        <w:t xml:space="preserve">; dashed line = not </w:t>
+      </w:r>
+      <w:r>
+        <w:rPr>
+          <w:rFonts w:ascii="Times New Roman" w:hAnsi="Times New Roman" w:cs="Times New Roman"/>
+        </w:rPr>
+        <w:t>significant</w:t>
+      </w:r>
+      <w:r>
+        <w:rPr>
+          <w:rFonts w:ascii="Times New Roman" w:hAnsi="Times New Roman" w:cs="Times New Roman"/>
+        </w:rPr>
+        <w:t>)</w:t>
+      </w:r>
+      <w:r>
+        <w:rPr>
+          <w:rFonts w:ascii="Times New Roman" w:hAnsi="Times New Roman" w:cs="Times New Roman"/>
+        </w:rPr>
+        <w:t>.</w:t>
+      </w:r>
+      <w:r>
+        <w:rPr>
+          <w:rFonts w:ascii="Times New Roman" w:hAnsi="Times New Roman" w:cs="Times New Roman"/>
+          <w:b/>
+          <w:bCs/>
+        </w:rPr>
+        <w:br w:type="page"/>
+      </w:r>
+    </w:p>
+    <w:p>
+      <w:pPr>
+        <w:rPr>
+          <w:rFonts w:ascii="Times New Roman" w:hAnsi="Times New Roman" w:cs="Times New Roman"/>
+        </w:rPr>
+      </w:pPr>
+      <w:r>
+        <w:rPr>
+          <w:rFonts w:ascii="Times New Roman" w:hAnsi="Times New Roman" w:cs="Times New Roman"/>
+          <w:b/>
+          <w:bCs/>
+        </w:rPr>
+        <w:lastRenderedPageBreak/>
+        <w:t xml:space="preserve">Table S6. </w:t>
+      </w:r>
+      <w:r>
+        <w:rPr>
+          <w:rFonts w:ascii="Times New Roman" w:hAnsi="Times New Roman" w:cs="Times New Roman"/>
+        </w:rPr>
+        <w:t>Behavioral element frequencies in COP displays and after-COP displays (n = 13).</w:t>
+      </w:r>
+      <w:r>
+        <w:rPr>
+          <w:rFonts w:ascii="Times New Roman" w:hAnsi="Times New Roman" w:cs="Times New Roman"/>
+        </w:rPr>
+        <w:t xml:space="preserve"> </w:t>
+      </w:r>
+      <w:r>
+        <w:rPr>
+          <w:rFonts w:ascii="Times New Roman" w:hAnsi="Times New Roman" w:cs="Times New Roman"/>
+        </w:rPr>
+        <w:t>Elements</w:t>
+      </w:r>
+      <w:r>
+        <w:rPr>
+          <w:rFonts w:ascii="Times New Roman" w:hAnsi="Times New Roman" w:cs="Times New Roman"/>
+        </w:rPr>
+        <w:t xml:space="preserve"> </w:t>
+      </w:r>
+      <w:r>
+        <w:rPr>
+          <w:rFonts w:ascii="Times New Roman" w:hAnsi="Times New Roman" w:cs="Times New Roman"/>
+          <w:i/>
+          <w:iCs/>
+        </w:rPr>
+        <w:t>M</w:t>
+      </w:r>
+      <w:r>
+        <w:rPr>
+          <w:rFonts w:ascii="Times New Roman" w:hAnsi="Times New Roman" w:cs="Times New Roman"/>
+        </w:rPr>
+        <w:t xml:space="preserve"> (Attempted copulation) and </w:t>
+      </w:r>
+      <w:r>
+        <w:rPr>
+          <w:rFonts w:ascii="Times New Roman" w:hAnsi="Times New Roman" w:cs="Times New Roman"/>
+          <w:i/>
+          <w:iCs/>
+        </w:rPr>
         <w:t>N</w:t>
       </w:r>
       <w:r>
         <w:rPr>
           <w:rFonts w:ascii="Times New Roman" w:hAnsi="Times New Roman" w:cs="Times New Roman"/>
         </w:rPr>
-        <w:t xml:space="preserve"> (Copulation) are shown here, but were excluded from our main quantitative analyses.</w:t>
+        <w:t xml:space="preserve"> (Copulation) are shown </w:t>
+      </w:r>
+      <w:proofErr w:type="gramStart"/>
+      <w:r>
+        <w:rPr>
+          <w:rFonts w:ascii="Times New Roman" w:hAnsi="Times New Roman" w:cs="Times New Roman"/>
+        </w:rPr>
+        <w:t>here, but</w:t>
+      </w:r>
+      <w:proofErr w:type="gramEnd"/>
+      <w:r>
+        <w:rPr>
+          <w:rFonts w:ascii="Times New Roman" w:hAnsi="Times New Roman" w:cs="Times New Roman"/>
+        </w:rPr>
+        <w:t xml:space="preserve"> were excluded from our quantitative analyses.</w:t>
       </w:r>
     </w:p>
     <w:p>
@@ -16768,77 +17717,20 @@
     </w:p>
     <w:p>
       <w:pPr>
-        <w:rPr>
-          <w:rFonts w:ascii="Times New Roman" w:hAnsi="Times New Roman" w:cs="Times New Roman"/>
-        </w:rPr>
-      </w:pPr>
-      <w:r>
+        <w:spacing w:after="160" w:line="259" w:lineRule="auto"/>
         <w:rPr>
           <w:rFonts w:ascii="Times New Roman" w:hAnsi="Times New Roman" w:cs="Times New Roman"/>
           <w:b/>
           <w:bCs/>
         </w:rPr>
-        <w:t>Table S</w:t>
-      </w:r>
+      </w:pPr>
       <w:r>
         <w:rPr>
           <w:rFonts w:ascii="Times New Roman" w:hAnsi="Times New Roman" w:cs="Times New Roman"/>
           <w:b/>
           <w:bCs/>
         </w:rPr>
-        <w:t>7</w:t>
-      </w:r>
-      <w:r>
-        <w:rPr>
-          <w:rFonts w:ascii="Times New Roman" w:hAnsi="Times New Roman" w:cs="Times New Roman"/>
-          <w:b/>
-          <w:bCs/>
-        </w:rPr>
-        <w:t xml:space="preserve">. </w:t>
-      </w:r>
-      <w:r>
-        <w:rPr>
-          <w:rFonts w:ascii="Times New Roman" w:hAnsi="Times New Roman" w:cs="Times New Roman"/>
-        </w:rPr>
-        <w:t xml:space="preserve">Coded display strings for </w:t>
-      </w:r>
-      <w:r>
-        <w:rPr>
-          <w:rFonts w:ascii="Times New Roman" w:hAnsi="Times New Roman" w:cs="Times New Roman"/>
-          <w:i/>
-          <w:iCs/>
-        </w:rPr>
-        <w:t>Masius</w:t>
-      </w:r>
-      <w:r>
-        <w:rPr>
-          <w:rFonts w:ascii="Times New Roman" w:hAnsi="Times New Roman" w:cs="Times New Roman"/>
-        </w:rPr>
-        <w:t xml:space="preserve"> displays that resulted in successful copulation (COP), followed by the display that continued after copulation</w:t>
-      </w:r>
-      <w:r>
-        <w:rPr>
-          <w:rFonts w:ascii="Times New Roman" w:hAnsi="Times New Roman" w:cs="Times New Roman"/>
-        </w:rPr>
-        <w:t xml:space="preserve">. </w:t>
-      </w:r>
-      <w:r>
-        <w:rPr>
-          <w:rFonts w:ascii="Times New Roman" w:hAnsi="Times New Roman" w:cs="Times New Roman"/>
-        </w:rPr>
-        <w:t xml:space="preserve">See Table S6 for </w:t>
-      </w:r>
-      <w:r>
-        <w:rPr>
-          <w:rFonts w:ascii="Times New Roman" w:hAnsi="Times New Roman" w:cs="Times New Roman"/>
-        </w:rPr>
-        <w:t xml:space="preserve">single-character behavior codes. </w:t>
-      </w:r>
-      <w:r>
-        <w:rPr>
-          <w:rFonts w:ascii="Times New Roman" w:hAnsi="Times New Roman" w:cs="Times New Roman"/>
-        </w:rPr>
-        <w:t xml:space="preserve"> </w:t>
+        <w:br w:type="page"/>
       </w:r>
     </w:p>
     <w:p>
@@ -16848,36 +17740,1823 @@
           <w:b/>
           <w:bCs/>
         </w:rPr>
+        <w:sectPr>
+          <w:pgSz w:w="12240" w:h="15840"/>
+          <w:pgMar w:top="1440" w:right="1440" w:bottom="1440" w:left="1440" w:header="720" w:footer="720" w:gutter="0"/>
+          <w:cols w:space="720"/>
+          <w:docGrid w:linePitch="360"/>
+        </w:sectPr>
       </w:pPr>
     </w:p>
     <w:p>
       <w:pPr>
         <w:rPr>
           <w:rFonts w:ascii="Times New Roman" w:hAnsi="Times New Roman" w:cs="Times New Roman"/>
+        </w:rPr>
+      </w:pPr>
+      <w:r>
+        <w:rPr>
+          <w:rFonts w:ascii="Times New Roman" w:hAnsi="Times New Roman" w:cs="Times New Roman"/>
           <w:b/>
           <w:bCs/>
-          <w:u w:val="single"/>
-        </w:rPr>
-      </w:pPr>
+        </w:rPr>
+        <w:lastRenderedPageBreak/>
+        <w:t>Table S</w:t>
+      </w:r>
       <w:r>
         <w:rPr>
           <w:rFonts w:ascii="Times New Roman" w:hAnsi="Times New Roman" w:cs="Times New Roman"/>
           <w:b/>
           <w:bCs/>
-          <w:u w:val="single"/>
-        </w:rPr>
-        <w:t>COMPARISON OF DISPLAYS FOR FEMALE AND SUSPECTED PREDEFINITIVE MALE AUDIENCES</w:t>
+        </w:rPr>
+        <w:t>7</w:t>
+      </w:r>
+      <w:r>
+        <w:rPr>
+          <w:rFonts w:ascii="Times New Roman" w:hAnsi="Times New Roman" w:cs="Times New Roman"/>
+          <w:b/>
+          <w:bCs/>
+        </w:rPr>
+        <w:t xml:space="preserve">. </w:t>
+      </w:r>
+      <w:r>
+        <w:rPr>
+          <w:rFonts w:ascii="Times New Roman" w:hAnsi="Times New Roman" w:cs="Times New Roman"/>
+        </w:rPr>
+        <w:t xml:space="preserve">Coded display strings for </w:t>
+      </w:r>
+      <w:r>
+        <w:rPr>
+          <w:rFonts w:ascii="Times New Roman" w:hAnsi="Times New Roman" w:cs="Times New Roman"/>
+          <w:i/>
+          <w:iCs/>
+        </w:rPr>
+        <w:t>Masius</w:t>
+      </w:r>
+      <w:r>
+        <w:rPr>
+          <w:rFonts w:ascii="Times New Roman" w:hAnsi="Times New Roman" w:cs="Times New Roman"/>
+        </w:rPr>
+        <w:t xml:space="preserve"> displays that resulted in successful copulation (COP), followed by the display that continued after copulation</w:t>
+      </w:r>
+      <w:r>
+        <w:rPr>
+          <w:rFonts w:ascii="Times New Roman" w:hAnsi="Times New Roman" w:cs="Times New Roman"/>
+        </w:rPr>
+        <w:t xml:space="preserve">. </w:t>
+      </w:r>
+      <w:r>
+        <w:rPr>
+          <w:rFonts w:ascii="Times New Roman" w:hAnsi="Times New Roman" w:cs="Times New Roman"/>
+        </w:rPr>
+        <w:t xml:space="preserve">See Table S6 for </w:t>
+      </w:r>
+      <w:r>
+        <w:rPr>
+          <w:rFonts w:ascii="Times New Roman" w:hAnsi="Times New Roman" w:cs="Times New Roman"/>
+        </w:rPr>
+        <w:t xml:space="preserve">single-character behavior codes. </w:t>
+      </w:r>
+      <w:r>
+        <w:rPr>
+          <w:rFonts w:ascii="Times New Roman" w:hAnsi="Times New Roman" w:cs="Times New Roman"/>
+        </w:rPr>
+        <w:t>E</w:t>
+      </w:r>
+      <w:r>
+        <w:rPr>
+          <w:rFonts w:ascii="Times New Roman" w:hAnsi="Times New Roman" w:cs="Times New Roman"/>
+        </w:rPr>
+        <w:t xml:space="preserve">lements </w:t>
+      </w:r>
+      <w:r>
+        <w:rPr>
+          <w:rFonts w:ascii="Times New Roman" w:hAnsi="Times New Roman" w:cs="Times New Roman"/>
+          <w:i/>
+          <w:iCs/>
+        </w:rPr>
+        <w:t>M</w:t>
+      </w:r>
+      <w:r>
+        <w:rPr>
+          <w:rFonts w:ascii="Times New Roman" w:hAnsi="Times New Roman" w:cs="Times New Roman"/>
+        </w:rPr>
+        <w:t xml:space="preserve"> (Attempted copulation) and </w:t>
+      </w:r>
+      <w:r>
+        <w:rPr>
+          <w:rFonts w:ascii="Times New Roman" w:hAnsi="Times New Roman" w:cs="Times New Roman"/>
+          <w:i/>
+          <w:iCs/>
+        </w:rPr>
+        <w:t>N</w:t>
+      </w:r>
+      <w:r>
+        <w:rPr>
+          <w:rFonts w:ascii="Times New Roman" w:hAnsi="Times New Roman" w:cs="Times New Roman"/>
+        </w:rPr>
+        <w:t xml:space="preserve"> (Copulation) are shown here</w:t>
+      </w:r>
+      <w:r>
+        <w:rPr>
+          <w:rFonts w:ascii="Times New Roman" w:hAnsi="Times New Roman" w:cs="Times New Roman"/>
+        </w:rPr>
+        <w:t xml:space="preserve"> </w:t>
+      </w:r>
+      <w:r>
+        <w:rPr>
+          <w:rFonts w:ascii="Times New Roman" w:hAnsi="Times New Roman" w:cs="Times New Roman"/>
+        </w:rPr>
+        <w:t>but were excluded from our quantitative analyses.</w:t>
+      </w:r>
+      <w:r>
+        <w:rPr>
+          <w:rFonts w:ascii="Times New Roman" w:hAnsi="Times New Roman" w:cs="Times New Roman"/>
+        </w:rPr>
+        <w:t xml:space="preserve"> </w:t>
+      </w:r>
+      <w:r>
+        <w:rPr>
+          <w:rFonts w:ascii="Times New Roman" w:hAnsi="Times New Roman" w:cs="Times New Roman"/>
+        </w:rPr>
+        <w:t xml:space="preserve">Lines break every </w:t>
+      </w:r>
+      <w:r>
+        <w:rPr>
+          <w:rFonts w:ascii="Times New Roman" w:hAnsi="Times New Roman" w:cs="Times New Roman"/>
+        </w:rPr>
+        <w:t>40 characters.</w:t>
       </w:r>
     </w:p>
     <w:p>
       <w:pPr>
         <w:rPr>
           <w:rFonts w:ascii="Times New Roman" w:hAnsi="Times New Roman" w:cs="Times New Roman"/>
+          <w:b/>
+          <w:bCs/>
+        </w:rPr>
+      </w:pPr>
+    </w:p>
+    <w:tbl>
+      <w:tblPr>
+        <w:tblStyle w:val="TableGrid"/>
+        <w:tblW w:w="0" w:type="auto"/>
+        <w:jc w:val="center"/>
+        <w:tblBorders>
+          <w:top w:val="none" w:sz="0" w:space="0" w:color="auto"/>
+          <w:left w:val="none" w:sz="0" w:space="0" w:color="auto"/>
+          <w:bottom w:val="none" w:sz="0" w:space="0" w:color="auto"/>
+          <w:right w:val="none" w:sz="0" w:space="0" w:color="auto"/>
+          <w:insideH w:val="none" w:sz="0" w:space="0" w:color="auto"/>
+          <w:insideV w:val="none" w:sz="0" w:space="0" w:color="auto"/>
+        </w:tblBorders>
+        <w:tblLayout w:type="fixed"/>
+        <w:tblLook w:val="04A0" w:firstRow="1" w:lastRow="0" w:firstColumn="1" w:lastColumn="0" w:noHBand="0" w:noVBand="1"/>
+      </w:tblPr>
+      <w:tblGrid>
+        <w:gridCol w:w="990"/>
+        <w:gridCol w:w="1075"/>
+        <w:gridCol w:w="4860"/>
+        <w:gridCol w:w="4860"/>
+      </w:tblGrid>
+      <w:tr>
+        <w:trPr>
+          <w:trHeight w:val="290"/>
+          <w:jc w:val="center"/>
+        </w:trPr>
+        <w:tc>
+          <w:tcPr>
+            <w:tcW w:w="990" w:type="dxa"/>
+            <w:tcBorders>
+              <w:bottom w:val="single" w:sz="4" w:space="0" w:color="auto"/>
+            </w:tcBorders>
+            <w:noWrap/>
+            <w:vAlign w:val="bottom"/>
+            <w:hideMark/>
+          </w:tcPr>
+          <w:p>
+            <w:pPr>
+              <w:jc w:val="right"/>
+              <w:rPr>
+                <w:rFonts w:ascii="Times New Roman" w:hAnsi="Times New Roman" w:cs="Times New Roman"/>
+                <w:b/>
+                <w:bCs/>
+              </w:rPr>
+            </w:pPr>
+            <w:r>
+              <w:rPr>
+                <w:rFonts w:ascii="Times New Roman" w:hAnsi="Times New Roman" w:cs="Times New Roman"/>
+                <w:b/>
+                <w:bCs/>
+              </w:rPr>
+              <w:t xml:space="preserve">Display </w:t>
+            </w:r>
+          </w:p>
+        </w:tc>
+        <w:tc>
+          <w:tcPr>
+            <w:tcW w:w="1075" w:type="dxa"/>
+            <w:tcBorders>
+              <w:bottom w:val="single" w:sz="4" w:space="0" w:color="auto"/>
+            </w:tcBorders>
+            <w:noWrap/>
+            <w:vAlign w:val="bottom"/>
+            <w:hideMark/>
+          </w:tcPr>
+          <w:p>
+            <w:pPr>
+              <w:jc w:val="right"/>
+              <w:rPr>
+                <w:rFonts w:ascii="Times New Roman" w:hAnsi="Times New Roman" w:cs="Times New Roman"/>
+                <w:b/>
+                <w:bCs/>
+              </w:rPr>
+            </w:pPr>
+            <w:r>
+              <w:rPr>
+                <w:rFonts w:ascii="Times New Roman" w:hAnsi="Times New Roman" w:cs="Times New Roman"/>
+                <w:b/>
+                <w:bCs/>
+              </w:rPr>
+              <w:t xml:space="preserve">Male </w:t>
+            </w:r>
+            <w:r>
+              <w:rPr>
+                <w:rFonts w:ascii="Times New Roman" w:hAnsi="Times New Roman" w:cs="Times New Roman"/>
+                <w:b/>
+                <w:bCs/>
+              </w:rPr>
+              <w:t>ID</w:t>
+            </w:r>
+          </w:p>
+        </w:tc>
+        <w:tc>
+          <w:tcPr>
+            <w:tcW w:w="4860" w:type="dxa"/>
+            <w:tcBorders>
+              <w:bottom w:val="single" w:sz="4" w:space="0" w:color="auto"/>
+            </w:tcBorders>
+            <w:noWrap/>
+            <w:vAlign w:val="bottom"/>
+            <w:hideMark/>
+          </w:tcPr>
+          <w:p>
+            <w:pPr>
+              <w:rPr>
+                <w:rFonts w:ascii="Times New Roman" w:hAnsi="Times New Roman" w:cs="Times New Roman"/>
+                <w:b/>
+                <w:bCs/>
+              </w:rPr>
+            </w:pPr>
+            <w:r>
+              <w:rPr>
+                <w:rFonts w:ascii="Times New Roman" w:hAnsi="Times New Roman" w:cs="Times New Roman"/>
+                <w:b/>
+                <w:bCs/>
+              </w:rPr>
+              <w:t>Before</w:t>
+            </w:r>
+            <w:r>
+              <w:rPr>
+                <w:rFonts w:ascii="Times New Roman" w:hAnsi="Times New Roman" w:cs="Times New Roman"/>
+                <w:b/>
+                <w:bCs/>
+              </w:rPr>
+              <w:t xml:space="preserve"> </w:t>
+            </w:r>
+            <w:r>
+              <w:rPr>
+                <w:rFonts w:ascii="Times New Roman" w:hAnsi="Times New Roman" w:cs="Times New Roman"/>
+                <w:b/>
+                <w:bCs/>
+              </w:rPr>
+              <w:t xml:space="preserve">first </w:t>
+            </w:r>
+            <w:r>
+              <w:rPr>
+                <w:rFonts w:ascii="Times New Roman" w:hAnsi="Times New Roman" w:cs="Times New Roman"/>
+                <w:b/>
+                <w:bCs/>
+              </w:rPr>
+              <w:t>copulation</w:t>
+            </w:r>
+            <w:r>
+              <w:rPr>
+                <w:rFonts w:ascii="Times New Roman" w:hAnsi="Times New Roman" w:cs="Times New Roman"/>
+                <w:b/>
+                <w:bCs/>
+              </w:rPr>
+              <w:t xml:space="preserve"> (COP)</w:t>
+            </w:r>
+          </w:p>
+        </w:tc>
+        <w:tc>
+          <w:tcPr>
+            <w:tcW w:w="4860" w:type="dxa"/>
+            <w:tcBorders>
+              <w:bottom w:val="single" w:sz="4" w:space="0" w:color="auto"/>
+            </w:tcBorders>
+            <w:noWrap/>
+            <w:vAlign w:val="bottom"/>
+            <w:hideMark/>
+          </w:tcPr>
+          <w:p>
+            <w:pPr>
+              <w:rPr>
+                <w:rFonts w:ascii="Times New Roman" w:hAnsi="Times New Roman" w:cs="Times New Roman"/>
+                <w:b/>
+                <w:bCs/>
+              </w:rPr>
+            </w:pPr>
+            <w:r>
+              <w:rPr>
+                <w:rFonts w:ascii="Times New Roman" w:hAnsi="Times New Roman" w:cs="Times New Roman"/>
+                <w:b/>
+                <w:bCs/>
+              </w:rPr>
+              <w:t>After copulation</w:t>
+            </w:r>
+          </w:p>
+        </w:tc>
+      </w:tr>
+      <w:tr>
+        <w:trPr>
+          <w:trHeight w:val="494"/>
+          <w:jc w:val="center"/>
+        </w:trPr>
+        <w:tc>
+          <w:tcPr>
+            <w:tcW w:w="990" w:type="dxa"/>
+            <w:tcBorders>
+              <w:top w:val="single" w:sz="4" w:space="0" w:color="auto"/>
+            </w:tcBorders>
+            <w:noWrap/>
+            <w:hideMark/>
+          </w:tcPr>
+          <w:p>
+            <w:pPr>
+              <w:jc w:val="right"/>
+              <w:rPr>
+                <w:rFonts w:ascii="Times New Roman" w:hAnsi="Times New Roman" w:cs="Times New Roman"/>
+              </w:rPr>
+            </w:pPr>
+            <w:r>
+              <w:rPr>
+                <w:rFonts w:ascii="Times New Roman" w:hAnsi="Times New Roman" w:cs="Times New Roman"/>
+              </w:rPr>
+              <w:t>1455</w:t>
+            </w:r>
+          </w:p>
+        </w:tc>
+        <w:tc>
+          <w:tcPr>
+            <w:tcW w:w="1075" w:type="dxa"/>
+            <w:tcBorders>
+              <w:top w:val="single" w:sz="4" w:space="0" w:color="auto"/>
+            </w:tcBorders>
+            <w:noWrap/>
+            <w:hideMark/>
+          </w:tcPr>
+          <w:p>
+            <w:pPr>
+              <w:jc w:val="right"/>
+              <w:rPr>
+                <w:rFonts w:ascii="Times New Roman" w:hAnsi="Times New Roman" w:cs="Times New Roman"/>
+              </w:rPr>
+            </w:pPr>
+            <w:r>
+              <w:rPr>
+                <w:rFonts w:ascii="Times New Roman" w:hAnsi="Times New Roman" w:cs="Times New Roman"/>
+              </w:rPr>
+              <w:t>296</w:t>
+            </w:r>
+          </w:p>
+        </w:tc>
+        <w:tc>
+          <w:tcPr>
+            <w:tcW w:w="4860" w:type="dxa"/>
+            <w:tcBorders>
+              <w:top w:val="single" w:sz="4" w:space="0" w:color="auto"/>
+            </w:tcBorders>
+            <w:hideMark/>
+          </w:tcPr>
+          <w:p>
+            <w:pPr>
+              <w:rPr>
+                <w:rFonts w:ascii="Times New Roman" w:hAnsi="Times New Roman" w:cs="Times New Roman"/>
+                <w:sz w:val="16"/>
+                <w:szCs w:val="16"/>
+              </w:rPr>
+            </w:pPr>
+            <w:r>
+              <w:rPr>
+                <w:rFonts w:ascii="Times New Roman" w:hAnsi="Times New Roman" w:cs="Times New Roman"/>
+                <w:sz w:val="16"/>
+                <w:szCs w:val="16"/>
+              </w:rPr>
+              <w:t>IIDDDDDDDEDDDDDDDDDDDDDDDDDDDDDDDDDDDDDD</w:t>
+            </w:r>
+            <w:r>
+              <w:rPr>
+                <w:rFonts w:ascii="Times New Roman" w:hAnsi="Times New Roman" w:cs="Times New Roman"/>
+                <w:sz w:val="16"/>
+                <w:szCs w:val="16"/>
+              </w:rPr>
+              <w:br/>
+              <w:t>DDDDDDDDDDDDDDDDDDDDDDDDDDDDDDDDDDDDDEBN</w:t>
+            </w:r>
+          </w:p>
+        </w:tc>
+        <w:tc>
+          <w:tcPr>
+            <w:tcW w:w="4860" w:type="dxa"/>
+            <w:tcBorders>
+              <w:top w:val="single" w:sz="4" w:space="0" w:color="auto"/>
+            </w:tcBorders>
+            <w:noWrap/>
+            <w:hideMark/>
+          </w:tcPr>
+          <w:p>
+            <w:pPr>
+              <w:rPr>
+                <w:rFonts w:ascii="Times New Roman" w:hAnsi="Times New Roman" w:cs="Times New Roman"/>
+                <w:sz w:val="16"/>
+                <w:szCs w:val="16"/>
+              </w:rPr>
+            </w:pPr>
+            <w:r>
+              <w:rPr>
+                <w:rFonts w:ascii="Times New Roman" w:hAnsi="Times New Roman" w:cs="Times New Roman"/>
+                <w:sz w:val="16"/>
+                <w:szCs w:val="16"/>
+              </w:rPr>
+              <w:t>DIIIIIIIIIIIIIIIIIIIIIIIIIIIIIIIIIIIIII</w:t>
+            </w:r>
+          </w:p>
+        </w:tc>
+      </w:tr>
+      <w:tr>
+        <w:trPr>
+          <w:trHeight w:val="450"/>
+          <w:jc w:val="center"/>
+        </w:trPr>
+        <w:tc>
+          <w:tcPr>
+            <w:tcW w:w="990" w:type="dxa"/>
+            <w:noWrap/>
+            <w:vAlign w:val="center"/>
+            <w:hideMark/>
+          </w:tcPr>
+          <w:p>
+            <w:pPr>
+              <w:jc w:val="right"/>
+              <w:rPr>
+                <w:rFonts w:ascii="Times New Roman" w:hAnsi="Times New Roman" w:cs="Times New Roman"/>
+              </w:rPr>
+            </w:pPr>
+            <w:r>
+              <w:rPr>
+                <w:rFonts w:ascii="Times New Roman" w:hAnsi="Times New Roman" w:cs="Times New Roman"/>
+              </w:rPr>
+              <w:t>1533</w:t>
+            </w:r>
+          </w:p>
+        </w:tc>
+        <w:tc>
+          <w:tcPr>
+            <w:tcW w:w="1075" w:type="dxa"/>
+            <w:noWrap/>
+            <w:vAlign w:val="center"/>
+            <w:hideMark/>
+          </w:tcPr>
+          <w:p>
+            <w:pPr>
+              <w:jc w:val="right"/>
+              <w:rPr>
+                <w:rFonts w:ascii="Times New Roman" w:hAnsi="Times New Roman" w:cs="Times New Roman"/>
+              </w:rPr>
+            </w:pPr>
+            <w:r>
+              <w:rPr>
+                <w:rFonts w:ascii="Times New Roman" w:hAnsi="Times New Roman" w:cs="Times New Roman"/>
+              </w:rPr>
+              <w:t>296</w:t>
+            </w:r>
+          </w:p>
+        </w:tc>
+        <w:tc>
+          <w:tcPr>
+            <w:tcW w:w="4860" w:type="dxa"/>
+            <w:vAlign w:val="center"/>
+            <w:hideMark/>
+          </w:tcPr>
+          <w:p>
+            <w:pPr>
+              <w:rPr>
+                <w:rFonts w:ascii="Times New Roman" w:hAnsi="Times New Roman" w:cs="Times New Roman"/>
+                <w:sz w:val="16"/>
+                <w:szCs w:val="16"/>
+              </w:rPr>
+            </w:pPr>
+            <w:r>
+              <w:rPr>
+                <w:rFonts w:ascii="Times New Roman" w:hAnsi="Times New Roman" w:cs="Times New Roman"/>
+                <w:sz w:val="16"/>
+                <w:szCs w:val="16"/>
+              </w:rPr>
+              <w:t>DDDDDDDDDDDDDDDDDDDDDDDDDDDDDDDDDDDDDDDD</w:t>
+            </w:r>
+            <w:r>
+              <w:rPr>
+                <w:rFonts w:ascii="Times New Roman" w:hAnsi="Times New Roman" w:cs="Times New Roman"/>
+                <w:sz w:val="16"/>
+                <w:szCs w:val="16"/>
+              </w:rPr>
+              <w:br/>
+              <w:t>DDDDDDDDDDDDDDDDDDDDDDDDDBN</w:t>
+            </w:r>
+          </w:p>
+        </w:tc>
+        <w:tc>
+          <w:tcPr>
+            <w:tcW w:w="4860" w:type="dxa"/>
+            <w:vAlign w:val="center"/>
+            <w:hideMark/>
+          </w:tcPr>
+          <w:p>
+            <w:pPr>
+              <w:rPr>
+                <w:rFonts w:ascii="Times New Roman" w:hAnsi="Times New Roman" w:cs="Times New Roman"/>
+                <w:sz w:val="16"/>
+                <w:szCs w:val="16"/>
+              </w:rPr>
+            </w:pPr>
+            <w:r>
+              <w:rPr>
+                <w:rFonts w:ascii="Times New Roman" w:hAnsi="Times New Roman" w:cs="Times New Roman"/>
+                <w:sz w:val="16"/>
+                <w:szCs w:val="16"/>
+              </w:rPr>
+              <w:t>IDDDIIIIIIIIIIIIIIIIIIIIIIIIIIIIIIIIIIII</w:t>
+            </w:r>
+            <w:r>
+              <w:rPr>
+                <w:rFonts w:ascii="Times New Roman" w:hAnsi="Times New Roman" w:cs="Times New Roman"/>
+                <w:sz w:val="16"/>
+                <w:szCs w:val="16"/>
+              </w:rPr>
+              <w:br/>
+              <w:t>IIIIIIIIIDDDDDDDDDDIIIIIIIIDIIDII</w:t>
+            </w:r>
+          </w:p>
+        </w:tc>
+      </w:tr>
+      <w:tr>
+        <w:trPr>
+          <w:trHeight w:val="450"/>
+          <w:jc w:val="center"/>
+        </w:trPr>
+        <w:tc>
+          <w:tcPr>
+            <w:tcW w:w="990" w:type="dxa"/>
+            <w:noWrap/>
+            <w:vAlign w:val="center"/>
+            <w:hideMark/>
+          </w:tcPr>
+          <w:p>
+            <w:pPr>
+              <w:jc w:val="right"/>
+              <w:rPr>
+                <w:rFonts w:ascii="Times New Roman" w:hAnsi="Times New Roman" w:cs="Times New Roman"/>
+              </w:rPr>
+            </w:pPr>
+            <w:r>
+              <w:rPr>
+                <w:rFonts w:ascii="Times New Roman" w:hAnsi="Times New Roman" w:cs="Times New Roman"/>
+              </w:rPr>
+              <w:t>1558</w:t>
+            </w:r>
+          </w:p>
+        </w:tc>
+        <w:tc>
+          <w:tcPr>
+            <w:tcW w:w="1075" w:type="dxa"/>
+            <w:noWrap/>
+            <w:vAlign w:val="center"/>
+            <w:hideMark/>
+          </w:tcPr>
+          <w:p>
+            <w:pPr>
+              <w:jc w:val="right"/>
+              <w:rPr>
+                <w:rFonts w:ascii="Times New Roman" w:hAnsi="Times New Roman" w:cs="Times New Roman"/>
+              </w:rPr>
+            </w:pPr>
+            <w:r>
+              <w:rPr>
+                <w:rFonts w:ascii="Times New Roman" w:hAnsi="Times New Roman" w:cs="Times New Roman"/>
+              </w:rPr>
+              <w:t>296</w:t>
+            </w:r>
+          </w:p>
+        </w:tc>
+        <w:tc>
+          <w:tcPr>
+            <w:tcW w:w="4860" w:type="dxa"/>
+            <w:vAlign w:val="center"/>
+            <w:hideMark/>
+          </w:tcPr>
+          <w:p>
+            <w:pPr>
+              <w:rPr>
+                <w:rFonts w:ascii="Times New Roman" w:hAnsi="Times New Roman" w:cs="Times New Roman"/>
+                <w:sz w:val="16"/>
+                <w:szCs w:val="16"/>
+              </w:rPr>
+            </w:pPr>
+            <w:r>
+              <w:rPr>
+                <w:rFonts w:ascii="Times New Roman" w:hAnsi="Times New Roman" w:cs="Times New Roman"/>
+                <w:sz w:val="16"/>
+                <w:szCs w:val="16"/>
+              </w:rPr>
+              <w:t>EDDDDDDDDDDDDDDDDDDDDDDDDDDDDDDDDDDDDDDD</w:t>
+            </w:r>
+            <w:r>
+              <w:rPr>
+                <w:rFonts w:ascii="Times New Roman" w:hAnsi="Times New Roman" w:cs="Times New Roman"/>
+                <w:sz w:val="16"/>
+                <w:szCs w:val="16"/>
+              </w:rPr>
+              <w:br/>
+              <w:t>DDDDDDDDDDDDDDDDDDDDDDDDDDDDDDDDDDDDDBN</w:t>
+            </w:r>
+          </w:p>
+        </w:tc>
+        <w:tc>
+          <w:tcPr>
+            <w:tcW w:w="4860" w:type="dxa"/>
+            <w:vAlign w:val="center"/>
+            <w:hideMark/>
+          </w:tcPr>
+          <w:p>
+            <w:pPr>
+              <w:rPr>
+                <w:rFonts w:ascii="Times New Roman" w:hAnsi="Times New Roman" w:cs="Times New Roman"/>
+                <w:sz w:val="16"/>
+                <w:szCs w:val="16"/>
+              </w:rPr>
+            </w:pPr>
+            <w:r>
+              <w:rPr>
+                <w:rFonts w:ascii="Times New Roman" w:hAnsi="Times New Roman" w:cs="Times New Roman"/>
+                <w:sz w:val="16"/>
+                <w:szCs w:val="16"/>
+              </w:rPr>
+              <w:t>IIIIIBFDIIIIIIIIIIIIIGGGGGGGGIIIIIIIIIII</w:t>
+            </w:r>
+            <w:r>
+              <w:rPr>
+                <w:rFonts w:ascii="Times New Roman" w:hAnsi="Times New Roman" w:cs="Times New Roman"/>
+                <w:sz w:val="16"/>
+                <w:szCs w:val="16"/>
+              </w:rPr>
+              <w:br/>
+              <w:t>IIIIIIIIIIIIIIIIIIIIIII</w:t>
+            </w:r>
+          </w:p>
+        </w:tc>
+      </w:tr>
+      <w:tr>
+        <w:trPr>
+          <w:trHeight w:val="450"/>
+          <w:jc w:val="center"/>
+        </w:trPr>
+        <w:tc>
+          <w:tcPr>
+            <w:tcW w:w="990" w:type="dxa"/>
+            <w:noWrap/>
+            <w:vAlign w:val="center"/>
+            <w:hideMark/>
+          </w:tcPr>
+          <w:p>
+            <w:pPr>
+              <w:jc w:val="right"/>
+              <w:rPr>
+                <w:rFonts w:ascii="Times New Roman" w:hAnsi="Times New Roman" w:cs="Times New Roman"/>
+              </w:rPr>
+            </w:pPr>
+            <w:r>
+              <w:rPr>
+                <w:rFonts w:ascii="Times New Roman" w:hAnsi="Times New Roman" w:cs="Times New Roman"/>
+              </w:rPr>
+              <w:t>1817</w:t>
+            </w:r>
+          </w:p>
+        </w:tc>
+        <w:tc>
+          <w:tcPr>
+            <w:tcW w:w="1075" w:type="dxa"/>
+            <w:noWrap/>
+            <w:vAlign w:val="center"/>
+            <w:hideMark/>
+          </w:tcPr>
+          <w:p>
+            <w:pPr>
+              <w:jc w:val="right"/>
+              <w:rPr>
+                <w:rFonts w:ascii="Times New Roman" w:hAnsi="Times New Roman" w:cs="Times New Roman"/>
+              </w:rPr>
+            </w:pPr>
+            <w:r>
+              <w:rPr>
+                <w:rFonts w:ascii="Times New Roman" w:hAnsi="Times New Roman" w:cs="Times New Roman"/>
+              </w:rPr>
+              <w:t>296</w:t>
+            </w:r>
+          </w:p>
+        </w:tc>
+        <w:tc>
+          <w:tcPr>
+            <w:tcW w:w="4860" w:type="dxa"/>
+            <w:vAlign w:val="center"/>
+            <w:hideMark/>
+          </w:tcPr>
+          <w:p>
+            <w:pPr>
+              <w:rPr>
+                <w:rFonts w:ascii="Times New Roman" w:hAnsi="Times New Roman" w:cs="Times New Roman"/>
+                <w:sz w:val="16"/>
+                <w:szCs w:val="16"/>
+              </w:rPr>
+            </w:pPr>
+            <w:r>
+              <w:rPr>
+                <w:rFonts w:ascii="Times New Roman" w:hAnsi="Times New Roman" w:cs="Times New Roman"/>
+                <w:sz w:val="16"/>
+                <w:szCs w:val="16"/>
+              </w:rPr>
+              <w:t>IIDDDDDDDDDDDDDDDDDDDDDDDDDDDDDDDDDDDDDD</w:t>
+            </w:r>
+            <w:r>
+              <w:rPr>
+                <w:rFonts w:ascii="Times New Roman" w:hAnsi="Times New Roman" w:cs="Times New Roman"/>
+                <w:sz w:val="16"/>
+                <w:szCs w:val="16"/>
+              </w:rPr>
+              <w:br/>
+              <w:t>DDDDDBN</w:t>
+            </w:r>
+          </w:p>
+        </w:tc>
+        <w:tc>
+          <w:tcPr>
+            <w:tcW w:w="4860" w:type="dxa"/>
+            <w:vAlign w:val="center"/>
+            <w:hideMark/>
+          </w:tcPr>
+          <w:p>
+            <w:pPr>
+              <w:rPr>
+                <w:rFonts w:ascii="Times New Roman" w:hAnsi="Times New Roman" w:cs="Times New Roman"/>
+                <w:sz w:val="16"/>
+                <w:szCs w:val="16"/>
+              </w:rPr>
+            </w:pPr>
+            <w:r>
+              <w:rPr>
+                <w:rFonts w:ascii="Times New Roman" w:hAnsi="Times New Roman" w:cs="Times New Roman"/>
+                <w:sz w:val="16"/>
+                <w:szCs w:val="16"/>
+              </w:rPr>
+              <w:t>IDBNDDDIIIIIIIIIIIIIIAIAIIAIIIIIIIIIIIII</w:t>
+            </w:r>
+            <w:r>
+              <w:rPr>
+                <w:rFonts w:ascii="Times New Roman" w:hAnsi="Times New Roman" w:cs="Times New Roman"/>
+                <w:sz w:val="16"/>
+                <w:szCs w:val="16"/>
+              </w:rPr>
+              <w:br/>
+              <w:t>IIIII</w:t>
+            </w:r>
+          </w:p>
+        </w:tc>
+      </w:tr>
+      <w:tr>
+        <w:trPr>
+          <w:trHeight w:val="450"/>
+          <w:jc w:val="center"/>
+        </w:trPr>
+        <w:tc>
+          <w:tcPr>
+            <w:tcW w:w="990" w:type="dxa"/>
+            <w:noWrap/>
+            <w:vAlign w:val="center"/>
+            <w:hideMark/>
+          </w:tcPr>
+          <w:p>
+            <w:pPr>
+              <w:jc w:val="right"/>
+              <w:rPr>
+                <w:rFonts w:ascii="Times New Roman" w:hAnsi="Times New Roman" w:cs="Times New Roman"/>
+              </w:rPr>
+            </w:pPr>
+            <w:r>
+              <w:rPr>
+                <w:rFonts w:ascii="Times New Roman" w:hAnsi="Times New Roman" w:cs="Times New Roman"/>
+              </w:rPr>
+              <w:t>1824</w:t>
+            </w:r>
+          </w:p>
+        </w:tc>
+        <w:tc>
+          <w:tcPr>
+            <w:tcW w:w="1075" w:type="dxa"/>
+            <w:noWrap/>
+            <w:vAlign w:val="center"/>
+            <w:hideMark/>
+          </w:tcPr>
+          <w:p>
+            <w:pPr>
+              <w:jc w:val="right"/>
+              <w:rPr>
+                <w:rFonts w:ascii="Times New Roman" w:hAnsi="Times New Roman" w:cs="Times New Roman"/>
+              </w:rPr>
+            </w:pPr>
+            <w:r>
+              <w:rPr>
+                <w:rFonts w:ascii="Times New Roman" w:hAnsi="Times New Roman" w:cs="Times New Roman"/>
+              </w:rPr>
+              <w:t>296</w:t>
+            </w:r>
+          </w:p>
+        </w:tc>
+        <w:tc>
+          <w:tcPr>
+            <w:tcW w:w="4860" w:type="dxa"/>
+            <w:vAlign w:val="center"/>
+            <w:hideMark/>
+          </w:tcPr>
+          <w:p>
+            <w:pPr>
+              <w:rPr>
+                <w:rFonts w:ascii="Times New Roman" w:hAnsi="Times New Roman" w:cs="Times New Roman"/>
+                <w:sz w:val="16"/>
+                <w:szCs w:val="16"/>
+              </w:rPr>
+            </w:pPr>
+            <w:r>
+              <w:rPr>
+                <w:rFonts w:ascii="Times New Roman" w:hAnsi="Times New Roman" w:cs="Times New Roman"/>
+                <w:sz w:val="16"/>
+                <w:szCs w:val="16"/>
+              </w:rPr>
+              <w:t>IIIIIIIIIIIDDDIIIIIIIIDDDIIIIIIIIDDDDDDD</w:t>
+            </w:r>
+            <w:r>
+              <w:rPr>
+                <w:rFonts w:ascii="Times New Roman" w:hAnsi="Times New Roman" w:cs="Times New Roman"/>
+                <w:sz w:val="16"/>
+                <w:szCs w:val="16"/>
+              </w:rPr>
+              <w:br/>
+              <w:t>DDDDDDIIIIIIIIIIIIIDDDDDIIIIIIIIIIIDBN</w:t>
+            </w:r>
+          </w:p>
+        </w:tc>
+        <w:tc>
+          <w:tcPr>
+            <w:tcW w:w="4860" w:type="dxa"/>
+            <w:vAlign w:val="center"/>
+            <w:hideMark/>
+          </w:tcPr>
+          <w:p>
+            <w:pPr>
+              <w:rPr>
+                <w:rFonts w:ascii="Times New Roman" w:hAnsi="Times New Roman" w:cs="Times New Roman"/>
+                <w:sz w:val="16"/>
+                <w:szCs w:val="16"/>
+              </w:rPr>
+            </w:pPr>
+            <w:r>
+              <w:rPr>
+                <w:rFonts w:ascii="Times New Roman" w:hAnsi="Times New Roman" w:cs="Times New Roman"/>
+                <w:sz w:val="16"/>
+                <w:szCs w:val="16"/>
+              </w:rPr>
+              <w:t>DBNDDIIIIIIIIIIIIIIIIIIIIIIIIIIIIIIIIIII</w:t>
+            </w:r>
+            <w:r>
+              <w:rPr>
+                <w:rFonts w:ascii="Times New Roman" w:hAnsi="Times New Roman" w:cs="Times New Roman"/>
+                <w:sz w:val="16"/>
+                <w:szCs w:val="16"/>
+              </w:rPr>
+              <w:br/>
+              <w:t>IIIIIIIII</w:t>
+            </w:r>
+          </w:p>
+        </w:tc>
+      </w:tr>
+      <w:tr>
+        <w:trPr>
+          <w:trHeight w:val="450"/>
+          <w:jc w:val="center"/>
+        </w:trPr>
+        <w:tc>
+          <w:tcPr>
+            <w:tcW w:w="990" w:type="dxa"/>
+            <w:noWrap/>
+            <w:vAlign w:val="center"/>
+            <w:hideMark/>
+          </w:tcPr>
+          <w:p>
+            <w:pPr>
+              <w:jc w:val="right"/>
+              <w:rPr>
+                <w:rFonts w:ascii="Times New Roman" w:hAnsi="Times New Roman" w:cs="Times New Roman"/>
+              </w:rPr>
+            </w:pPr>
+            <w:r>
+              <w:rPr>
+                <w:rFonts w:ascii="Times New Roman" w:hAnsi="Times New Roman" w:cs="Times New Roman"/>
+              </w:rPr>
+              <w:t>1878</w:t>
+            </w:r>
+          </w:p>
+        </w:tc>
+        <w:tc>
+          <w:tcPr>
+            <w:tcW w:w="1075" w:type="dxa"/>
+            <w:noWrap/>
+            <w:vAlign w:val="center"/>
+            <w:hideMark/>
+          </w:tcPr>
+          <w:p>
+            <w:pPr>
+              <w:jc w:val="right"/>
+              <w:rPr>
+                <w:rFonts w:ascii="Times New Roman" w:hAnsi="Times New Roman" w:cs="Times New Roman"/>
+              </w:rPr>
+            </w:pPr>
+            <w:r>
+              <w:rPr>
+                <w:rFonts w:ascii="Times New Roman" w:hAnsi="Times New Roman" w:cs="Times New Roman"/>
+              </w:rPr>
+              <w:t>296</w:t>
+            </w:r>
+          </w:p>
+        </w:tc>
+        <w:tc>
+          <w:tcPr>
+            <w:tcW w:w="4860" w:type="dxa"/>
+            <w:vAlign w:val="center"/>
+            <w:hideMark/>
+          </w:tcPr>
+          <w:p>
+            <w:pPr>
+              <w:rPr>
+                <w:rFonts w:ascii="Times New Roman" w:hAnsi="Times New Roman" w:cs="Times New Roman"/>
+                <w:sz w:val="16"/>
+                <w:szCs w:val="16"/>
+              </w:rPr>
+            </w:pPr>
+            <w:r>
+              <w:rPr>
+                <w:rFonts w:ascii="Times New Roman" w:hAnsi="Times New Roman" w:cs="Times New Roman"/>
+                <w:sz w:val="16"/>
+                <w:szCs w:val="16"/>
+              </w:rPr>
+              <w:t>JJHHHHHHIIIIDDDDDDDDDDDDDDDDDDDDDDDDDDDD</w:t>
+            </w:r>
+            <w:r>
+              <w:rPr>
+                <w:rFonts w:ascii="Times New Roman" w:hAnsi="Times New Roman" w:cs="Times New Roman"/>
+                <w:sz w:val="16"/>
+                <w:szCs w:val="16"/>
+              </w:rPr>
+              <w:br/>
+              <w:t>DDDDDDDDDDDDDDDDDDDDDDDDDDDDDDDDDDDDDDBN</w:t>
+            </w:r>
+          </w:p>
+        </w:tc>
+        <w:tc>
+          <w:tcPr>
+            <w:tcW w:w="4860" w:type="dxa"/>
+            <w:noWrap/>
+            <w:vAlign w:val="center"/>
+            <w:hideMark/>
+          </w:tcPr>
+          <w:p>
+            <w:pPr>
+              <w:rPr>
+                <w:rFonts w:ascii="Times New Roman" w:hAnsi="Times New Roman" w:cs="Times New Roman"/>
+                <w:sz w:val="16"/>
+                <w:szCs w:val="16"/>
+              </w:rPr>
+            </w:pPr>
+            <w:r>
+              <w:rPr>
+                <w:rFonts w:ascii="Times New Roman" w:hAnsi="Times New Roman" w:cs="Times New Roman"/>
+                <w:sz w:val="16"/>
+                <w:szCs w:val="16"/>
+              </w:rPr>
+              <w:t>DBNDDDDDDDDDDDIII</w:t>
+            </w:r>
+          </w:p>
+        </w:tc>
+      </w:tr>
+      <w:tr>
+        <w:trPr>
+          <w:trHeight w:val="450"/>
+          <w:jc w:val="center"/>
+        </w:trPr>
+        <w:tc>
+          <w:tcPr>
+            <w:tcW w:w="990" w:type="dxa"/>
+            <w:noWrap/>
+            <w:vAlign w:val="center"/>
+            <w:hideMark/>
+          </w:tcPr>
+          <w:p>
+            <w:pPr>
+              <w:jc w:val="right"/>
+              <w:rPr>
+                <w:rFonts w:ascii="Times New Roman" w:hAnsi="Times New Roman" w:cs="Times New Roman"/>
+              </w:rPr>
+            </w:pPr>
+            <w:r>
+              <w:rPr>
+                <w:rFonts w:ascii="Times New Roman" w:hAnsi="Times New Roman" w:cs="Times New Roman"/>
+              </w:rPr>
+              <w:t>1920</w:t>
+            </w:r>
+          </w:p>
+        </w:tc>
+        <w:tc>
+          <w:tcPr>
+            <w:tcW w:w="1075" w:type="dxa"/>
+            <w:noWrap/>
+            <w:vAlign w:val="center"/>
+            <w:hideMark/>
+          </w:tcPr>
+          <w:p>
+            <w:pPr>
+              <w:jc w:val="right"/>
+              <w:rPr>
+                <w:rFonts w:ascii="Times New Roman" w:hAnsi="Times New Roman" w:cs="Times New Roman"/>
+              </w:rPr>
+            </w:pPr>
+            <w:r>
+              <w:rPr>
+                <w:rFonts w:ascii="Times New Roman" w:hAnsi="Times New Roman" w:cs="Times New Roman"/>
+              </w:rPr>
+              <w:t>296</w:t>
+            </w:r>
+          </w:p>
+        </w:tc>
+        <w:tc>
+          <w:tcPr>
+            <w:tcW w:w="4860" w:type="dxa"/>
+            <w:vAlign w:val="center"/>
+            <w:hideMark/>
+          </w:tcPr>
+          <w:p>
+            <w:pPr>
+              <w:rPr>
+                <w:rFonts w:ascii="Times New Roman" w:hAnsi="Times New Roman" w:cs="Times New Roman"/>
+                <w:sz w:val="16"/>
+                <w:szCs w:val="16"/>
+              </w:rPr>
+            </w:pPr>
+            <w:r>
+              <w:rPr>
+                <w:rFonts w:ascii="Times New Roman" w:hAnsi="Times New Roman" w:cs="Times New Roman"/>
+                <w:sz w:val="16"/>
+                <w:szCs w:val="16"/>
+              </w:rPr>
+              <w:t>IDDDDDDDDDDDDDDDDDDDDDDDDDDDDDDDDDDDDDDD</w:t>
+            </w:r>
+            <w:r>
+              <w:rPr>
+                <w:rFonts w:ascii="Times New Roman" w:hAnsi="Times New Roman" w:cs="Times New Roman"/>
+                <w:sz w:val="16"/>
+                <w:szCs w:val="16"/>
+              </w:rPr>
+              <w:br/>
+              <w:t>DDDDBN</w:t>
+            </w:r>
+          </w:p>
+        </w:tc>
+        <w:tc>
+          <w:tcPr>
+            <w:tcW w:w="4860" w:type="dxa"/>
+            <w:vAlign w:val="center"/>
+            <w:hideMark/>
+          </w:tcPr>
+          <w:p>
+            <w:pPr>
+              <w:rPr>
+                <w:rFonts w:ascii="Times New Roman" w:hAnsi="Times New Roman" w:cs="Times New Roman"/>
+                <w:sz w:val="16"/>
+                <w:szCs w:val="16"/>
+              </w:rPr>
+            </w:pPr>
+            <w:r>
+              <w:rPr>
+                <w:rFonts w:ascii="Times New Roman" w:hAnsi="Times New Roman" w:cs="Times New Roman"/>
+                <w:sz w:val="16"/>
+                <w:szCs w:val="16"/>
+              </w:rPr>
+              <w:t>IIIIIIIIBNIIIIIDDDDDDDDDIIIIIIIIIIIIIILL</w:t>
+            </w:r>
+          </w:p>
+        </w:tc>
+      </w:tr>
+      <w:tr>
+        <w:trPr>
+          <w:trHeight w:val="360"/>
+          <w:jc w:val="center"/>
+        </w:trPr>
+        <w:tc>
+          <w:tcPr>
+            <w:tcW w:w="990" w:type="dxa"/>
+            <w:noWrap/>
+            <w:vAlign w:val="center"/>
+            <w:hideMark/>
+          </w:tcPr>
+          <w:p>
+            <w:pPr>
+              <w:jc w:val="right"/>
+              <w:rPr>
+                <w:rFonts w:ascii="Times New Roman" w:hAnsi="Times New Roman" w:cs="Times New Roman"/>
+              </w:rPr>
+            </w:pPr>
+            <w:r>
+              <w:rPr>
+                <w:rFonts w:ascii="Times New Roman" w:hAnsi="Times New Roman" w:cs="Times New Roman"/>
+              </w:rPr>
+              <w:t>1987</w:t>
+            </w:r>
+          </w:p>
+        </w:tc>
+        <w:tc>
+          <w:tcPr>
+            <w:tcW w:w="1075" w:type="dxa"/>
+            <w:noWrap/>
+            <w:vAlign w:val="center"/>
+            <w:hideMark/>
+          </w:tcPr>
+          <w:p>
+            <w:pPr>
+              <w:jc w:val="right"/>
+              <w:rPr>
+                <w:rFonts w:ascii="Times New Roman" w:hAnsi="Times New Roman" w:cs="Times New Roman"/>
+              </w:rPr>
+            </w:pPr>
+            <w:r>
+              <w:rPr>
+                <w:rFonts w:ascii="Times New Roman" w:hAnsi="Times New Roman" w:cs="Times New Roman"/>
+              </w:rPr>
+              <w:t>296</w:t>
+            </w:r>
+          </w:p>
+        </w:tc>
+        <w:tc>
+          <w:tcPr>
+            <w:tcW w:w="4860" w:type="dxa"/>
+            <w:vAlign w:val="center"/>
+            <w:hideMark/>
+          </w:tcPr>
+          <w:p>
+            <w:pPr>
+              <w:rPr>
+                <w:rFonts w:ascii="Times New Roman" w:hAnsi="Times New Roman" w:cs="Times New Roman"/>
+                <w:sz w:val="16"/>
+                <w:szCs w:val="16"/>
+              </w:rPr>
+            </w:pPr>
+            <w:r>
+              <w:rPr>
+                <w:rFonts w:ascii="Times New Roman" w:hAnsi="Times New Roman" w:cs="Times New Roman"/>
+                <w:sz w:val="16"/>
+                <w:szCs w:val="16"/>
+              </w:rPr>
+              <w:t>IIDDDDDDDDDDDDDDDDDDDDDDDDDDDDJJJIIDDDBN</w:t>
+            </w:r>
+          </w:p>
+        </w:tc>
+        <w:tc>
+          <w:tcPr>
+            <w:tcW w:w="4860" w:type="dxa"/>
+            <w:noWrap/>
+            <w:vAlign w:val="center"/>
+            <w:hideMark/>
+          </w:tcPr>
+          <w:p>
+            <w:pPr>
+              <w:rPr>
+                <w:rFonts w:ascii="Times New Roman" w:hAnsi="Times New Roman" w:cs="Times New Roman"/>
+                <w:sz w:val="16"/>
+                <w:szCs w:val="16"/>
+              </w:rPr>
+            </w:pPr>
+            <w:r>
+              <w:rPr>
+                <w:rFonts w:ascii="Times New Roman" w:hAnsi="Times New Roman" w:cs="Times New Roman"/>
+                <w:sz w:val="16"/>
+                <w:szCs w:val="16"/>
+              </w:rPr>
+              <w:t>DBMDDIIIIIIIA</w:t>
+            </w:r>
+          </w:p>
+        </w:tc>
+      </w:tr>
+      <w:tr>
+        <w:trPr>
+          <w:trHeight w:val="450"/>
+          <w:jc w:val="center"/>
+        </w:trPr>
+        <w:tc>
+          <w:tcPr>
+            <w:tcW w:w="990" w:type="dxa"/>
+            <w:noWrap/>
+            <w:vAlign w:val="center"/>
+            <w:hideMark/>
+          </w:tcPr>
+          <w:p>
+            <w:pPr>
+              <w:jc w:val="right"/>
+              <w:rPr>
+                <w:rFonts w:ascii="Times New Roman" w:hAnsi="Times New Roman" w:cs="Times New Roman"/>
+              </w:rPr>
+            </w:pPr>
+            <w:r>
+              <w:rPr>
+                <w:rFonts w:ascii="Times New Roman" w:hAnsi="Times New Roman" w:cs="Times New Roman"/>
+              </w:rPr>
+              <w:t>2020</w:t>
+            </w:r>
+          </w:p>
+        </w:tc>
+        <w:tc>
+          <w:tcPr>
+            <w:tcW w:w="1075" w:type="dxa"/>
+            <w:noWrap/>
+            <w:vAlign w:val="center"/>
+            <w:hideMark/>
+          </w:tcPr>
+          <w:p>
+            <w:pPr>
+              <w:jc w:val="right"/>
+              <w:rPr>
+                <w:rFonts w:ascii="Times New Roman" w:hAnsi="Times New Roman" w:cs="Times New Roman"/>
+              </w:rPr>
+            </w:pPr>
+            <w:r>
+              <w:rPr>
+                <w:rFonts w:ascii="Times New Roman" w:hAnsi="Times New Roman" w:cs="Times New Roman"/>
+              </w:rPr>
+              <w:t>296</w:t>
+            </w:r>
+          </w:p>
+        </w:tc>
+        <w:tc>
+          <w:tcPr>
+            <w:tcW w:w="4860" w:type="dxa"/>
+            <w:vAlign w:val="center"/>
+            <w:hideMark/>
+          </w:tcPr>
+          <w:p>
+            <w:pPr>
+              <w:rPr>
+                <w:rFonts w:ascii="Times New Roman" w:hAnsi="Times New Roman" w:cs="Times New Roman"/>
+                <w:sz w:val="16"/>
+                <w:szCs w:val="16"/>
+              </w:rPr>
+            </w:pPr>
+            <w:r>
+              <w:rPr>
+                <w:rFonts w:ascii="Times New Roman" w:hAnsi="Times New Roman" w:cs="Times New Roman"/>
+                <w:sz w:val="16"/>
+                <w:szCs w:val="16"/>
+              </w:rPr>
+              <w:t>DDDDDDDDDDDDDDDDDDDDDDDDDDDDDDDDDDDDDDDD</w:t>
+            </w:r>
+            <w:r>
+              <w:rPr>
+                <w:rFonts w:ascii="Times New Roman" w:hAnsi="Times New Roman" w:cs="Times New Roman"/>
+                <w:sz w:val="16"/>
+                <w:szCs w:val="16"/>
+              </w:rPr>
+              <w:br/>
+              <w:t>DDDDDDDDDDDDDDDDDDDDDDDDDLDDDDBN</w:t>
+            </w:r>
+          </w:p>
+        </w:tc>
+        <w:tc>
+          <w:tcPr>
+            <w:tcW w:w="4860" w:type="dxa"/>
+            <w:noWrap/>
+            <w:vAlign w:val="center"/>
+            <w:hideMark/>
+          </w:tcPr>
+          <w:p>
+            <w:pPr>
+              <w:rPr>
+                <w:rFonts w:ascii="Times New Roman" w:hAnsi="Times New Roman" w:cs="Times New Roman"/>
+                <w:sz w:val="16"/>
+                <w:szCs w:val="16"/>
+              </w:rPr>
+            </w:pPr>
+            <w:r>
+              <w:rPr>
+                <w:rFonts w:ascii="Times New Roman" w:hAnsi="Times New Roman" w:cs="Times New Roman"/>
+                <w:sz w:val="16"/>
+                <w:szCs w:val="16"/>
+              </w:rPr>
+              <w:t>DBFFFFFFFFIIIIIIIIIIIIIIIIIIIIIIIIIII</w:t>
+            </w:r>
+          </w:p>
+        </w:tc>
+      </w:tr>
+      <w:tr>
+        <w:trPr>
+          <w:trHeight w:val="360"/>
+          <w:jc w:val="center"/>
+        </w:trPr>
+        <w:tc>
+          <w:tcPr>
+            <w:tcW w:w="990" w:type="dxa"/>
+            <w:noWrap/>
+            <w:vAlign w:val="center"/>
+            <w:hideMark/>
+          </w:tcPr>
+          <w:p>
+            <w:pPr>
+              <w:jc w:val="right"/>
+              <w:rPr>
+                <w:rFonts w:ascii="Times New Roman" w:hAnsi="Times New Roman" w:cs="Times New Roman"/>
+              </w:rPr>
+            </w:pPr>
+            <w:r>
+              <w:rPr>
+                <w:rFonts w:ascii="Times New Roman" w:hAnsi="Times New Roman" w:cs="Times New Roman"/>
+              </w:rPr>
+              <w:t>5005</w:t>
+            </w:r>
+          </w:p>
+        </w:tc>
+        <w:tc>
+          <w:tcPr>
+            <w:tcW w:w="1075" w:type="dxa"/>
+            <w:noWrap/>
+            <w:vAlign w:val="center"/>
+            <w:hideMark/>
+          </w:tcPr>
+          <w:p>
+            <w:pPr>
+              <w:jc w:val="right"/>
+              <w:rPr>
+                <w:rFonts w:ascii="Times New Roman" w:hAnsi="Times New Roman" w:cs="Times New Roman"/>
+              </w:rPr>
+            </w:pPr>
+            <w:r>
+              <w:rPr>
+                <w:rFonts w:ascii="Times New Roman" w:hAnsi="Times New Roman" w:cs="Times New Roman"/>
+              </w:rPr>
+              <w:t>940</w:t>
+            </w:r>
+          </w:p>
+        </w:tc>
+        <w:tc>
+          <w:tcPr>
+            <w:tcW w:w="4860" w:type="dxa"/>
+            <w:noWrap/>
+            <w:vAlign w:val="center"/>
+            <w:hideMark/>
+          </w:tcPr>
+          <w:p>
+            <w:pPr>
+              <w:rPr>
+                <w:rFonts w:ascii="Times New Roman" w:hAnsi="Times New Roman" w:cs="Times New Roman"/>
+                <w:sz w:val="16"/>
+                <w:szCs w:val="16"/>
+              </w:rPr>
+            </w:pPr>
+            <w:r>
+              <w:rPr>
+                <w:rFonts w:ascii="Times New Roman" w:hAnsi="Times New Roman" w:cs="Times New Roman"/>
+                <w:sz w:val="16"/>
+                <w:szCs w:val="16"/>
+              </w:rPr>
+              <w:t>IDDDDDDDDDDDDDDDDDDDDDDDDDDDDDDDDDBN</w:t>
+            </w:r>
+          </w:p>
+        </w:tc>
+        <w:tc>
+          <w:tcPr>
+            <w:tcW w:w="4860" w:type="dxa"/>
+            <w:noWrap/>
+            <w:vAlign w:val="center"/>
+            <w:hideMark/>
+          </w:tcPr>
+          <w:p>
+            <w:pPr>
+              <w:rPr>
+                <w:rFonts w:ascii="Times New Roman" w:hAnsi="Times New Roman" w:cs="Times New Roman"/>
+                <w:sz w:val="16"/>
+                <w:szCs w:val="16"/>
+              </w:rPr>
+            </w:pPr>
+            <w:r>
+              <w:rPr>
+                <w:rFonts w:ascii="Times New Roman" w:hAnsi="Times New Roman" w:cs="Times New Roman"/>
+                <w:sz w:val="16"/>
+                <w:szCs w:val="16"/>
+              </w:rPr>
+              <w:t>IIDDDDDDDDDDD</w:t>
+            </w:r>
+          </w:p>
+        </w:tc>
+      </w:tr>
+      <w:tr>
+        <w:trPr>
+          <w:trHeight w:val="450"/>
+          <w:jc w:val="center"/>
+        </w:trPr>
+        <w:tc>
+          <w:tcPr>
+            <w:tcW w:w="990" w:type="dxa"/>
+            <w:noWrap/>
+            <w:vAlign w:val="center"/>
+            <w:hideMark/>
+          </w:tcPr>
+          <w:p>
+            <w:pPr>
+              <w:jc w:val="right"/>
+              <w:rPr>
+                <w:rFonts w:ascii="Times New Roman" w:hAnsi="Times New Roman" w:cs="Times New Roman"/>
+              </w:rPr>
+            </w:pPr>
+            <w:r>
+              <w:rPr>
+                <w:rFonts w:ascii="Times New Roman" w:hAnsi="Times New Roman" w:cs="Times New Roman"/>
+              </w:rPr>
+              <w:t>989</w:t>
+            </w:r>
+          </w:p>
+        </w:tc>
+        <w:tc>
+          <w:tcPr>
+            <w:tcW w:w="1075" w:type="dxa"/>
+            <w:noWrap/>
+            <w:vAlign w:val="center"/>
+            <w:hideMark/>
+          </w:tcPr>
+          <w:p>
+            <w:pPr>
+              <w:jc w:val="right"/>
+              <w:rPr>
+                <w:rFonts w:ascii="Times New Roman" w:hAnsi="Times New Roman" w:cs="Times New Roman"/>
+              </w:rPr>
+            </w:pPr>
+            <w:r>
+              <w:rPr>
+                <w:rFonts w:ascii="Times New Roman" w:hAnsi="Times New Roman" w:cs="Times New Roman"/>
+              </w:rPr>
+              <w:t>980</w:t>
+            </w:r>
+          </w:p>
+        </w:tc>
+        <w:tc>
+          <w:tcPr>
+            <w:tcW w:w="4860" w:type="dxa"/>
+            <w:vAlign w:val="center"/>
+            <w:hideMark/>
+          </w:tcPr>
+          <w:p>
+            <w:pPr>
+              <w:rPr>
+                <w:rFonts w:ascii="Times New Roman" w:hAnsi="Times New Roman" w:cs="Times New Roman"/>
+                <w:sz w:val="16"/>
+                <w:szCs w:val="16"/>
+              </w:rPr>
+            </w:pPr>
+            <w:r>
+              <w:rPr>
+                <w:rFonts w:ascii="Times New Roman" w:hAnsi="Times New Roman" w:cs="Times New Roman"/>
+                <w:sz w:val="16"/>
+                <w:szCs w:val="16"/>
+              </w:rPr>
+              <w:t>DDDDDDDDDDDDDDDDDDDDDDDDDDDDDDDDDDDDDDDD</w:t>
+            </w:r>
+            <w:r>
+              <w:rPr>
+                <w:rFonts w:ascii="Times New Roman" w:hAnsi="Times New Roman" w:cs="Times New Roman"/>
+                <w:sz w:val="16"/>
+                <w:szCs w:val="16"/>
+              </w:rPr>
+              <w:br/>
+              <w:t>DDDDDDDDDDDBN</w:t>
+            </w:r>
+          </w:p>
+        </w:tc>
+        <w:tc>
+          <w:tcPr>
+            <w:tcW w:w="4860" w:type="dxa"/>
+            <w:vAlign w:val="center"/>
+            <w:hideMark/>
+          </w:tcPr>
+          <w:p>
+            <w:pPr>
+              <w:rPr>
+                <w:rFonts w:ascii="Times New Roman" w:hAnsi="Times New Roman" w:cs="Times New Roman"/>
+                <w:sz w:val="16"/>
+                <w:szCs w:val="16"/>
+              </w:rPr>
+            </w:pPr>
+            <w:r>
+              <w:rPr>
+                <w:rFonts w:ascii="Times New Roman" w:hAnsi="Times New Roman" w:cs="Times New Roman"/>
+                <w:sz w:val="16"/>
+                <w:szCs w:val="16"/>
+              </w:rPr>
+              <w:t>DDBNIIIIIIIIIIIIIIIIIIIIIIIIIIIIIIIIIIII</w:t>
+            </w:r>
+          </w:p>
+          <w:p>
+            <w:pPr>
+              <w:rPr>
+                <w:rFonts w:ascii="Times New Roman" w:hAnsi="Times New Roman" w:cs="Times New Roman"/>
+                <w:sz w:val="16"/>
+                <w:szCs w:val="16"/>
+              </w:rPr>
+            </w:pPr>
+            <w:r>
+              <w:rPr>
+                <w:rFonts w:ascii="Times New Roman" w:hAnsi="Times New Roman" w:cs="Times New Roman"/>
+                <w:sz w:val="16"/>
+                <w:szCs w:val="16"/>
+              </w:rPr>
+              <w:t>I</w:t>
+            </w:r>
+          </w:p>
+        </w:tc>
+      </w:tr>
+      <w:tr>
+        <w:trPr>
+          <w:trHeight w:val="450"/>
+          <w:jc w:val="center"/>
+        </w:trPr>
+        <w:tc>
+          <w:tcPr>
+            <w:tcW w:w="990" w:type="dxa"/>
+            <w:noWrap/>
+            <w:vAlign w:val="center"/>
+            <w:hideMark/>
+          </w:tcPr>
+          <w:p>
+            <w:pPr>
+              <w:jc w:val="right"/>
+              <w:rPr>
+                <w:rFonts w:ascii="Times New Roman" w:hAnsi="Times New Roman" w:cs="Times New Roman"/>
+              </w:rPr>
+            </w:pPr>
+            <w:r>
+              <w:rPr>
+                <w:rFonts w:ascii="Times New Roman" w:hAnsi="Times New Roman" w:cs="Times New Roman"/>
+              </w:rPr>
+              <w:t>991</w:t>
+            </w:r>
+          </w:p>
+        </w:tc>
+        <w:tc>
+          <w:tcPr>
+            <w:tcW w:w="1075" w:type="dxa"/>
+            <w:noWrap/>
+            <w:vAlign w:val="center"/>
+            <w:hideMark/>
+          </w:tcPr>
+          <w:p>
+            <w:pPr>
+              <w:jc w:val="right"/>
+              <w:rPr>
+                <w:rFonts w:ascii="Times New Roman" w:hAnsi="Times New Roman" w:cs="Times New Roman"/>
+              </w:rPr>
+            </w:pPr>
+            <w:r>
+              <w:rPr>
+                <w:rFonts w:ascii="Times New Roman" w:hAnsi="Times New Roman" w:cs="Times New Roman"/>
+              </w:rPr>
+              <w:t>980</w:t>
+            </w:r>
+          </w:p>
+        </w:tc>
+        <w:tc>
+          <w:tcPr>
+            <w:tcW w:w="4860" w:type="dxa"/>
+            <w:vAlign w:val="center"/>
+            <w:hideMark/>
+          </w:tcPr>
+          <w:p>
+            <w:pPr>
+              <w:rPr>
+                <w:rFonts w:ascii="Times New Roman" w:hAnsi="Times New Roman" w:cs="Times New Roman"/>
+                <w:sz w:val="16"/>
+                <w:szCs w:val="16"/>
+              </w:rPr>
+            </w:pPr>
+            <w:r>
+              <w:rPr>
+                <w:rFonts w:ascii="Times New Roman" w:hAnsi="Times New Roman" w:cs="Times New Roman"/>
+                <w:sz w:val="16"/>
+                <w:szCs w:val="16"/>
+              </w:rPr>
+              <w:t>IIIIIDDDDDDDDDDDDDDDDDDDDDDDDDDDDDDDDDDD</w:t>
+            </w:r>
+            <w:r>
+              <w:rPr>
+                <w:rFonts w:ascii="Times New Roman" w:hAnsi="Times New Roman" w:cs="Times New Roman"/>
+                <w:sz w:val="16"/>
+                <w:szCs w:val="16"/>
+              </w:rPr>
+              <w:br/>
+              <w:t>DDDDDDDDDDDDDDDDDDDDDDDDDDDDBN</w:t>
+            </w:r>
+          </w:p>
+        </w:tc>
+        <w:tc>
+          <w:tcPr>
+            <w:tcW w:w="4860" w:type="dxa"/>
+            <w:noWrap/>
+            <w:vAlign w:val="center"/>
+            <w:hideMark/>
+          </w:tcPr>
+          <w:p>
+            <w:pPr>
+              <w:rPr>
+                <w:rFonts w:ascii="Times New Roman" w:hAnsi="Times New Roman" w:cs="Times New Roman"/>
+                <w:sz w:val="16"/>
+                <w:szCs w:val="16"/>
+              </w:rPr>
+            </w:pPr>
+            <w:r>
+              <w:rPr>
+                <w:rFonts w:ascii="Times New Roman" w:hAnsi="Times New Roman" w:cs="Times New Roman"/>
+                <w:sz w:val="16"/>
+                <w:szCs w:val="16"/>
+              </w:rPr>
+              <w:t>DBNIIIIIDDDDDDDDDDDDDDDDDDII</w:t>
+            </w:r>
+          </w:p>
+        </w:tc>
+      </w:tr>
+      <w:tr>
+        <w:trPr>
+          <w:trHeight w:val="290"/>
+          <w:jc w:val="center"/>
+        </w:trPr>
+        <w:tc>
+          <w:tcPr>
+            <w:tcW w:w="990" w:type="dxa"/>
+            <w:noWrap/>
+            <w:vAlign w:val="center"/>
+            <w:hideMark/>
+          </w:tcPr>
+          <w:p>
+            <w:pPr>
+              <w:jc w:val="right"/>
+              <w:rPr>
+                <w:rFonts w:ascii="Times New Roman" w:hAnsi="Times New Roman" w:cs="Times New Roman"/>
+              </w:rPr>
+            </w:pPr>
+            <w:r>
+              <w:rPr>
+                <w:rFonts w:ascii="Times New Roman" w:hAnsi="Times New Roman" w:cs="Times New Roman"/>
+              </w:rPr>
+              <w:t>992</w:t>
+            </w:r>
+          </w:p>
+        </w:tc>
+        <w:tc>
+          <w:tcPr>
+            <w:tcW w:w="1075" w:type="dxa"/>
+            <w:noWrap/>
+            <w:vAlign w:val="center"/>
+            <w:hideMark/>
+          </w:tcPr>
+          <w:p>
+            <w:pPr>
+              <w:jc w:val="right"/>
+              <w:rPr>
+                <w:rFonts w:ascii="Times New Roman" w:hAnsi="Times New Roman" w:cs="Times New Roman"/>
+              </w:rPr>
+            </w:pPr>
+            <w:r>
+              <w:rPr>
+                <w:rFonts w:ascii="Times New Roman" w:hAnsi="Times New Roman" w:cs="Times New Roman"/>
+              </w:rPr>
+              <w:t>980</w:t>
+            </w:r>
+          </w:p>
+        </w:tc>
+        <w:tc>
+          <w:tcPr>
+            <w:tcW w:w="4860" w:type="dxa"/>
+            <w:vAlign w:val="center"/>
+            <w:hideMark/>
+          </w:tcPr>
+          <w:p>
+            <w:pPr>
+              <w:rPr>
+                <w:rFonts w:ascii="Times New Roman" w:hAnsi="Times New Roman" w:cs="Times New Roman"/>
+                <w:sz w:val="16"/>
+                <w:szCs w:val="16"/>
+              </w:rPr>
+            </w:pPr>
+            <w:r>
+              <w:rPr>
+                <w:rFonts w:ascii="Times New Roman" w:hAnsi="Times New Roman" w:cs="Times New Roman"/>
+                <w:sz w:val="16"/>
+                <w:szCs w:val="16"/>
+              </w:rPr>
+              <w:t>IDDDDDDDDDDDDDDDDDDDDDDDDDDDDDDDDDDDDDDD</w:t>
+            </w:r>
+            <w:r>
+              <w:rPr>
+                <w:rFonts w:ascii="Times New Roman" w:hAnsi="Times New Roman" w:cs="Times New Roman"/>
+                <w:sz w:val="16"/>
+                <w:szCs w:val="16"/>
+              </w:rPr>
+              <w:br/>
+              <w:t>DDDDDDDDDDDDDDDDDDDDDDDDDDDDBN</w:t>
+            </w:r>
+          </w:p>
+        </w:tc>
+        <w:tc>
+          <w:tcPr>
+            <w:tcW w:w="4860" w:type="dxa"/>
+            <w:vAlign w:val="center"/>
+            <w:hideMark/>
+          </w:tcPr>
+          <w:p>
+            <w:pPr>
+              <w:rPr>
+                <w:rFonts w:ascii="Times New Roman" w:hAnsi="Times New Roman" w:cs="Times New Roman"/>
+                <w:sz w:val="16"/>
+                <w:szCs w:val="16"/>
+              </w:rPr>
+            </w:pPr>
+            <w:r>
+              <w:rPr>
+                <w:rFonts w:ascii="Times New Roman" w:hAnsi="Times New Roman" w:cs="Times New Roman"/>
+                <w:sz w:val="16"/>
+                <w:szCs w:val="16"/>
+              </w:rPr>
+              <w:t>DDDBNIIIIIIIIIIIIIIIIIIDDDDDDDDDDDDDDDDD</w:t>
+            </w:r>
+            <w:r>
+              <w:rPr>
+                <w:rFonts w:ascii="Times New Roman" w:hAnsi="Times New Roman" w:cs="Times New Roman"/>
+                <w:sz w:val="16"/>
+                <w:szCs w:val="16"/>
+              </w:rPr>
+              <w:br/>
+              <w:t>DDDDDDDDDDDDDDDDDDDDDDDDDDDDDDDDDDDDDDDD</w:t>
+            </w:r>
+            <w:r>
+              <w:rPr>
+                <w:rFonts w:ascii="Times New Roman" w:hAnsi="Times New Roman" w:cs="Times New Roman"/>
+                <w:sz w:val="16"/>
+                <w:szCs w:val="16"/>
+              </w:rPr>
+              <w:br/>
+              <w:t>DDDDDDDDDDDDDDDDDDDDDDBNDDDBNIIIIIIIIIII</w:t>
+            </w:r>
+            <w:r>
+              <w:rPr>
+                <w:rFonts w:ascii="Times New Roman" w:hAnsi="Times New Roman" w:cs="Times New Roman"/>
+                <w:sz w:val="16"/>
+                <w:szCs w:val="16"/>
+              </w:rPr>
+              <w:br/>
+              <w:t>IIIIIIIIIIIIIIIIIIII</w:t>
+            </w:r>
+          </w:p>
+        </w:tc>
+      </w:tr>
+    </w:tbl>
+    <w:p>
+      <w:pPr>
+        <w:rPr>
+          <w:rFonts w:ascii="Times New Roman" w:hAnsi="Times New Roman" w:cs="Times New Roman"/>
         </w:rPr>
       </w:pPr>
     </w:p>
     <w:sectPr>
-      <w:pgSz w:w="12240" w:h="15840"/>
+      <w:pgSz w:w="15840" w:h="12240" w:orient="landscape"/>
       <w:pgMar w:top="1440" w:right="1440" w:bottom="1440" w:left="1440" w:header="720" w:footer="720" w:gutter="0"/>
       <w:cols w:space="720"/>
       <w:docGrid w:linePitch="360"/>

</xml_diff>